<commit_message>
Regenerate lab 9 key docx and HTML
</commit_message>
<xml_diff>
--- a/lab09/lab09_output/lab_09.docx key.docx
+++ b/lab09/lab09_output/lab_09.docx key.docx
@@ -144,13 +144,13 @@
         <w:rPr>
           <w:rStyle w:val="FunctionTok"/>
         </w:rPr>
-        <w:t xml:space="preserve">file.path</w:t>
-      </w:r>
-      <w:r>
-        <w:rPr>
-          <w:rStyle w:val="NormalTok"/>
-        </w:rPr>
-        <w:t xml:space="preserve">(root_dir, </w:t>
+        <w:t xml:space="preserve">find_file_up</w:t>
+      </w:r>
+      <w:r>
+        <w:rPr>
+          <w:rStyle w:val="NormalTok"/>
+        </w:rPr>
+        <w:t xml:space="preserve">(</w:t>
       </w:r>
       <w:r>
         <w:rPr>
@@ -237,13 +237,13 @@
         <w:rPr>
           <w:rStyle w:val="FunctionTok"/>
         </w:rPr>
-        <w:t xml:space="preserve">file.path</w:t>
-      </w:r>
-      <w:r>
-        <w:rPr>
-          <w:rStyle w:val="NormalTok"/>
-        </w:rPr>
-        <w:t xml:space="preserve">(root_dir, </w:t>
+        <w:t xml:space="preserve">find_file_up</w:t>
+      </w:r>
+      <w:r>
+        <w:rPr>
+          <w:rStyle w:val="NormalTok"/>
+        </w:rPr>
+        <w:t xml:space="preserve">(</w:t>
       </w:r>
       <w:r>
         <w:rPr>
@@ -3502,7 +3502,7 @@
         <w:pStyle w:val="FirstParagraph"/>
       </w:pPr>
       <w:r>
-        <w:t xml:space="preserve">Using the Bonferroni-adjusted threshold (α = .05/4), the city vs non-city contrast is significant in the Midwest and Northeast, but not significant in the South or West. Directions, effect sizes (d), and Bonferroni-adjusted p-values are shown above.</w:t>
+        <w:t xml:space="preserve">APA-style write-up (Bonferroni-adjusted): In the Midwest, city dwellers scored higher than non-city dwellers, t(312) = 2.96, p_bonf = .013, d = 0.66. In the Northeast, non-city dwellers scored higher than city dwellers, t(312) = 7.23, p_bonf &lt; .001, d = 1.62. The South and West comparisons were not significant (both p_bonf = 1.00).</w:t>
       </w:r>
     </w:p>
     <w:bookmarkEnd w:id="35"/>
@@ -4419,7 +4419,7 @@
         <w:pStyle w:val="FirstParagraph"/>
       </w:pPr>
       <w:r>
-        <w:t xml:space="preserve">Write-up: The Northeast vs Midwest &amp; West contrast is significant for both city and non-city dwellers, and the interaction contrast is also significant. Report the direction of effects, t ratios, p-values, and Cohen’s d from the contrast table above, using the Scheffe and Bonferroni critical values for reference.</w:t>
+        <w:t xml:space="preserve">APA-style write-up: For city dwellers, the Northeast vs (Midwest &amp; West) contrast was significant, t(312) = 5.61, p &lt; .001, d = 1.09, indicating lower Northeast scores than the average of Midwest and West for city residents (contrast estimate = -1.03). For non-city dwellers, the same contrast was significant, t(312) = 3.83, p = .0002, d = 0.74, indicating higher Northeast scores than the average of Midwest and West (estimate = 0.70). The interaction contrast was significant, t(312) = 6.67, p &lt; .001, d = 1.83, showing that the Northeast advantage differs sharply by city status.</w:t>
       </w:r>
     </w:p>
     <w:bookmarkEnd w:id="47"/>

</xml_diff>

<commit_message>
Align lab 9 prompts with lab_09.docx
</commit_message>
<xml_diff>
--- a/lab09/lab09_output/lab_09.docx key.docx
+++ b/lab09/lab09_output/lab_09.docx key.docx
@@ -53,7 +53,90 @@
         <w:pStyle w:val="FirstParagraph"/>
       </w:pPr>
       <w:r>
-        <w:t xml:space="preserve">Load packages and Wilcox functions.</w:t>
+        <w:t xml:space="preserve">Load these packages:</w:t>
+      </w:r>
+      <w:r>
+        <w:t xml:space="preserve"> </w:t>
+      </w:r>
+      <w:r>
+        <w:rPr>
+          <w:rStyle w:val="VerbatimChar"/>
+        </w:rPr>
+        <w:t xml:space="preserve">afex</w:t>
+      </w:r>
+      <w:r>
+        <w:t xml:space="preserve">,</w:t>
+      </w:r>
+      <w:r>
+        <w:t xml:space="preserve"> </w:t>
+      </w:r>
+      <w:r>
+        <w:rPr>
+          <w:rStyle w:val="VerbatimChar"/>
+        </w:rPr>
+        <w:t xml:space="preserve">car</w:t>
+      </w:r>
+      <w:r>
+        <w:t xml:space="preserve">,</w:t>
+      </w:r>
+      <w:r>
+        <w:t xml:space="preserve"> </w:t>
+      </w:r>
+      <w:r>
+        <w:rPr>
+          <w:rStyle w:val="VerbatimChar"/>
+        </w:rPr>
+        <w:t xml:space="preserve">emmeans</w:t>
+      </w:r>
+      <w:r>
+        <w:t xml:space="preserve">,</w:t>
+      </w:r>
+      <w:r>
+        <w:t xml:space="preserve"> </w:t>
+      </w:r>
+      <w:r>
+        <w:rPr>
+          <w:rStyle w:val="VerbatimChar"/>
+        </w:rPr>
+        <w:t xml:space="preserve">haven</w:t>
+      </w:r>
+      <w:r>
+        <w:t xml:space="preserve">. If they have not been installed, you will need to install them.</w:t>
+      </w:r>
+    </w:p>
+    <w:p>
+      <w:pPr>
+        <w:pStyle w:val="BodyText"/>
+      </w:pPr>
+      <w:r>
+        <w:t xml:space="preserve">Also load Rand Wilcox’s</w:t>
+      </w:r>
+      <w:r>
+        <w:t xml:space="preserve"> </w:t>
+      </w:r>
+      <w:r>
+        <w:rPr>
+          <w:rStyle w:val="VerbatimChar"/>
+        </w:rPr>
+        <w:t xml:space="preserve">Rallfun-v45.txt</w:t>
+      </w:r>
+      <w:r>
+        <w:t xml:space="preserve"> </w:t>
+      </w:r>
+      <w:r>
+        <w:t xml:space="preserve">page of functions, with</w:t>
+      </w:r>
+      <w:r>
+        <w:t xml:space="preserve"> </w:t>
+      </w:r>
+      <w:r>
+        <w:rPr>
+          <w:rStyle w:val="VerbatimChar"/>
+        </w:rPr>
+        <w:t xml:space="preserve">source("https://osf.io/download/98b7r/")</w:t>
+      </w:r>
+      <w:r>
+        <w:t xml:space="preserve">.</w:t>
       </w:r>
     </w:p>
     <w:p>
@@ -188,7 +271,22 @@
         <w:pStyle w:val="FirstParagraph"/>
       </w:pPr>
       <w:r>
-        <w:t xml:space="preserve">Read in the data.</w:t>
+        <w:t xml:space="preserve">Read in the</w:t>
+      </w:r>
+      <w:r>
+        <w:t xml:space="preserve"> </w:t>
+      </w:r>
+      <w:r>
+        <w:rPr>
+          <w:rStyle w:val="VerbatimChar"/>
+        </w:rPr>
+        <w:t xml:space="preserve">wordsum v2.sav</w:t>
+      </w:r>
+      <w:r>
+        <w:t xml:space="preserve"> </w:t>
+      </w:r>
+      <w:r>
+        <w:t xml:space="preserve">datafile into the R environment.</w:t>
       </w:r>
     </w:p>
     <w:p>
@@ -379,7 +477,7 @@
         <w:pStyle w:val="FirstParagraph"/>
       </w:pPr>
       <w:r>
-        <w:t xml:space="preserve">Excel table of cell + marginal means.</w:t>
+        <w:t xml:space="preserve">Copy and paste your Excel table of marginal and cell means from the prior lab. If you made mistakes in that lab assignment, correct the table and paste it.</w:t>
       </w:r>
     </w:p>
     <w:p>
@@ -452,7 +550,37 @@
         <w:pStyle w:val="FirstParagraph"/>
       </w:pPr>
       <w:r>
-        <w:t xml:space="preserve">Create factors and ID; verify with two-way tables.</w:t>
+        <w:t xml:space="preserve">Create the factor versions of the</w:t>
+      </w:r>
+      <w:r>
+        <w:t xml:space="preserve"> </w:t>
+      </w:r>
+      <w:r>
+        <w:rPr>
+          <w:rStyle w:val="VerbatimChar"/>
+        </w:rPr>
+        <w:t xml:space="preserve">sized</w:t>
+      </w:r>
+      <w:r>
+        <w:t xml:space="preserve"> </w:t>
+      </w:r>
+      <w:r>
+        <w:t xml:space="preserve">and</w:t>
+      </w:r>
+      <w:r>
+        <w:t xml:space="preserve"> </w:t>
+      </w:r>
+      <w:r>
+        <w:rPr>
+          <w:rStyle w:val="VerbatimChar"/>
+        </w:rPr>
+        <w:t xml:space="preserve">regions</w:t>
+      </w:r>
+      <w:r>
+        <w:t xml:space="preserve"> </w:t>
+      </w:r>
+      <w:r>
+        <w:t xml:space="preserve">variable, and an ID variable. Produce two-way tables confirming the factor variables were generated correctly.</w:t>
       </w:r>
     </w:p>
     <w:p>
@@ -1113,7 +1241,22 @@
         <w:pStyle w:val="FirstParagraph"/>
       </w:pPr>
       <w:r>
-        <w:t xml:space="preserve">Run ANOVA, store and print emmGrid objects, and ANOVA output.</w:t>
+        <w:t xml:space="preserve">Run the two-way ANOVA, store and print the</w:t>
+      </w:r>
+      <w:r>
+        <w:t xml:space="preserve"> </w:t>
+      </w:r>
+      <w:r>
+        <w:rPr>
+          <w:rStyle w:val="VerbatimChar"/>
+        </w:rPr>
+        <w:t xml:space="preserve">emmGrid</w:t>
+      </w:r>
+      <w:r>
+        <w:t xml:space="preserve"> </w:t>
+      </w:r>
+      <w:r>
+        <w:t xml:space="preserve">objects, and print the output of the two way ANOVA.</w:t>
       </w:r>
     </w:p>
     <w:p>
@@ -1876,7 +2019,7 @@
         <w:pStyle w:val="FirstParagraph"/>
       </w:pPr>
       <w:r>
-        <w:t xml:space="preserve">Null hypothesis for main effect of South–West difference:</w:t>
+        <w:t xml:space="preserve">Write a null hypothesis testing the main effect of the South-West difference.</w:t>
       </w:r>
     </w:p>
     <w:p>
@@ -1902,7 +2045,7 @@
         <w:pStyle w:val="FirstParagraph"/>
       </w:pPr>
       <w:r>
-        <w:t xml:space="preserve">Pairwise contrasts for region (Tukey HSD).</w:t>
+        <w:t xml:space="preserve">Produce pair-wise contrasts for the main effects of region, using a Tukey-HSD adjustment.</w:t>
       </w:r>
     </w:p>
     <w:p>
@@ -2069,7 +2212,52 @@
         <w:pStyle w:val="FirstParagraph"/>
       </w:pPr>
       <w:r>
-        <w:t xml:space="preserve">Scheffe-adjusted critical value for main effects of region.</w:t>
+        <w:t xml:space="preserve">Use R to calculate the Scheffe-adjusted critical value for the</w:t>
+      </w:r>
+      <w:r>
+        <w:t xml:space="preserve"> </w:t>
+      </w:r>
+      <w:r>
+        <w:rPr>
+          <w:b/>
+          <w:bCs/>
+        </w:rPr>
+        <w:t xml:space="preserve">main effects of region</w:t>
+      </w:r>
+      <w:r>
+        <w:t xml:space="preserve">, keeping the</w:t>
+      </w:r>
+      <w:r>
+        <w:t xml:space="preserve"> </w:t>
+      </w:r>
+      <w:r>
+        <w:rPr>
+          <w:i/>
+          <w:iCs/>
+        </w:rPr>
+        <w:t xml:space="preserve">familywise</w:t>
+      </w:r>
+      <w:r>
+        <w:t xml:space="preserve"> </w:t>
+      </w:r>
+      <w:r>
+        <w:t xml:space="preserve">error rate at 0.05. Take the square root of the critical value so it could be used to assess a</w:t>
+      </w:r>
+      <w:r>
+        <w:t xml:space="preserve"> </w:t>
+      </w:r>
+      <w:r>
+        <w:rPr>
+          <w:i/>
+          <w:iCs/>
+        </w:rPr>
+        <w:t xml:space="preserve">t</w:t>
+      </w:r>
+      <w:r>
+        <w:t xml:space="preserve"> </w:t>
+      </w:r>
+      <w:r>
+        <w:t xml:space="preserve">test statistic.</w:t>
       </w:r>
     </w:p>
     <w:p>
@@ -2401,7 +2589,7 @@
         <w:pStyle w:val="FirstParagraph"/>
       </w:pPr>
       <w:r>
-        <w:t xml:space="preserve">Null hypothesis for simple effect of city status in the Northeast:</w:t>
+        <w:t xml:space="preserve">Write the null hypothesis for the simple effect of city status for people living in the Northeast.</w:t>
       </w:r>
     </w:p>
     <w:p>
@@ -2427,7 +2615,55 @@
         <w:pStyle w:val="FirstParagraph"/>
       </w:pPr>
       <w:r>
-        <w:t xml:space="preserve">City vs non-city contrasts within each region.</w:t>
+        <w:t xml:space="preserve">Have R produce contrasts for the effect of city resident status for each region. It does not matter if you specify</w:t>
+      </w:r>
+      <w:r>
+        <w:t xml:space="preserve"> </w:t>
+      </w:r>
+      <w:r>
+        <w:t xml:space="preserve">“</w:t>
+      </w:r>
+      <w:r>
+        <w:t xml:space="preserve">none</w:t>
+      </w:r>
+      <w:r>
+        <w:t xml:space="preserve">”</w:t>
+      </w:r>
+      <w:r>
+        <w:t xml:space="preserve"> </w:t>
+      </w:r>
+      <w:r>
+        <w:t xml:space="preserve">or</w:t>
+      </w:r>
+      <w:r>
+        <w:t xml:space="preserve"> </w:t>
+      </w:r>
+      <w:r>
+        <w:t xml:space="preserve">“</w:t>
+      </w:r>
+      <w:r>
+        <w:t xml:space="preserve">tukey</w:t>
+      </w:r>
+      <w:r>
+        <w:t xml:space="preserve">”</w:t>
+      </w:r>
+      <w:r>
+        <w:t xml:space="preserve"> </w:t>
+      </w:r>
+      <w:r>
+        <w:t xml:space="preserve">for</w:t>
+      </w:r>
+      <w:r>
+        <w:t xml:space="preserve"> </w:t>
+      </w:r>
+      <w:r>
+        <w:rPr>
+          <w:rStyle w:val="VerbatimChar"/>
+        </w:rPr>
+        <w:t xml:space="preserve">adjust</w:t>
+      </w:r>
+      <w:r>
+        <w:t xml:space="preserve">–with two levels in the focal predictor the Tukey adjustment is equivalent to no adjustment.</w:t>
       </w:r>
     </w:p>
     <w:p>
@@ -2663,7 +2899,7 @@
         <w:pStyle w:val="FirstParagraph"/>
       </w:pPr>
       <w:r>
-        <w:t xml:space="preserve">Bonferroni-adjusted critical value for city status simple effects (4 regions).</w:t>
+        <w:t xml:space="preserve">We need to account for the fact that we can do the city vs non-city contrast for four regions. Use R to calculate the post-hoc adjusted critical value for the simple main effects of city resident status, keeping the familywise error rate at .05.</w:t>
       </w:r>
     </w:p>
     <w:p>
@@ -2842,7 +3078,20 @@
         <w:pStyle w:val="FirstParagraph"/>
       </w:pPr>
       <w:r>
-        <w:t xml:space="preserve">Cohen’s d for each city vs non-city contrast.</w:t>
+        <w:t xml:space="preserve">For each contrast (the city-noncity comparison within each region) calculate Cohen’s</w:t>
+      </w:r>
+      <w:r>
+        <w:t xml:space="preserve"> </w:t>
+      </w:r>
+      <w:r>
+        <w:rPr>
+          <w:i/>
+          <w:iCs/>
+        </w:rPr>
+        <w:t xml:space="preserve">d</w:t>
+      </w:r>
+      <w:r>
+        <w:t xml:space="preserve">.</w:t>
       </w:r>
     </w:p>
     <w:p>
@@ -3357,7 +3606,7 @@
         <w:pStyle w:val="FirstParagraph"/>
       </w:pPr>
       <w:r>
-        <w:t xml:space="preserve">Write-up (Bonferroni-adjusted).</w:t>
+        <w:t xml:space="preserve">Write Up the results of the pairwise contrasts of city resident status, using the Bonferroni-adjusted threshold for significance (that is, accounting for the fact you did four comparisons–city vs. non-city in four regions). Your interpretation should report direction of the associations (that is which group has higher vocabulary scores), the effect size, and the p value (make clear if you are using the Bonferroni-adjusted p value or the unadjusted p value).</w:t>
       </w:r>
     </w:p>
     <w:p>
@@ -3520,7 +3769,7 @@
         <w:pStyle w:val="FirstParagraph"/>
       </w:pPr>
       <w:r>
-        <w:t xml:space="preserve">Null hypothesis for Midwest vs Northeast among city dwellers:</w:t>
+        <w:t xml:space="preserve">Write a null hypothesis for the simple effect of Midwest versus Northeast, among city dwellers.</w:t>
       </w:r>
     </w:p>
     <w:p>
@@ -3546,7 +3795,37 @@
         <w:pStyle w:val="FirstParagraph"/>
       </w:pPr>
       <w:r>
-        <w:t xml:space="preserve">Pairwise contrasts for region among city and non-city dwellers.</w:t>
+        <w:t xml:space="preserve">Have R produce pairwise contrasts for region among city-dwellers and among non-city dwellers (that is, the simple effects of region by city status). Again, specify</w:t>
+      </w:r>
+      <w:r>
+        <w:t xml:space="preserve"> </w:t>
+      </w:r>
+      <w:r>
+        <w:t xml:space="preserve">“</w:t>
+      </w:r>
+      <w:r>
+        <w:t xml:space="preserve">none</w:t>
+      </w:r>
+      <w:r>
+        <w:t xml:space="preserve">”</w:t>
+      </w:r>
+      <w:r>
+        <w:t xml:space="preserve"> </w:t>
+      </w:r>
+      <w:r>
+        <w:t xml:space="preserve">for</w:t>
+      </w:r>
+      <w:r>
+        <w:t xml:space="preserve"> </w:t>
+      </w:r>
+      <w:r>
+        <w:rPr>
+          <w:rStyle w:val="VerbatimChar"/>
+        </w:rPr>
+        <w:t xml:space="preserve">adjust</w:t>
+      </w:r>
+      <w:r>
+        <w:t xml:space="preserve">.</w:t>
       </w:r>
     </w:p>
     <w:p>
@@ -3800,7 +4079,25 @@
         <w:pStyle w:val="FirstParagraph"/>
       </w:pPr>
       <w:r>
-        <w:t xml:space="preserve">Tukey HSD + Bonferroni critical value for region simple effects by city status.</w:t>
+        <w:t xml:space="preserve">We need to account for the fact that we can do the region comparisons for two urbanicity statuses. Use R to calculate the Tukey HSD adjusted critical value for the simple main effects of region by city status, keeping the familywise error rate at 0.05 (a</w:t>
+      </w:r>
+      <w:r>
+        <w:t xml:space="preserve"> </w:t>
+      </w:r>
+      <w:r>
+        <w:t xml:space="preserve">“</w:t>
+      </w:r>
+      <w:r>
+        <w:t xml:space="preserve">Tukey HSD + Bonferroni</w:t>
+      </w:r>
+      <w:r>
+        <w:t xml:space="preserve">”</w:t>
+      </w:r>
+      <w:r>
+        <w:t xml:space="preserve"> </w:t>
+      </w:r>
+      <w:r>
+        <w:t xml:space="preserve">adjustment).</w:t>
       </w:r>
     </w:p>
     <w:p>
@@ -3967,7 +4264,7 @@
         <w:pStyle w:val="FirstParagraph"/>
       </w:pPr>
       <w:r>
-        <w:t xml:space="preserve">Contrasts that survive the Tukey HSD + Bonferroni adjustment.</w:t>
+        <w:t xml:space="preserve">Identify the contrasts that survive the Tukey HSD+Bonferroni adjustment.</w:t>
       </w:r>
     </w:p>
     <w:p>
@@ -4041,42 +4338,72 @@
         <w:pStyle w:val="FirstParagraph"/>
       </w:pPr>
       <w:r>
-        <w:t xml:space="preserve">Null hypotheses:</w:t>
-      </w:r>
-    </w:p>
-    <w:p>
-      <w:pPr>
-        <w:pStyle w:val="Compact"/>
+        <w:t xml:space="preserve">Write three null hypotheses:</w:t>
+      </w:r>
+    </w:p>
+    <w:p>
+      <w:pPr>
         <w:numPr>
           <w:ilvl w:val="0"/>
           <w:numId w:val="1001"/>
         </w:numPr>
       </w:pPr>
       <w:r>
-        <w:t xml:space="preserve">City dwellers, NE vs MW &amp; W: H0: μ_C,NE − (μ_C,MW + μ_C,W)/2 = 0</w:t>
-      </w:r>
-    </w:p>
-    <w:p>
-      <w:pPr>
-        <w:pStyle w:val="Compact"/>
+        <w:t xml:space="preserve">the simple effect of Northeast vs Midwest and West, among city-dwellers</w:t>
+      </w:r>
+    </w:p>
+    <w:p>
+      <w:pPr>
         <w:numPr>
           <w:ilvl w:val="0"/>
           <w:numId w:val="1001"/>
         </w:numPr>
       </w:pPr>
       <w:r>
-        <w:t xml:space="preserve">Non-city dwellers, NE vs MW &amp; W: H0: μ_NC,NE − (μ_NC,MW + μ_NC,W)/2 = 0</w:t>
-      </w:r>
-    </w:p>
-    <w:p>
-      <w:pPr>
-        <w:pStyle w:val="Compact"/>
+        <w:t xml:space="preserve">the simple effect of Northeast vs Midwest and West, among non-city dwellers.</w:t>
+      </w:r>
+    </w:p>
+    <w:p>
+      <w:pPr>
         <w:numPr>
           <w:ilvl w:val="0"/>
           <w:numId w:val="1001"/>
         </w:numPr>
       </w:pPr>
       <w:r>
+        <w:t xml:space="preserve">the interaction contrast comparing the above two simple effects</w:t>
+      </w:r>
+    </w:p>
+    <w:p>
+      <w:pPr>
+        <w:numPr>
+          <w:ilvl w:val="0"/>
+          <w:numId w:val="1001"/>
+        </w:numPr>
+      </w:pPr>
+      <w:r>
+        <w:t xml:space="preserve">City dwellers, NE vs MW &amp; W: H0: μ_C,NE − (μ_C,MW + μ_C,W)/2 = 0</w:t>
+      </w:r>
+    </w:p>
+    <w:p>
+      <w:pPr>
+        <w:numPr>
+          <w:ilvl w:val="0"/>
+          <w:numId w:val="1001"/>
+        </w:numPr>
+      </w:pPr>
+      <w:r>
+        <w:t xml:space="preserve">Non-city dwellers, NE vs MW &amp; W: H0: μ_NC,NE − (μ_NC,MW + μ_NC,W)/2 = 0</w:t>
+      </w:r>
+    </w:p>
+    <w:p>
+      <w:pPr>
+        <w:numPr>
+          <w:ilvl w:val="0"/>
+          <w:numId w:val="1001"/>
+        </w:numPr>
+      </w:pPr>
+      <w:r>
         <w:t xml:space="preserve">Interaction contrast: H0: [μ_C,NE − (μ_C,MW + μ_C,W)/2] − [μ_NC,NE − (μ_NC,MW + μ_NC,W)/2] = 0</w:t>
       </w:r>
     </w:p>
@@ -4095,7 +4422,22 @@
         <w:pStyle w:val="FirstParagraph"/>
       </w:pPr>
       <w:r>
-        <w:t xml:space="preserve">Contrast vectors (order: Non-City Midwest, City Midwest, Non-City Northeast, City Northeast, Non-City South, City South, Non-City West, City West):</w:t>
+        <w:t xml:space="preserve">Create contrast vectors for a complex contrast of Northeast vs Midwest and West among city dwellers and non-city dwellers. Your vectors should have eight values in them, listing the contrast coefficients for the cells, in the order they are listed in the cell</w:t>
+      </w:r>
+      <w:r>
+        <w:t xml:space="preserve"> </w:t>
+      </w:r>
+      <w:r>
+        <w:rPr>
+          <w:rStyle w:val="VerbatimChar"/>
+        </w:rPr>
+        <w:t xml:space="preserve">emmGrid</w:t>
+      </w:r>
+      <w:r>
+        <w:t xml:space="preserve"> </w:t>
+      </w:r>
+      <w:r>
+        <w:t xml:space="preserve">object.</w:t>
       </w:r>
     </w:p>
     <w:p>
@@ -4238,7 +4580,22 @@
         <w:pStyle w:val="FirstParagraph"/>
       </w:pPr>
       <w:r>
-        <w:t xml:space="preserve">Calculate the contrasts using the cell emmGrid.</w:t>
+        <w:t xml:space="preserve">Have R calculate these contrasts using the cell</w:t>
+      </w:r>
+      <w:r>
+        <w:t xml:space="preserve"> </w:t>
+      </w:r>
+      <w:r>
+        <w:rPr>
+          <w:rStyle w:val="VerbatimChar"/>
+        </w:rPr>
+        <w:t xml:space="preserve">emmGRID</w:t>
+      </w:r>
+      <w:r>
+        <w:t xml:space="preserve"> </w:t>
+      </w:r>
+      <w:r>
+        <w:t xml:space="preserve">object. Do not apply any adjustments–yet.</w:t>
       </w:r>
     </w:p>
     <w:p>
@@ -4294,7 +4651,7 @@
         <w:pStyle w:val="FirstParagraph"/>
       </w:pPr>
       <w:r>
-        <w:t xml:space="preserve">Scheffe and Bonferroni critical values for the complex simple contrasts.</w:t>
+        <w:t xml:space="preserve">Calculate the Scheffe- and Bonferroni-adjusted critical value for a a complex simple contrast of region by city status. Take the square root to get a critical value comparable to a t-statistic.</w:t>
       </w:r>
     </w:p>
     <w:p>
@@ -4334,7 +4691,7 @@
         <w:pStyle w:val="FirstParagraph"/>
       </w:pPr>
       <w:r>
-        <w:t xml:space="preserve">Scheffe-adjusted critical value for interaction contrast.</w:t>
+        <w:t xml:space="preserve">Calculate the Scheffe-adjusted critical value for an interaction contrast. Take the square root to get a critical value comparable to a t-statistic.</w:t>
       </w:r>
     </w:p>
     <w:p>
@@ -4363,7 +4720,23 @@
         <w:pStyle w:val="FirstParagraph"/>
       </w:pPr>
       <w:r>
-        <w:t xml:space="preserve">Cohen’s d for the three contrasts.</w:t>
+        <w:t xml:space="preserve">Calculate Cohen’s</w:t>
+      </w:r>
+      <w:r>
+        <w:t xml:space="preserve"> </w:t>
+      </w:r>
+      <w:r>
+        <w:rPr>
+          <w:i/>
+          <w:iCs/>
+        </w:rPr>
+        <w:t xml:space="preserve">d</w:t>
+      </w:r>
+      <w:r>
+        <w:t xml:space="preserve"> </w:t>
+      </w:r>
+      <w:r>
+        <w:t xml:space="preserve">for the three contrasts.</w:t>
       </w:r>
     </w:p>
     <w:p>
@@ -4417,6 +4790,14 @@
     <w:p>
       <w:pPr>
         <w:pStyle w:val="FirstParagraph"/>
+      </w:pPr>
+      <w:r>
+        <w:t xml:space="preserve">Write-up the Northeast vs Midwest &amp; West contrasts (and interaction contrast) as you would for a publication.</w:t>
+      </w:r>
+    </w:p>
+    <w:p>
+      <w:pPr>
+        <w:pStyle w:val="BodyText"/>
       </w:pPr>
       <w:r>
         <w:t xml:space="preserve">APA-style write-up: For city dwellers, the Northeast vs (Midwest &amp; West) contrast was significant, t(312) = 5.61, p &lt; .001, d = 1.09, indicating lower Northeast scores than the average of Midwest and West for city residents (contrast estimate = -1.03). For non-city dwellers, the same contrast was significant, t(312) = 3.83, p = .0002, d = 0.74, indicating higher Northeast scores than the average of Midwest and West (estimate = 0.70). The interaction contrast was significant, t(312) = 6.67, p &lt; .001, d = 1.83, showing that the Northeast advantage differs sharply by city status.</w:t>

</xml_diff>

<commit_message>
Use contrast-style null hypotheses in lab 9
</commit_message>
<xml_diff>
--- a/lab09/lab09_output/lab_09.docx key.docx
+++ b/lab09/lab09_output/lab_09.docx key.docx
@@ -2027,7 +2027,7 @@
         <w:pStyle w:val="BodyText"/>
       </w:pPr>
       <w:r>
-        <w:t xml:space="preserve">H0: μ_South = μ_West (marginal means).</w:t>
+        <w:t xml:space="preserve">H0: μ_South − μ_West = 0 (marginal means).</w:t>
       </w:r>
     </w:p>
     <w:bookmarkEnd w:id="28"/>
@@ -2597,7 +2597,7 @@
         <w:pStyle w:val="BodyText"/>
       </w:pPr>
       <w:r>
-        <w:t xml:space="preserve">H0: μ_Northeast,City = μ_Northeast,Non-City.</w:t>
+        <w:t xml:space="preserve">H0: μ_Northeast,City − μ_Northeast,Non‑City = 0.</w:t>
       </w:r>
     </w:p>
     <w:bookmarkEnd w:id="31"/>
@@ -3777,7 +3777,7 @@
         <w:pStyle w:val="BodyText"/>
       </w:pPr>
       <w:r>
-        <w:t xml:space="preserve">H0: μ_Midwest,City = μ_Northeast,City.</w:t>
+        <w:t xml:space="preserve">H0: μ_Midwest,City − μ_Northeast,City = 0.</w:t>
       </w:r>
     </w:p>
     <w:bookmarkEnd w:id="36"/>

</xml_diff>

<commit_message>
Use plus-weight contrast H0 style in lab 9
</commit_message>
<xml_diff>
--- a/lab09/lab09_output/lab_09.docx key.docx
+++ b/lab09/lab09_output/lab_09.docx key.docx
@@ -2027,7 +2027,17 @@
         <w:pStyle w:val="BodyText"/>
       </w:pPr>
       <w:r>
-        <w:t xml:space="preserve">H0: μ_South − μ_West = 0 (marginal means).</w:t>
+        <w:t xml:space="preserve">H0: 1</w:t>
+      </w:r>
+      <w:r>
+        <w:rPr>
+          <w:i/>
+          <w:iCs/>
+        </w:rPr>
+        <w:t xml:space="preserve">μ_South + (-1)</w:t>
+      </w:r>
+      <w:r>
+        <w:t xml:space="preserve">μ_West = 0 (marginal means).</w:t>
       </w:r>
     </w:p>
     <w:bookmarkEnd w:id="28"/>
@@ -2597,7 +2607,17 @@
         <w:pStyle w:val="BodyText"/>
       </w:pPr>
       <w:r>
-        <w:t xml:space="preserve">H0: μ_Northeast,City − μ_Northeast,Non‑City = 0.</w:t>
+        <w:t xml:space="preserve">H0: 1</w:t>
+      </w:r>
+      <w:r>
+        <w:rPr>
+          <w:i/>
+          <w:iCs/>
+        </w:rPr>
+        <w:t xml:space="preserve">μ_Northeast,City + (-1)</w:t>
+      </w:r>
+      <w:r>
+        <w:t xml:space="preserve">μ_Northeast,Non‑City = 0.</w:t>
       </w:r>
     </w:p>
     <w:bookmarkEnd w:id="31"/>
@@ -3777,7 +3797,17 @@
         <w:pStyle w:val="BodyText"/>
       </w:pPr>
       <w:r>
-        <w:t xml:space="preserve">H0: μ_Midwest,City − μ_Northeast,City = 0.</w:t>
+        <w:t xml:space="preserve">H0: 1</w:t>
+      </w:r>
+      <w:r>
+        <w:rPr>
+          <w:i/>
+          <w:iCs/>
+        </w:rPr>
+        <w:t xml:space="preserve">μ_Midwest,City + (-1)</w:t>
+      </w:r>
+      <w:r>
+        <w:t xml:space="preserve">μ_Northeast,City = 0.</w:t>
       </w:r>
     </w:p>
     <w:bookmarkEnd w:id="36"/>
@@ -4382,7 +4412,47 @@
         </w:numPr>
       </w:pPr>
       <w:r>
-        <w:t xml:space="preserve">City dwellers, NE vs MW &amp; W: H0: μ_C,NE − (μ_C,MW + μ_C,W)/2 = 0</w:t>
+        <w:t xml:space="preserve">City dwellers, NE vs MW &amp; W: H0: 1</w:t>
+      </w:r>
+      <w:r>
+        <w:rPr>
+          <w:i/>
+          <w:iCs/>
+        </w:rPr>
+        <w:t xml:space="preserve">μ_C,NE + (-0.5)</w:t>
+      </w:r>
+      <w:r>
+        <w:t xml:space="preserve">μ_C,MW + (-0.5)</w:t>
+      </w:r>
+      <w:r>
+        <w:rPr>
+          <w:i/>
+          <w:iCs/>
+        </w:rPr>
+        <w:t xml:space="preserve">μ_C,W + 0</w:t>
+      </w:r>
+      <w:r>
+        <w:t xml:space="preserve">μ_C,S + 0</w:t>
+      </w:r>
+      <w:r>
+        <w:rPr>
+          <w:i/>
+          <w:iCs/>
+        </w:rPr>
+        <w:t xml:space="preserve">μ_NC,NE + 0</w:t>
+      </w:r>
+      <w:r>
+        <w:t xml:space="preserve">μ_NC,MW + 0</w:t>
+      </w:r>
+      <w:r>
+        <w:rPr>
+          <w:i/>
+          <w:iCs/>
+        </w:rPr>
+        <w:t xml:space="preserve">μ_NC,W + 0</w:t>
+      </w:r>
+      <w:r>
+        <w:t xml:space="preserve">μ_NC,S = 0</w:t>
       </w:r>
     </w:p>
     <w:p>
@@ -4393,7 +4463,47 @@
         </w:numPr>
       </w:pPr>
       <w:r>
-        <w:t xml:space="preserve">Non-city dwellers, NE vs MW &amp; W: H0: μ_NC,NE − (μ_NC,MW + μ_NC,W)/2 = 0</w:t>
+        <w:t xml:space="preserve">Non-city dwellers, NE vs MW &amp; W: H0: 1</w:t>
+      </w:r>
+      <w:r>
+        <w:rPr>
+          <w:i/>
+          <w:iCs/>
+        </w:rPr>
+        <w:t xml:space="preserve">μ_NC,NE + (-0.5)</w:t>
+      </w:r>
+      <w:r>
+        <w:t xml:space="preserve">μ_NC,MW + (-0.5)</w:t>
+      </w:r>
+      <w:r>
+        <w:rPr>
+          <w:i/>
+          <w:iCs/>
+        </w:rPr>
+        <w:t xml:space="preserve">μ_NC,W + 0</w:t>
+      </w:r>
+      <w:r>
+        <w:t xml:space="preserve">μ_NC,S + 0</w:t>
+      </w:r>
+      <w:r>
+        <w:rPr>
+          <w:i/>
+          <w:iCs/>
+        </w:rPr>
+        <w:t xml:space="preserve">μ_C,NE + 0</w:t>
+      </w:r>
+      <w:r>
+        <w:t xml:space="preserve">μ_C,MW + 0</w:t>
+      </w:r>
+      <w:r>
+        <w:rPr>
+          <w:i/>
+          <w:iCs/>
+        </w:rPr>
+        <w:t xml:space="preserve">μ_C,W + 0</w:t>
+      </w:r>
+      <w:r>
+        <w:t xml:space="preserve">μ_C,S = 0</w:t>
       </w:r>
     </w:p>
     <w:p>
@@ -4404,7 +4514,47 @@
         </w:numPr>
       </w:pPr>
       <w:r>
-        <w:t xml:space="preserve">Interaction contrast: H0: [μ_C,NE − (μ_C,MW + μ_C,W)/2] − [μ_NC,NE − (μ_NC,MW + μ_NC,W)/2] = 0</w:t>
+        <w:t xml:space="preserve">Interaction contrast: H0: 1</w:t>
+      </w:r>
+      <w:r>
+        <w:rPr>
+          <w:i/>
+          <w:iCs/>
+        </w:rPr>
+        <w:t xml:space="preserve">μ_C,NE + (-0.5)</w:t>
+      </w:r>
+      <w:r>
+        <w:t xml:space="preserve">μ_C,MW + (-0.5)</w:t>
+      </w:r>
+      <w:r>
+        <w:rPr>
+          <w:i/>
+          <w:iCs/>
+        </w:rPr>
+        <w:t xml:space="preserve">μ_C,W + (-1)</w:t>
+      </w:r>
+      <w:r>
+        <w:t xml:space="preserve">μ_NC,NE + 0.5</w:t>
+      </w:r>
+      <w:r>
+        <w:rPr>
+          <w:i/>
+          <w:iCs/>
+        </w:rPr>
+        <w:t xml:space="preserve">μ_NC,MW + 0.5</w:t>
+      </w:r>
+      <w:r>
+        <w:t xml:space="preserve">μ_NC,W + 0</w:t>
+      </w:r>
+      <w:r>
+        <w:rPr>
+          <w:i/>
+          <w:iCs/>
+        </w:rPr>
+        <w:t xml:space="preserve">μ_C,S + 0</w:t>
+      </w:r>
+      <w:r>
+        <w:t xml:space="preserve">μ_NC,S = 0</w:t>
       </w:r>
     </w:p>
     <w:bookmarkEnd w:id="40"/>

</xml_diff>

<commit_message>
Use plain-English null hypotheses in lab 9
</commit_message>
<xml_diff>
--- a/lab09/lab09_output/lab_09.docx key.docx
+++ b/lab09/lab09_output/lab_09.docx key.docx
@@ -2027,215 +2027,221 @@
         <w:pStyle w:val="BodyText"/>
       </w:pPr>
       <w:r>
-        <w:t xml:space="preserve">H0: 1</w:t>
+        <w:t xml:space="preserve">Null: there is no difference between the South and West marginal means.</w:t>
+      </w:r>
+    </w:p>
+    <w:bookmarkEnd w:id="28"/>
+    <w:bookmarkStart w:id="29" w:name="problem-7-1-pt"/>
+    <w:p>
+      <w:pPr>
+        <w:pStyle w:val="Heading2"/>
+      </w:pPr>
+      <w:r>
+        <w:t xml:space="preserve">Problem 7 (1 pt)</w:t>
+      </w:r>
+    </w:p>
+    <w:p>
+      <w:pPr>
+        <w:pStyle w:val="FirstParagraph"/>
+      </w:pPr>
+      <w:r>
+        <w:t xml:space="preserve">Produce pair-wise contrasts for the main effects of region, using a Tukey-HSD adjustment.</w:t>
+      </w:r>
+    </w:p>
+    <w:p>
+      <w:pPr>
+        <w:pStyle w:val="BodyText"/>
+      </w:pPr>
+      <w:r>
+        <w:t xml:space="preserve">Syntax:</w:t>
+      </w:r>
+    </w:p>
+    <w:p>
+      <w:pPr>
+        <w:pStyle w:val="SourceCode"/>
+      </w:pPr>
+      <w:r>
+        <w:rPr>
+          <w:rStyle w:val="FunctionTok"/>
+        </w:rPr>
+        <w:t xml:space="preserve">pairs</w:t>
+      </w:r>
+      <w:r>
+        <w:rPr>
+          <w:rStyle w:val="NormalTok"/>
+        </w:rPr>
+        <w:t xml:space="preserve">(em_regions, </w:t>
+      </w:r>
+      <w:r>
+        <w:rPr>
+          <w:rStyle w:val="AttributeTok"/>
+        </w:rPr>
+        <w:t xml:space="preserve">adjust =</w:t>
+      </w:r>
+      <w:r>
+        <w:rPr>
+          <w:rStyle w:val="NormalTok"/>
+        </w:rPr>
+        <w:t xml:space="preserve"> </w:t>
+      </w:r>
+      <w:r>
+        <w:rPr>
+          <w:rStyle w:val="StringTok"/>
+        </w:rPr>
+        <w:t xml:space="preserve">"tukey"</w:t>
+      </w:r>
+      <w:r>
+        <w:rPr>
+          <w:rStyle w:val="NormalTok"/>
+        </w:rPr>
+        <w:t xml:space="preserve">)</w:t>
+      </w:r>
+    </w:p>
+    <w:p>
+      <w:pPr>
+        <w:pStyle w:val="FirstParagraph"/>
+      </w:pPr>
+      <w:r>
+        <w:t xml:space="preserve">Output:</w:t>
+      </w:r>
+    </w:p>
+    <w:p>
+      <w:pPr>
+        <w:pStyle w:val="SourceCode"/>
+      </w:pPr>
+      <w:r>
+        <w:rPr>
+          <w:rStyle w:val="VerbatimChar"/>
+        </w:rPr>
+        <w:t xml:space="preserve">##  contrast            estimate    SE  df t.ratio p.value</w:t>
+      </w:r>
+      <w:r>
+        <w:br/>
+      </w:r>
+      <w:r>
+        <w:rPr>
+          <w:rStyle w:val="VerbatimChar"/>
+        </w:rPr>
+        <w:t xml:space="preserve">##  Midwest - Northeast    0.150 0.149 312   1.005  0.7466</w:t>
+      </w:r>
+      <w:r>
+        <w:br/>
+      </w:r>
+      <w:r>
+        <w:rPr>
+          <w:rStyle w:val="VerbatimChar"/>
+        </w:rPr>
+        <w:t xml:space="preserve">##  Midwest - South        0.375 0.149 312   2.513  0.0599</w:t>
+      </w:r>
+      <w:r>
+        <w:br/>
+      </w:r>
+      <w:r>
+        <w:rPr>
+          <w:rStyle w:val="VerbatimChar"/>
+        </w:rPr>
+        <w:t xml:space="preserve">##  Midwest - West        -0.025 0.149 312  -0.168  0.9983</w:t>
+      </w:r>
+      <w:r>
+        <w:br/>
+      </w:r>
+      <w:r>
+        <w:rPr>
+          <w:rStyle w:val="VerbatimChar"/>
+        </w:rPr>
+        <w:t xml:space="preserve">##  Northeast - South      0.225 0.149 312   1.508  0.4342</w:t>
+      </w:r>
+      <w:r>
+        <w:br/>
+      </w:r>
+      <w:r>
+        <w:rPr>
+          <w:rStyle w:val="VerbatimChar"/>
+        </w:rPr>
+        <w:t xml:space="preserve">##  Northeast - West      -0.175 0.149 312  -1.173  0.6447</w:t>
+      </w:r>
+      <w:r>
+        <w:br/>
+      </w:r>
+      <w:r>
+        <w:rPr>
+          <w:rStyle w:val="VerbatimChar"/>
+        </w:rPr>
+        <w:t xml:space="preserve">##  South - West          -0.400 0.149 312  -2.680  0.0386</w:t>
+      </w:r>
+      <w:r>
+        <w:br/>
+      </w:r>
+      <w:r>
+        <w:rPr>
+          <w:rStyle w:val="VerbatimChar"/>
+        </w:rPr>
+        <w:t xml:space="preserve">## </w:t>
+      </w:r>
+      <w:r>
+        <w:br/>
+      </w:r>
+      <w:r>
+        <w:rPr>
+          <w:rStyle w:val="VerbatimChar"/>
+        </w:rPr>
+        <w:t xml:space="preserve">## Results are averaged over the levels of: sized_f </w:t>
+      </w:r>
+      <w:r>
+        <w:br/>
+      </w:r>
+      <w:r>
+        <w:rPr>
+          <w:rStyle w:val="VerbatimChar"/>
+        </w:rPr>
+        <w:t xml:space="preserve">## P value adjustment: tukey method for comparing a family of 4 estimates</w:t>
+      </w:r>
+    </w:p>
+    <w:bookmarkEnd w:id="29"/>
+    <w:bookmarkStart w:id="30" w:name="problem-8-2-pt"/>
+    <w:p>
+      <w:pPr>
+        <w:pStyle w:val="Heading2"/>
+      </w:pPr>
+      <w:r>
+        <w:t xml:space="preserve">Problem 8 (2 pt)</w:t>
+      </w:r>
+    </w:p>
+    <w:p>
+      <w:pPr>
+        <w:pStyle w:val="FirstParagraph"/>
+      </w:pPr>
+      <w:r>
+        <w:t xml:space="preserve">Use R to calculate the Scheffe-adjusted critical value for the</w:t>
+      </w:r>
+      <w:r>
+        <w:t xml:space="preserve"> </w:t>
+      </w:r>
+      <w:r>
+        <w:rPr>
+          <w:b/>
+          <w:bCs/>
+        </w:rPr>
+        <w:t xml:space="preserve">main effects of region</w:t>
+      </w:r>
+      <w:r>
+        <w:t xml:space="preserve">, keeping the</w:t>
+      </w:r>
+      <w:r>
+        <w:t xml:space="preserve"> </w:t>
       </w:r>
       <w:r>
         <w:rPr>
           <w:i/>
           <w:iCs/>
         </w:rPr>
-        <w:t xml:space="preserve">μ_South + (-1)</w:t>
-      </w:r>
-      <w:r>
-        <w:t xml:space="preserve">μ_West = 0 (marginal means).</w:t>
-      </w:r>
-    </w:p>
-    <w:bookmarkEnd w:id="28"/>
-    <w:bookmarkStart w:id="29" w:name="problem-7-1-pt"/>
-    <w:p>
-      <w:pPr>
-        <w:pStyle w:val="Heading2"/>
-      </w:pPr>
-      <w:r>
-        <w:t xml:space="preserve">Problem 7 (1 pt)</w:t>
-      </w:r>
-    </w:p>
-    <w:p>
-      <w:pPr>
-        <w:pStyle w:val="FirstParagraph"/>
-      </w:pPr>
-      <w:r>
-        <w:t xml:space="preserve">Produce pair-wise contrasts for the main effects of region, using a Tukey-HSD adjustment.</w:t>
-      </w:r>
-    </w:p>
-    <w:p>
-      <w:pPr>
-        <w:pStyle w:val="BodyText"/>
-      </w:pPr>
-      <w:r>
-        <w:t xml:space="preserve">Syntax:</w:t>
-      </w:r>
-    </w:p>
-    <w:p>
-      <w:pPr>
-        <w:pStyle w:val="SourceCode"/>
-      </w:pPr>
-      <w:r>
-        <w:rPr>
-          <w:rStyle w:val="FunctionTok"/>
-        </w:rPr>
-        <w:t xml:space="preserve">pairs</w:t>
-      </w:r>
-      <w:r>
-        <w:rPr>
-          <w:rStyle w:val="NormalTok"/>
-        </w:rPr>
-        <w:t xml:space="preserve">(em_regions, </w:t>
-      </w:r>
-      <w:r>
-        <w:rPr>
-          <w:rStyle w:val="AttributeTok"/>
-        </w:rPr>
-        <w:t xml:space="preserve">adjust =</w:t>
-      </w:r>
-      <w:r>
-        <w:rPr>
-          <w:rStyle w:val="NormalTok"/>
-        </w:rPr>
-        <w:t xml:space="preserve"> </w:t>
-      </w:r>
-      <w:r>
-        <w:rPr>
-          <w:rStyle w:val="StringTok"/>
-        </w:rPr>
-        <w:t xml:space="preserve">"tukey"</w:t>
-      </w:r>
-      <w:r>
-        <w:rPr>
-          <w:rStyle w:val="NormalTok"/>
-        </w:rPr>
-        <w:t xml:space="preserve">)</w:t>
-      </w:r>
-    </w:p>
-    <w:p>
-      <w:pPr>
-        <w:pStyle w:val="FirstParagraph"/>
-      </w:pPr>
-      <w:r>
-        <w:t xml:space="preserve">Output:</w:t>
-      </w:r>
-    </w:p>
-    <w:p>
-      <w:pPr>
-        <w:pStyle w:val="SourceCode"/>
-      </w:pPr>
-      <w:r>
-        <w:rPr>
-          <w:rStyle w:val="VerbatimChar"/>
-        </w:rPr>
-        <w:t xml:space="preserve">##  contrast            estimate    SE  df t.ratio p.value</w:t>
-      </w:r>
-      <w:r>
-        <w:br/>
-      </w:r>
-      <w:r>
-        <w:rPr>
-          <w:rStyle w:val="VerbatimChar"/>
-        </w:rPr>
-        <w:t xml:space="preserve">##  Midwest - Northeast    0.150 0.149 312   1.005  0.7466</w:t>
-      </w:r>
-      <w:r>
-        <w:br/>
-      </w:r>
-      <w:r>
-        <w:rPr>
-          <w:rStyle w:val="VerbatimChar"/>
-        </w:rPr>
-        <w:t xml:space="preserve">##  Midwest - South        0.375 0.149 312   2.513  0.0599</w:t>
-      </w:r>
-      <w:r>
-        <w:br/>
-      </w:r>
-      <w:r>
-        <w:rPr>
-          <w:rStyle w:val="VerbatimChar"/>
-        </w:rPr>
-        <w:t xml:space="preserve">##  Midwest - West        -0.025 0.149 312  -0.168  0.9983</w:t>
-      </w:r>
-      <w:r>
-        <w:br/>
-      </w:r>
-      <w:r>
-        <w:rPr>
-          <w:rStyle w:val="VerbatimChar"/>
-        </w:rPr>
-        <w:t xml:space="preserve">##  Northeast - South      0.225 0.149 312   1.508  0.4342</w:t>
-      </w:r>
-      <w:r>
-        <w:br/>
-      </w:r>
-      <w:r>
-        <w:rPr>
-          <w:rStyle w:val="VerbatimChar"/>
-        </w:rPr>
-        <w:t xml:space="preserve">##  Northeast - West      -0.175 0.149 312  -1.173  0.6447</w:t>
-      </w:r>
-      <w:r>
-        <w:br/>
-      </w:r>
-      <w:r>
-        <w:rPr>
-          <w:rStyle w:val="VerbatimChar"/>
-        </w:rPr>
-        <w:t xml:space="preserve">##  South - West          -0.400 0.149 312  -2.680  0.0386</w:t>
-      </w:r>
-      <w:r>
-        <w:br/>
-      </w:r>
-      <w:r>
-        <w:rPr>
-          <w:rStyle w:val="VerbatimChar"/>
-        </w:rPr>
-        <w:t xml:space="preserve">## </w:t>
-      </w:r>
-      <w:r>
-        <w:br/>
-      </w:r>
-      <w:r>
-        <w:rPr>
-          <w:rStyle w:val="VerbatimChar"/>
-        </w:rPr>
-        <w:t xml:space="preserve">## Results are averaged over the levels of: sized_f </w:t>
-      </w:r>
-      <w:r>
-        <w:br/>
-      </w:r>
-      <w:r>
-        <w:rPr>
-          <w:rStyle w:val="VerbatimChar"/>
-        </w:rPr>
-        <w:t xml:space="preserve">## P value adjustment: tukey method for comparing a family of 4 estimates</w:t>
-      </w:r>
-    </w:p>
-    <w:bookmarkEnd w:id="29"/>
-    <w:bookmarkStart w:id="30" w:name="problem-8-2-pt"/>
-    <w:p>
-      <w:pPr>
-        <w:pStyle w:val="Heading2"/>
-      </w:pPr>
-      <w:r>
-        <w:t xml:space="preserve">Problem 8 (2 pt)</w:t>
-      </w:r>
-    </w:p>
-    <w:p>
-      <w:pPr>
-        <w:pStyle w:val="FirstParagraph"/>
-      </w:pPr>
-      <w:r>
-        <w:t xml:space="preserve">Use R to calculate the Scheffe-adjusted critical value for the</w:t>
-      </w:r>
-      <w:r>
-        <w:t xml:space="preserve"> </w:t>
-      </w:r>
-      <w:r>
-        <w:rPr>
-          <w:b/>
-          <w:bCs/>
-        </w:rPr>
-        <w:t xml:space="preserve">main effects of region</w:t>
-      </w:r>
-      <w:r>
-        <w:t xml:space="preserve">, keeping the</w:t>
+        <w:t xml:space="preserve">familywise</w:t>
+      </w:r>
+      <w:r>
+        <w:t xml:space="preserve"> </w:t>
+      </w:r>
+      <w:r>
+        <w:t xml:space="preserve">error rate at 0.05. Take the square root of the critical value so it could be used to assess a</w:t>
       </w:r>
       <w:r>
         <w:t xml:space="preserve"> </w:t>
@@ -2245,13 +2251,834 @@
           <w:i/>
           <w:iCs/>
         </w:rPr>
-        <w:t xml:space="preserve">familywise</w:t>
-      </w:r>
-      <w:r>
-        <w:t xml:space="preserve"> </w:t>
-      </w:r>
-      <w:r>
-        <w:t xml:space="preserve">error rate at 0.05. Take the square root of the critical value so it could be used to assess a</w:t>
+        <w:t xml:space="preserve">t</w:t>
+      </w:r>
+      <w:r>
+        <w:t xml:space="preserve"> </w:t>
+      </w:r>
+      <w:r>
+        <w:t xml:space="preserve">test statistic.</w:t>
+      </w:r>
+    </w:p>
+    <w:p>
+      <w:pPr>
+        <w:pStyle w:val="BodyText"/>
+      </w:pPr>
+      <w:r>
+        <w:t xml:space="preserve">Syntax:</w:t>
+      </w:r>
+    </w:p>
+    <w:p>
+      <w:pPr>
+        <w:pStyle w:val="SourceCode"/>
+      </w:pPr>
+      <w:r>
+        <w:rPr>
+          <w:rStyle w:val="NormalTok"/>
+        </w:rPr>
+        <w:t xml:space="preserve">alpha </w:t>
+      </w:r>
+      <w:r>
+        <w:rPr>
+          <w:rStyle w:val="OtherTok"/>
+        </w:rPr>
+        <w:t xml:space="preserve">&lt;-</w:t>
+      </w:r>
+      <w:r>
+        <w:rPr>
+          <w:rStyle w:val="NormalTok"/>
+        </w:rPr>
+        <w:t xml:space="preserve"> </w:t>
+      </w:r>
+      <w:r>
+        <w:rPr>
+          <w:rStyle w:val="FloatTok"/>
+        </w:rPr>
+        <w:t xml:space="preserve">0.05</w:t>
+      </w:r>
+      <w:r>
+        <w:br/>
+      </w:r>
+      <w:r>
+        <w:rPr>
+          <w:rStyle w:val="NormalTok"/>
+        </w:rPr>
+        <w:t xml:space="preserve">A </w:t>
+      </w:r>
+      <w:r>
+        <w:rPr>
+          <w:rStyle w:val="OtherTok"/>
+        </w:rPr>
+        <w:t xml:space="preserve">&lt;-</w:t>
+      </w:r>
+      <w:r>
+        <w:rPr>
+          <w:rStyle w:val="NormalTok"/>
+        </w:rPr>
+        <w:t xml:space="preserve"> </w:t>
+      </w:r>
+      <w:r>
+        <w:rPr>
+          <w:rStyle w:val="DecValTok"/>
+        </w:rPr>
+        <w:t xml:space="preserve">4</w:t>
+      </w:r>
+      <w:r>
+        <w:br/>
+      </w:r>
+      <w:r>
+        <w:rPr>
+          <w:rStyle w:val="NormalTok"/>
+        </w:rPr>
+        <w:t xml:space="preserve">an </w:t>
+      </w:r>
+      <w:r>
+        <w:rPr>
+          <w:rStyle w:val="OtherTok"/>
+        </w:rPr>
+        <w:t xml:space="preserve">&lt;-</w:t>
+      </w:r>
+      <w:r>
+        <w:rPr>
+          <w:rStyle w:val="NormalTok"/>
+        </w:rPr>
+        <w:t xml:space="preserve"> </w:t>
+      </w:r>
+      <w:r>
+        <w:rPr>
+          <w:rStyle w:val="FunctionTok"/>
+        </w:rPr>
+        <w:t xml:space="preserve">as.data.frame</w:t>
+      </w:r>
+      <w:r>
+        <w:rPr>
+          <w:rStyle w:val="NormalTok"/>
+        </w:rPr>
+        <w:t xml:space="preserve">(ws_anova</w:t>
+      </w:r>
+      <w:r>
+        <w:rPr>
+          <w:rStyle w:val="SpecialCharTok"/>
+        </w:rPr>
+        <w:t xml:space="preserve">$</w:t>
+      </w:r>
+      <w:r>
+        <w:rPr>
+          <w:rStyle w:val="NormalTok"/>
+        </w:rPr>
+        <w:t xml:space="preserve">Anova)</w:t>
+      </w:r>
+      <w:r>
+        <w:br/>
+      </w:r>
+      <w:r>
+        <w:rPr>
+          <w:rStyle w:val="NormalTok"/>
+        </w:rPr>
+        <w:t xml:space="preserve">df_error </w:t>
+      </w:r>
+      <w:r>
+        <w:rPr>
+          <w:rStyle w:val="OtherTok"/>
+        </w:rPr>
+        <w:t xml:space="preserve">&lt;-</w:t>
+      </w:r>
+      <w:r>
+        <w:rPr>
+          <w:rStyle w:val="NormalTok"/>
+        </w:rPr>
+        <w:t xml:space="preserve"> an</w:t>
+      </w:r>
+      <w:r>
+        <w:rPr>
+          <w:rStyle w:val="SpecialCharTok"/>
+        </w:rPr>
+        <w:t xml:space="preserve">$</w:t>
+      </w:r>
+      <w:r>
+        <w:rPr>
+          <w:rStyle w:val="NormalTok"/>
+        </w:rPr>
+        <w:t xml:space="preserve">Df[</w:t>
+      </w:r>
+      <w:r>
+        <w:rPr>
+          <w:rStyle w:val="DecValTok"/>
+        </w:rPr>
+        <w:t xml:space="preserve">5</w:t>
+      </w:r>
+      <w:r>
+        <w:rPr>
+          <w:rStyle w:val="NormalTok"/>
+        </w:rPr>
+        <w:t xml:space="preserve">]</w:t>
+      </w:r>
+      <w:r>
+        <w:br/>
+      </w:r>
+      <w:r>
+        <w:br/>
+      </w:r>
+      <w:r>
+        <w:rPr>
+          <w:rStyle w:val="NormalTok"/>
+        </w:rPr>
+        <w:t xml:space="preserve">scheffe_main_region_t </w:t>
+      </w:r>
+      <w:r>
+        <w:rPr>
+          <w:rStyle w:val="OtherTok"/>
+        </w:rPr>
+        <w:t xml:space="preserve">&lt;-</w:t>
+      </w:r>
+      <w:r>
+        <w:rPr>
+          <w:rStyle w:val="NormalTok"/>
+        </w:rPr>
+        <w:t xml:space="preserve"> </w:t>
+      </w:r>
+      <w:r>
+        <w:rPr>
+          <w:rStyle w:val="FunctionTok"/>
+        </w:rPr>
+        <w:t xml:space="preserve">sqrt</w:t>
+      </w:r>
+      <w:r>
+        <w:rPr>
+          <w:rStyle w:val="NormalTok"/>
+        </w:rPr>
+        <w:t xml:space="preserve">((A </w:t>
+      </w:r>
+      <w:r>
+        <w:rPr>
+          <w:rStyle w:val="SpecialCharTok"/>
+        </w:rPr>
+        <w:t xml:space="preserve">-</w:t>
+      </w:r>
+      <w:r>
+        <w:rPr>
+          <w:rStyle w:val="NormalTok"/>
+        </w:rPr>
+        <w:t xml:space="preserve"> </w:t>
+      </w:r>
+      <w:r>
+        <w:rPr>
+          <w:rStyle w:val="DecValTok"/>
+        </w:rPr>
+        <w:t xml:space="preserve">1</w:t>
+      </w:r>
+      <w:r>
+        <w:rPr>
+          <w:rStyle w:val="NormalTok"/>
+        </w:rPr>
+        <w:t xml:space="preserve">) </w:t>
+      </w:r>
+      <w:r>
+        <w:rPr>
+          <w:rStyle w:val="SpecialCharTok"/>
+        </w:rPr>
+        <w:t xml:space="preserve">*</w:t>
+      </w:r>
+      <w:r>
+        <w:rPr>
+          <w:rStyle w:val="NormalTok"/>
+        </w:rPr>
+        <w:t xml:space="preserve"> </w:t>
+      </w:r>
+      <w:r>
+        <w:rPr>
+          <w:rStyle w:val="FunctionTok"/>
+        </w:rPr>
+        <w:t xml:space="preserve">qf</w:t>
+      </w:r>
+      <w:r>
+        <w:rPr>
+          <w:rStyle w:val="NormalTok"/>
+        </w:rPr>
+        <w:t xml:space="preserve">(</w:t>
+      </w:r>
+      <w:r>
+        <w:rPr>
+          <w:rStyle w:val="DecValTok"/>
+        </w:rPr>
+        <w:t xml:space="preserve">1</w:t>
+      </w:r>
+      <w:r>
+        <w:rPr>
+          <w:rStyle w:val="NormalTok"/>
+        </w:rPr>
+        <w:t xml:space="preserve"> </w:t>
+      </w:r>
+      <w:r>
+        <w:rPr>
+          <w:rStyle w:val="SpecialCharTok"/>
+        </w:rPr>
+        <w:t xml:space="preserve">-</w:t>
+      </w:r>
+      <w:r>
+        <w:rPr>
+          <w:rStyle w:val="NormalTok"/>
+        </w:rPr>
+        <w:t xml:space="preserve"> alpha, A </w:t>
+      </w:r>
+      <w:r>
+        <w:rPr>
+          <w:rStyle w:val="SpecialCharTok"/>
+        </w:rPr>
+        <w:t xml:space="preserve">-</w:t>
+      </w:r>
+      <w:r>
+        <w:rPr>
+          <w:rStyle w:val="NormalTok"/>
+        </w:rPr>
+        <w:t xml:space="preserve"> </w:t>
+      </w:r>
+      <w:r>
+        <w:rPr>
+          <w:rStyle w:val="DecValTok"/>
+        </w:rPr>
+        <w:t xml:space="preserve">1</w:t>
+      </w:r>
+      <w:r>
+        <w:rPr>
+          <w:rStyle w:val="NormalTok"/>
+        </w:rPr>
+        <w:t xml:space="preserve">, df_error))</w:t>
+      </w:r>
+      <w:r>
+        <w:br/>
+      </w:r>
+      <w:r>
+        <w:rPr>
+          <w:rStyle w:val="NormalTok"/>
+        </w:rPr>
+        <w:t xml:space="preserve">scheffe_main_region_t</w:t>
+      </w:r>
+    </w:p>
+    <w:p>
+      <w:pPr>
+        <w:pStyle w:val="FirstParagraph"/>
+      </w:pPr>
+      <w:r>
+        <w:t xml:space="preserve">Output:</w:t>
+      </w:r>
+    </w:p>
+    <w:p>
+      <w:pPr>
+        <w:pStyle w:val="SourceCode"/>
+      </w:pPr>
+      <w:r>
+        <w:rPr>
+          <w:rStyle w:val="VerbatimChar"/>
+        </w:rPr>
+        <w:t xml:space="preserve">## [1] 2.810808</w:t>
+      </w:r>
+    </w:p>
+    <w:bookmarkEnd w:id="30"/>
+    <w:bookmarkStart w:id="31" w:name="problem-9-1-pt"/>
+    <w:p>
+      <w:pPr>
+        <w:pStyle w:val="Heading2"/>
+      </w:pPr>
+      <w:r>
+        <w:t xml:space="preserve">Problem 9 (1 pt)</w:t>
+      </w:r>
+    </w:p>
+    <w:p>
+      <w:pPr>
+        <w:pStyle w:val="FirstParagraph"/>
+      </w:pPr>
+      <w:r>
+        <w:t xml:space="preserve">Write the null hypothesis for the simple effect of city status for people living in the Northeast.</w:t>
+      </w:r>
+    </w:p>
+    <w:p>
+      <w:pPr>
+        <w:pStyle w:val="BodyText"/>
+      </w:pPr>
+      <w:r>
+        <w:t xml:space="preserve">Null: within the Northeast, city and non‑city population means are equal.</w:t>
+      </w:r>
+    </w:p>
+    <w:bookmarkEnd w:id="31"/>
+    <w:bookmarkStart w:id="32" w:name="problem-10-1-pt"/>
+    <w:p>
+      <w:pPr>
+        <w:pStyle w:val="Heading2"/>
+      </w:pPr>
+      <w:r>
+        <w:t xml:space="preserve">Problem 10 (1 pt)</w:t>
+      </w:r>
+    </w:p>
+    <w:p>
+      <w:pPr>
+        <w:pStyle w:val="FirstParagraph"/>
+      </w:pPr>
+      <w:r>
+        <w:t xml:space="preserve">Have R produce contrasts for the effect of city resident status for each region. It does not matter if you specify</w:t>
+      </w:r>
+      <w:r>
+        <w:t xml:space="preserve"> </w:t>
+      </w:r>
+      <w:r>
+        <w:t xml:space="preserve">“</w:t>
+      </w:r>
+      <w:r>
+        <w:t xml:space="preserve">none</w:t>
+      </w:r>
+      <w:r>
+        <w:t xml:space="preserve">”</w:t>
+      </w:r>
+      <w:r>
+        <w:t xml:space="preserve"> </w:t>
+      </w:r>
+      <w:r>
+        <w:t xml:space="preserve">or</w:t>
+      </w:r>
+      <w:r>
+        <w:t xml:space="preserve"> </w:t>
+      </w:r>
+      <w:r>
+        <w:t xml:space="preserve">“</w:t>
+      </w:r>
+      <w:r>
+        <w:t xml:space="preserve">tukey</w:t>
+      </w:r>
+      <w:r>
+        <w:t xml:space="preserve">”</w:t>
+      </w:r>
+      <w:r>
+        <w:t xml:space="preserve"> </w:t>
+      </w:r>
+      <w:r>
+        <w:t xml:space="preserve">for</w:t>
+      </w:r>
+      <w:r>
+        <w:t xml:space="preserve"> </w:t>
+      </w:r>
+      <w:r>
+        <w:rPr>
+          <w:rStyle w:val="VerbatimChar"/>
+        </w:rPr>
+        <w:t xml:space="preserve">adjust</w:t>
+      </w:r>
+      <w:r>
+        <w:t xml:space="preserve">–with two levels in the focal predictor the Tukey adjustment is equivalent to no adjustment.</w:t>
+      </w:r>
+    </w:p>
+    <w:p>
+      <w:pPr>
+        <w:pStyle w:val="BodyText"/>
+      </w:pPr>
+      <w:r>
+        <w:t xml:space="preserve">Syntax:</w:t>
+      </w:r>
+    </w:p>
+    <w:p>
+      <w:pPr>
+        <w:pStyle w:val="SourceCode"/>
+      </w:pPr>
+      <w:r>
+        <w:rPr>
+          <w:rStyle w:val="FunctionTok"/>
+        </w:rPr>
+        <w:t xml:space="preserve">pairs</w:t>
+      </w:r>
+      <w:r>
+        <w:rPr>
+          <w:rStyle w:val="NormalTok"/>
+        </w:rPr>
+        <w:t xml:space="preserve">(em_cell, </w:t>
+      </w:r>
+      <w:r>
+        <w:rPr>
+          <w:rStyle w:val="AttributeTok"/>
+        </w:rPr>
+        <w:t xml:space="preserve">simple =</w:t>
+      </w:r>
+      <w:r>
+        <w:rPr>
+          <w:rStyle w:val="NormalTok"/>
+        </w:rPr>
+        <w:t xml:space="preserve"> </w:t>
+      </w:r>
+      <w:r>
+        <w:rPr>
+          <w:rStyle w:val="StringTok"/>
+        </w:rPr>
+        <w:t xml:space="preserve">"sized_f"</w:t>
+      </w:r>
+      <w:r>
+        <w:rPr>
+          <w:rStyle w:val="NormalTok"/>
+        </w:rPr>
+        <w:t xml:space="preserve">, </w:t>
+      </w:r>
+      <w:r>
+        <w:rPr>
+          <w:rStyle w:val="AttributeTok"/>
+        </w:rPr>
+        <w:t xml:space="preserve">adjust =</w:t>
+      </w:r>
+      <w:r>
+        <w:rPr>
+          <w:rStyle w:val="NormalTok"/>
+        </w:rPr>
+        <w:t xml:space="preserve"> </w:t>
+      </w:r>
+      <w:r>
+        <w:rPr>
+          <w:rStyle w:val="StringTok"/>
+        </w:rPr>
+        <w:t xml:space="preserve">"none"</w:t>
+      </w:r>
+      <w:r>
+        <w:rPr>
+          <w:rStyle w:val="NormalTok"/>
+        </w:rPr>
+        <w:t xml:space="preserve">)</w:t>
+      </w:r>
+    </w:p>
+    <w:p>
+      <w:pPr>
+        <w:pStyle w:val="FirstParagraph"/>
+      </w:pPr>
+      <w:r>
+        <w:t xml:space="preserve">Output:</w:t>
+      </w:r>
+    </w:p>
+    <w:p>
+      <w:pPr>
+        <w:pStyle w:val="SourceCode"/>
+      </w:pPr>
+      <w:r>
+        <w:rPr>
+          <w:rStyle w:val="VerbatimChar"/>
+        </w:rPr>
+        <w:t xml:space="preserve">## regions_f = Midwest:</w:t>
+      </w:r>
+      <w:r>
+        <w:br/>
+      </w:r>
+      <w:r>
+        <w:rPr>
+          <w:rStyle w:val="VerbatimChar"/>
+        </w:rPr>
+        <w:t xml:space="preserve">##  contrast          estimate    SE  df t.ratio p.value</w:t>
+      </w:r>
+      <w:r>
+        <w:br/>
+      </w:r>
+      <w:r>
+        <w:rPr>
+          <w:rStyle w:val="VerbatimChar"/>
+        </w:rPr>
+        <w:t xml:space="preserve">##  (Non-City) - City   -0.625 0.211 312  -2.961  0.0033</w:t>
+      </w:r>
+      <w:r>
+        <w:br/>
+      </w:r>
+      <w:r>
+        <w:rPr>
+          <w:rStyle w:val="VerbatimChar"/>
+        </w:rPr>
+        <w:t xml:space="preserve">## </w:t>
+      </w:r>
+      <w:r>
+        <w:br/>
+      </w:r>
+      <w:r>
+        <w:rPr>
+          <w:rStyle w:val="VerbatimChar"/>
+        </w:rPr>
+        <w:t xml:space="preserve">## regions_f = Northeast:</w:t>
+      </w:r>
+      <w:r>
+        <w:br/>
+      </w:r>
+      <w:r>
+        <w:rPr>
+          <w:rStyle w:val="VerbatimChar"/>
+        </w:rPr>
+        <w:t xml:space="preserve">##  contrast          estimate    SE  df t.ratio p.value</w:t>
+      </w:r>
+      <w:r>
+        <w:br/>
+      </w:r>
+      <w:r>
+        <w:rPr>
+          <w:rStyle w:val="VerbatimChar"/>
+        </w:rPr>
+        <w:t xml:space="preserve">##  (Non-City) - City    1.525 0.211 312   7.225  &lt;.0001</w:t>
+      </w:r>
+      <w:r>
+        <w:br/>
+      </w:r>
+      <w:r>
+        <w:rPr>
+          <w:rStyle w:val="VerbatimChar"/>
+        </w:rPr>
+        <w:t xml:space="preserve">## </w:t>
+      </w:r>
+      <w:r>
+        <w:br/>
+      </w:r>
+      <w:r>
+        <w:rPr>
+          <w:rStyle w:val="VerbatimChar"/>
+        </w:rPr>
+        <w:t xml:space="preserve">## regions_f = South:</w:t>
+      </w:r>
+      <w:r>
+        <w:br/>
+      </w:r>
+      <w:r>
+        <w:rPr>
+          <w:rStyle w:val="VerbatimChar"/>
+        </w:rPr>
+        <w:t xml:space="preserve">##  contrast          estimate    SE  df t.ratio p.value</w:t>
+      </w:r>
+      <w:r>
+        <w:br/>
+      </w:r>
+      <w:r>
+        <w:rPr>
+          <w:rStyle w:val="VerbatimChar"/>
+        </w:rPr>
+        <w:t xml:space="preserve">##  (Non-City) - City   -0.075 0.211 312  -0.355  0.7226</w:t>
+      </w:r>
+      <w:r>
+        <w:br/>
+      </w:r>
+      <w:r>
+        <w:rPr>
+          <w:rStyle w:val="VerbatimChar"/>
+        </w:rPr>
+        <w:t xml:space="preserve">## </w:t>
+      </w:r>
+      <w:r>
+        <w:br/>
+      </w:r>
+      <w:r>
+        <w:rPr>
+          <w:rStyle w:val="VerbatimChar"/>
+        </w:rPr>
+        <w:t xml:space="preserve">## regions_f = West:</w:t>
+      </w:r>
+      <w:r>
+        <w:br/>
+      </w:r>
+      <w:r>
+        <w:rPr>
+          <w:rStyle w:val="VerbatimChar"/>
+        </w:rPr>
+        <w:t xml:space="preserve">##  contrast          estimate    SE  df t.ratio p.value</w:t>
+      </w:r>
+      <w:r>
+        <w:br/>
+      </w:r>
+      <w:r>
+        <w:rPr>
+          <w:rStyle w:val="VerbatimChar"/>
+        </w:rPr>
+        <w:t xml:space="preserve">##  (Non-City) - City    0.225 0.211 312   1.066  0.2873</w:t>
+      </w:r>
+    </w:p>
+    <w:bookmarkEnd w:id="32"/>
+    <w:bookmarkStart w:id="33" w:name="problem-11-2-pts"/>
+    <w:p>
+      <w:pPr>
+        <w:pStyle w:val="Heading2"/>
+      </w:pPr>
+      <w:r>
+        <w:t xml:space="preserve">Problem 11 (2 pts)</w:t>
+      </w:r>
+    </w:p>
+    <w:p>
+      <w:pPr>
+        <w:pStyle w:val="FirstParagraph"/>
+      </w:pPr>
+      <w:r>
+        <w:t xml:space="preserve">We need to account for the fact that we can do the city vs non-city contrast for four regions. Use R to calculate the post-hoc adjusted critical value for the simple main effects of city resident status, keeping the familywise error rate at .05.</w:t>
+      </w:r>
+    </w:p>
+    <w:p>
+      <w:pPr>
+        <w:pStyle w:val="BodyText"/>
+      </w:pPr>
+      <w:r>
+        <w:t xml:space="preserve">Syntax:</w:t>
+      </w:r>
+    </w:p>
+    <w:p>
+      <w:pPr>
+        <w:pStyle w:val="SourceCode"/>
+      </w:pPr>
+      <w:r>
+        <w:rPr>
+          <w:rStyle w:val="NormalTok"/>
+        </w:rPr>
+        <w:t xml:space="preserve">crit_t_city_simple </w:t>
+      </w:r>
+      <w:r>
+        <w:rPr>
+          <w:rStyle w:val="OtherTok"/>
+        </w:rPr>
+        <w:t xml:space="preserve">&lt;-</w:t>
+      </w:r>
+      <w:r>
+        <w:rPr>
+          <w:rStyle w:val="NormalTok"/>
+        </w:rPr>
+        <w:t xml:space="preserve"> </w:t>
+      </w:r>
+      <w:r>
+        <w:rPr>
+          <w:rStyle w:val="FunctionTok"/>
+        </w:rPr>
+        <w:t xml:space="preserve">qtukey</w:t>
+      </w:r>
+      <w:r>
+        <w:rPr>
+          <w:rStyle w:val="NormalTok"/>
+        </w:rPr>
+        <w:t xml:space="preserve">(</w:t>
+      </w:r>
+      <w:r>
+        <w:rPr>
+          <w:rStyle w:val="DecValTok"/>
+        </w:rPr>
+        <w:t xml:space="preserve">1</w:t>
+      </w:r>
+      <w:r>
+        <w:rPr>
+          <w:rStyle w:val="NormalTok"/>
+        </w:rPr>
+        <w:t xml:space="preserve"> </w:t>
+      </w:r>
+      <w:r>
+        <w:rPr>
+          <w:rStyle w:val="SpecialCharTok"/>
+        </w:rPr>
+        <w:t xml:space="preserve">-</w:t>
+      </w:r>
+      <w:r>
+        <w:rPr>
+          <w:rStyle w:val="NormalTok"/>
+        </w:rPr>
+        <w:t xml:space="preserve"> alpha</w:t>
+      </w:r>
+      <w:r>
+        <w:rPr>
+          <w:rStyle w:val="SpecialCharTok"/>
+        </w:rPr>
+        <w:t xml:space="preserve">/</w:t>
+      </w:r>
+      <w:r>
+        <w:rPr>
+          <w:rStyle w:val="DecValTok"/>
+        </w:rPr>
+        <w:t xml:space="preserve">4</w:t>
+      </w:r>
+      <w:r>
+        <w:rPr>
+          <w:rStyle w:val="NormalTok"/>
+        </w:rPr>
+        <w:t xml:space="preserve">, </w:t>
+      </w:r>
+      <w:r>
+        <w:rPr>
+          <w:rStyle w:val="DecValTok"/>
+        </w:rPr>
+        <w:t xml:space="preserve">2</w:t>
+      </w:r>
+      <w:r>
+        <w:rPr>
+          <w:rStyle w:val="NormalTok"/>
+        </w:rPr>
+        <w:t xml:space="preserve">, df_error) </w:t>
+      </w:r>
+      <w:r>
+        <w:rPr>
+          <w:rStyle w:val="SpecialCharTok"/>
+        </w:rPr>
+        <w:t xml:space="preserve">/</w:t>
+      </w:r>
+      <w:r>
+        <w:rPr>
+          <w:rStyle w:val="NormalTok"/>
+        </w:rPr>
+        <w:t xml:space="preserve"> </w:t>
+      </w:r>
+      <w:r>
+        <w:rPr>
+          <w:rStyle w:val="FunctionTok"/>
+        </w:rPr>
+        <w:t xml:space="preserve">sqrt</w:t>
+      </w:r>
+      <w:r>
+        <w:rPr>
+          <w:rStyle w:val="NormalTok"/>
+        </w:rPr>
+        <w:t xml:space="preserve">(</w:t>
+      </w:r>
+      <w:r>
+        <w:rPr>
+          <w:rStyle w:val="DecValTok"/>
+        </w:rPr>
+        <w:t xml:space="preserve">2</w:t>
+      </w:r>
+      <w:r>
+        <w:rPr>
+          <w:rStyle w:val="NormalTok"/>
+        </w:rPr>
+        <w:t xml:space="preserve">)</w:t>
+      </w:r>
+      <w:r>
+        <w:br/>
+      </w:r>
+      <w:r>
+        <w:rPr>
+          <w:rStyle w:val="NormalTok"/>
+        </w:rPr>
+        <w:t xml:space="preserve">crit_t_city_simple</w:t>
+      </w:r>
+    </w:p>
+    <w:p>
+      <w:pPr>
+        <w:pStyle w:val="FirstParagraph"/>
+      </w:pPr>
+      <w:r>
+        <w:t xml:space="preserve">Output:</w:t>
+      </w:r>
+    </w:p>
+    <w:p>
+      <w:pPr>
+        <w:pStyle w:val="SourceCode"/>
+      </w:pPr>
+      <w:r>
+        <w:rPr>
+          <w:rStyle w:val="VerbatimChar"/>
+        </w:rPr>
+        <w:t xml:space="preserve">## [1] 2.512272</w:t>
+      </w:r>
+    </w:p>
+    <w:bookmarkEnd w:id="33"/>
+    <w:bookmarkStart w:id="34" w:name="problem-12-4-pts"/>
+    <w:p>
+      <w:pPr>
+        <w:pStyle w:val="Heading2"/>
+      </w:pPr>
+      <w:r>
+        <w:t xml:space="preserve">Problem 12 (4 pts)</w:t>
+      </w:r>
+    </w:p>
+    <w:p>
+      <w:pPr>
+        <w:pStyle w:val="FirstParagraph"/>
+      </w:pPr>
+      <w:r>
+        <w:t xml:space="preserve">For each contrast (the city-noncity comparison within each region) calculate Cohen’s</w:t>
       </w:r>
       <w:r>
         <w:t xml:space="preserve"> </w:t>
@@ -2261,853 +3088,6 @@
           <w:i/>
           <w:iCs/>
         </w:rPr>
-        <w:t xml:space="preserve">t</w:t>
-      </w:r>
-      <w:r>
-        <w:t xml:space="preserve"> </w:t>
-      </w:r>
-      <w:r>
-        <w:t xml:space="preserve">test statistic.</w:t>
-      </w:r>
-    </w:p>
-    <w:p>
-      <w:pPr>
-        <w:pStyle w:val="BodyText"/>
-      </w:pPr>
-      <w:r>
-        <w:t xml:space="preserve">Syntax:</w:t>
-      </w:r>
-    </w:p>
-    <w:p>
-      <w:pPr>
-        <w:pStyle w:val="SourceCode"/>
-      </w:pPr>
-      <w:r>
-        <w:rPr>
-          <w:rStyle w:val="NormalTok"/>
-        </w:rPr>
-        <w:t xml:space="preserve">alpha </w:t>
-      </w:r>
-      <w:r>
-        <w:rPr>
-          <w:rStyle w:val="OtherTok"/>
-        </w:rPr>
-        <w:t xml:space="preserve">&lt;-</w:t>
-      </w:r>
-      <w:r>
-        <w:rPr>
-          <w:rStyle w:val="NormalTok"/>
-        </w:rPr>
-        <w:t xml:space="preserve"> </w:t>
-      </w:r>
-      <w:r>
-        <w:rPr>
-          <w:rStyle w:val="FloatTok"/>
-        </w:rPr>
-        <w:t xml:space="preserve">0.05</w:t>
-      </w:r>
-      <w:r>
-        <w:br/>
-      </w:r>
-      <w:r>
-        <w:rPr>
-          <w:rStyle w:val="NormalTok"/>
-        </w:rPr>
-        <w:t xml:space="preserve">A </w:t>
-      </w:r>
-      <w:r>
-        <w:rPr>
-          <w:rStyle w:val="OtherTok"/>
-        </w:rPr>
-        <w:t xml:space="preserve">&lt;-</w:t>
-      </w:r>
-      <w:r>
-        <w:rPr>
-          <w:rStyle w:val="NormalTok"/>
-        </w:rPr>
-        <w:t xml:space="preserve"> </w:t>
-      </w:r>
-      <w:r>
-        <w:rPr>
-          <w:rStyle w:val="DecValTok"/>
-        </w:rPr>
-        <w:t xml:space="preserve">4</w:t>
-      </w:r>
-      <w:r>
-        <w:br/>
-      </w:r>
-      <w:r>
-        <w:rPr>
-          <w:rStyle w:val="NormalTok"/>
-        </w:rPr>
-        <w:t xml:space="preserve">an </w:t>
-      </w:r>
-      <w:r>
-        <w:rPr>
-          <w:rStyle w:val="OtherTok"/>
-        </w:rPr>
-        <w:t xml:space="preserve">&lt;-</w:t>
-      </w:r>
-      <w:r>
-        <w:rPr>
-          <w:rStyle w:val="NormalTok"/>
-        </w:rPr>
-        <w:t xml:space="preserve"> </w:t>
-      </w:r>
-      <w:r>
-        <w:rPr>
-          <w:rStyle w:val="FunctionTok"/>
-        </w:rPr>
-        <w:t xml:space="preserve">as.data.frame</w:t>
-      </w:r>
-      <w:r>
-        <w:rPr>
-          <w:rStyle w:val="NormalTok"/>
-        </w:rPr>
-        <w:t xml:space="preserve">(ws_anova</w:t>
-      </w:r>
-      <w:r>
-        <w:rPr>
-          <w:rStyle w:val="SpecialCharTok"/>
-        </w:rPr>
-        <w:t xml:space="preserve">$</w:t>
-      </w:r>
-      <w:r>
-        <w:rPr>
-          <w:rStyle w:val="NormalTok"/>
-        </w:rPr>
-        <w:t xml:space="preserve">Anova)</w:t>
-      </w:r>
-      <w:r>
-        <w:br/>
-      </w:r>
-      <w:r>
-        <w:rPr>
-          <w:rStyle w:val="NormalTok"/>
-        </w:rPr>
-        <w:t xml:space="preserve">df_error </w:t>
-      </w:r>
-      <w:r>
-        <w:rPr>
-          <w:rStyle w:val="OtherTok"/>
-        </w:rPr>
-        <w:t xml:space="preserve">&lt;-</w:t>
-      </w:r>
-      <w:r>
-        <w:rPr>
-          <w:rStyle w:val="NormalTok"/>
-        </w:rPr>
-        <w:t xml:space="preserve"> an</w:t>
-      </w:r>
-      <w:r>
-        <w:rPr>
-          <w:rStyle w:val="SpecialCharTok"/>
-        </w:rPr>
-        <w:t xml:space="preserve">$</w:t>
-      </w:r>
-      <w:r>
-        <w:rPr>
-          <w:rStyle w:val="NormalTok"/>
-        </w:rPr>
-        <w:t xml:space="preserve">Df[</w:t>
-      </w:r>
-      <w:r>
-        <w:rPr>
-          <w:rStyle w:val="DecValTok"/>
-        </w:rPr>
-        <w:t xml:space="preserve">5</w:t>
-      </w:r>
-      <w:r>
-        <w:rPr>
-          <w:rStyle w:val="NormalTok"/>
-        </w:rPr>
-        <w:t xml:space="preserve">]</w:t>
-      </w:r>
-      <w:r>
-        <w:br/>
-      </w:r>
-      <w:r>
-        <w:br/>
-      </w:r>
-      <w:r>
-        <w:rPr>
-          <w:rStyle w:val="NormalTok"/>
-        </w:rPr>
-        <w:t xml:space="preserve">scheffe_main_region_t </w:t>
-      </w:r>
-      <w:r>
-        <w:rPr>
-          <w:rStyle w:val="OtherTok"/>
-        </w:rPr>
-        <w:t xml:space="preserve">&lt;-</w:t>
-      </w:r>
-      <w:r>
-        <w:rPr>
-          <w:rStyle w:val="NormalTok"/>
-        </w:rPr>
-        <w:t xml:space="preserve"> </w:t>
-      </w:r>
-      <w:r>
-        <w:rPr>
-          <w:rStyle w:val="FunctionTok"/>
-        </w:rPr>
-        <w:t xml:space="preserve">sqrt</w:t>
-      </w:r>
-      <w:r>
-        <w:rPr>
-          <w:rStyle w:val="NormalTok"/>
-        </w:rPr>
-        <w:t xml:space="preserve">((A </w:t>
-      </w:r>
-      <w:r>
-        <w:rPr>
-          <w:rStyle w:val="SpecialCharTok"/>
-        </w:rPr>
-        <w:t xml:space="preserve">-</w:t>
-      </w:r>
-      <w:r>
-        <w:rPr>
-          <w:rStyle w:val="NormalTok"/>
-        </w:rPr>
-        <w:t xml:space="preserve"> </w:t>
-      </w:r>
-      <w:r>
-        <w:rPr>
-          <w:rStyle w:val="DecValTok"/>
-        </w:rPr>
-        <w:t xml:space="preserve">1</w:t>
-      </w:r>
-      <w:r>
-        <w:rPr>
-          <w:rStyle w:val="NormalTok"/>
-        </w:rPr>
-        <w:t xml:space="preserve">) </w:t>
-      </w:r>
-      <w:r>
-        <w:rPr>
-          <w:rStyle w:val="SpecialCharTok"/>
-        </w:rPr>
-        <w:t xml:space="preserve">*</w:t>
-      </w:r>
-      <w:r>
-        <w:rPr>
-          <w:rStyle w:val="NormalTok"/>
-        </w:rPr>
-        <w:t xml:space="preserve"> </w:t>
-      </w:r>
-      <w:r>
-        <w:rPr>
-          <w:rStyle w:val="FunctionTok"/>
-        </w:rPr>
-        <w:t xml:space="preserve">qf</w:t>
-      </w:r>
-      <w:r>
-        <w:rPr>
-          <w:rStyle w:val="NormalTok"/>
-        </w:rPr>
-        <w:t xml:space="preserve">(</w:t>
-      </w:r>
-      <w:r>
-        <w:rPr>
-          <w:rStyle w:val="DecValTok"/>
-        </w:rPr>
-        <w:t xml:space="preserve">1</w:t>
-      </w:r>
-      <w:r>
-        <w:rPr>
-          <w:rStyle w:val="NormalTok"/>
-        </w:rPr>
-        <w:t xml:space="preserve"> </w:t>
-      </w:r>
-      <w:r>
-        <w:rPr>
-          <w:rStyle w:val="SpecialCharTok"/>
-        </w:rPr>
-        <w:t xml:space="preserve">-</w:t>
-      </w:r>
-      <w:r>
-        <w:rPr>
-          <w:rStyle w:val="NormalTok"/>
-        </w:rPr>
-        <w:t xml:space="preserve"> alpha, A </w:t>
-      </w:r>
-      <w:r>
-        <w:rPr>
-          <w:rStyle w:val="SpecialCharTok"/>
-        </w:rPr>
-        <w:t xml:space="preserve">-</w:t>
-      </w:r>
-      <w:r>
-        <w:rPr>
-          <w:rStyle w:val="NormalTok"/>
-        </w:rPr>
-        <w:t xml:space="preserve"> </w:t>
-      </w:r>
-      <w:r>
-        <w:rPr>
-          <w:rStyle w:val="DecValTok"/>
-        </w:rPr>
-        <w:t xml:space="preserve">1</w:t>
-      </w:r>
-      <w:r>
-        <w:rPr>
-          <w:rStyle w:val="NormalTok"/>
-        </w:rPr>
-        <w:t xml:space="preserve">, df_error))</w:t>
-      </w:r>
-      <w:r>
-        <w:br/>
-      </w:r>
-      <w:r>
-        <w:rPr>
-          <w:rStyle w:val="NormalTok"/>
-        </w:rPr>
-        <w:t xml:space="preserve">scheffe_main_region_t</w:t>
-      </w:r>
-    </w:p>
-    <w:p>
-      <w:pPr>
-        <w:pStyle w:val="FirstParagraph"/>
-      </w:pPr>
-      <w:r>
-        <w:t xml:space="preserve">Output:</w:t>
-      </w:r>
-    </w:p>
-    <w:p>
-      <w:pPr>
-        <w:pStyle w:val="SourceCode"/>
-      </w:pPr>
-      <w:r>
-        <w:rPr>
-          <w:rStyle w:val="VerbatimChar"/>
-        </w:rPr>
-        <w:t xml:space="preserve">## [1] 2.810808</w:t>
-      </w:r>
-    </w:p>
-    <w:bookmarkEnd w:id="30"/>
-    <w:bookmarkStart w:id="31" w:name="problem-9-1-pt"/>
-    <w:p>
-      <w:pPr>
-        <w:pStyle w:val="Heading2"/>
-      </w:pPr>
-      <w:r>
-        <w:t xml:space="preserve">Problem 9 (1 pt)</w:t>
-      </w:r>
-    </w:p>
-    <w:p>
-      <w:pPr>
-        <w:pStyle w:val="FirstParagraph"/>
-      </w:pPr>
-      <w:r>
-        <w:t xml:space="preserve">Write the null hypothesis for the simple effect of city status for people living in the Northeast.</w:t>
-      </w:r>
-    </w:p>
-    <w:p>
-      <w:pPr>
-        <w:pStyle w:val="BodyText"/>
-      </w:pPr>
-      <w:r>
-        <w:t xml:space="preserve">H0: 1</w:t>
-      </w:r>
-      <w:r>
-        <w:rPr>
-          <w:i/>
-          <w:iCs/>
-        </w:rPr>
-        <w:t xml:space="preserve">μ_Northeast,City + (-1)</w:t>
-      </w:r>
-      <w:r>
-        <w:t xml:space="preserve">μ_Northeast,Non‑City = 0.</w:t>
-      </w:r>
-    </w:p>
-    <w:bookmarkEnd w:id="31"/>
-    <w:bookmarkStart w:id="32" w:name="problem-10-1-pt"/>
-    <w:p>
-      <w:pPr>
-        <w:pStyle w:val="Heading2"/>
-      </w:pPr>
-      <w:r>
-        <w:t xml:space="preserve">Problem 10 (1 pt)</w:t>
-      </w:r>
-    </w:p>
-    <w:p>
-      <w:pPr>
-        <w:pStyle w:val="FirstParagraph"/>
-      </w:pPr>
-      <w:r>
-        <w:t xml:space="preserve">Have R produce contrasts for the effect of city resident status for each region. It does not matter if you specify</w:t>
-      </w:r>
-      <w:r>
-        <w:t xml:space="preserve"> </w:t>
-      </w:r>
-      <w:r>
-        <w:t xml:space="preserve">“</w:t>
-      </w:r>
-      <w:r>
-        <w:t xml:space="preserve">none</w:t>
-      </w:r>
-      <w:r>
-        <w:t xml:space="preserve">”</w:t>
-      </w:r>
-      <w:r>
-        <w:t xml:space="preserve"> </w:t>
-      </w:r>
-      <w:r>
-        <w:t xml:space="preserve">or</w:t>
-      </w:r>
-      <w:r>
-        <w:t xml:space="preserve"> </w:t>
-      </w:r>
-      <w:r>
-        <w:t xml:space="preserve">“</w:t>
-      </w:r>
-      <w:r>
-        <w:t xml:space="preserve">tukey</w:t>
-      </w:r>
-      <w:r>
-        <w:t xml:space="preserve">”</w:t>
-      </w:r>
-      <w:r>
-        <w:t xml:space="preserve"> </w:t>
-      </w:r>
-      <w:r>
-        <w:t xml:space="preserve">for</w:t>
-      </w:r>
-      <w:r>
-        <w:t xml:space="preserve"> </w:t>
-      </w:r>
-      <w:r>
-        <w:rPr>
-          <w:rStyle w:val="VerbatimChar"/>
-        </w:rPr>
-        <w:t xml:space="preserve">adjust</w:t>
-      </w:r>
-      <w:r>
-        <w:t xml:space="preserve">–with two levels in the focal predictor the Tukey adjustment is equivalent to no adjustment.</w:t>
-      </w:r>
-    </w:p>
-    <w:p>
-      <w:pPr>
-        <w:pStyle w:val="BodyText"/>
-      </w:pPr>
-      <w:r>
-        <w:t xml:space="preserve">Syntax:</w:t>
-      </w:r>
-    </w:p>
-    <w:p>
-      <w:pPr>
-        <w:pStyle w:val="SourceCode"/>
-      </w:pPr>
-      <w:r>
-        <w:rPr>
-          <w:rStyle w:val="FunctionTok"/>
-        </w:rPr>
-        <w:t xml:space="preserve">pairs</w:t>
-      </w:r>
-      <w:r>
-        <w:rPr>
-          <w:rStyle w:val="NormalTok"/>
-        </w:rPr>
-        <w:t xml:space="preserve">(em_cell, </w:t>
-      </w:r>
-      <w:r>
-        <w:rPr>
-          <w:rStyle w:val="AttributeTok"/>
-        </w:rPr>
-        <w:t xml:space="preserve">simple =</w:t>
-      </w:r>
-      <w:r>
-        <w:rPr>
-          <w:rStyle w:val="NormalTok"/>
-        </w:rPr>
-        <w:t xml:space="preserve"> </w:t>
-      </w:r>
-      <w:r>
-        <w:rPr>
-          <w:rStyle w:val="StringTok"/>
-        </w:rPr>
-        <w:t xml:space="preserve">"sized_f"</w:t>
-      </w:r>
-      <w:r>
-        <w:rPr>
-          <w:rStyle w:val="NormalTok"/>
-        </w:rPr>
-        <w:t xml:space="preserve">, </w:t>
-      </w:r>
-      <w:r>
-        <w:rPr>
-          <w:rStyle w:val="AttributeTok"/>
-        </w:rPr>
-        <w:t xml:space="preserve">adjust =</w:t>
-      </w:r>
-      <w:r>
-        <w:rPr>
-          <w:rStyle w:val="NormalTok"/>
-        </w:rPr>
-        <w:t xml:space="preserve"> </w:t>
-      </w:r>
-      <w:r>
-        <w:rPr>
-          <w:rStyle w:val="StringTok"/>
-        </w:rPr>
-        <w:t xml:space="preserve">"none"</w:t>
-      </w:r>
-      <w:r>
-        <w:rPr>
-          <w:rStyle w:val="NormalTok"/>
-        </w:rPr>
-        <w:t xml:space="preserve">)</w:t>
-      </w:r>
-    </w:p>
-    <w:p>
-      <w:pPr>
-        <w:pStyle w:val="FirstParagraph"/>
-      </w:pPr>
-      <w:r>
-        <w:t xml:space="preserve">Output:</w:t>
-      </w:r>
-    </w:p>
-    <w:p>
-      <w:pPr>
-        <w:pStyle w:val="SourceCode"/>
-      </w:pPr>
-      <w:r>
-        <w:rPr>
-          <w:rStyle w:val="VerbatimChar"/>
-        </w:rPr>
-        <w:t xml:space="preserve">## regions_f = Midwest:</w:t>
-      </w:r>
-      <w:r>
-        <w:br/>
-      </w:r>
-      <w:r>
-        <w:rPr>
-          <w:rStyle w:val="VerbatimChar"/>
-        </w:rPr>
-        <w:t xml:space="preserve">##  contrast          estimate    SE  df t.ratio p.value</w:t>
-      </w:r>
-      <w:r>
-        <w:br/>
-      </w:r>
-      <w:r>
-        <w:rPr>
-          <w:rStyle w:val="VerbatimChar"/>
-        </w:rPr>
-        <w:t xml:space="preserve">##  (Non-City) - City   -0.625 0.211 312  -2.961  0.0033</w:t>
-      </w:r>
-      <w:r>
-        <w:br/>
-      </w:r>
-      <w:r>
-        <w:rPr>
-          <w:rStyle w:val="VerbatimChar"/>
-        </w:rPr>
-        <w:t xml:space="preserve">## </w:t>
-      </w:r>
-      <w:r>
-        <w:br/>
-      </w:r>
-      <w:r>
-        <w:rPr>
-          <w:rStyle w:val="VerbatimChar"/>
-        </w:rPr>
-        <w:t xml:space="preserve">## regions_f = Northeast:</w:t>
-      </w:r>
-      <w:r>
-        <w:br/>
-      </w:r>
-      <w:r>
-        <w:rPr>
-          <w:rStyle w:val="VerbatimChar"/>
-        </w:rPr>
-        <w:t xml:space="preserve">##  contrast          estimate    SE  df t.ratio p.value</w:t>
-      </w:r>
-      <w:r>
-        <w:br/>
-      </w:r>
-      <w:r>
-        <w:rPr>
-          <w:rStyle w:val="VerbatimChar"/>
-        </w:rPr>
-        <w:t xml:space="preserve">##  (Non-City) - City    1.525 0.211 312   7.225  &lt;.0001</w:t>
-      </w:r>
-      <w:r>
-        <w:br/>
-      </w:r>
-      <w:r>
-        <w:rPr>
-          <w:rStyle w:val="VerbatimChar"/>
-        </w:rPr>
-        <w:t xml:space="preserve">## </w:t>
-      </w:r>
-      <w:r>
-        <w:br/>
-      </w:r>
-      <w:r>
-        <w:rPr>
-          <w:rStyle w:val="VerbatimChar"/>
-        </w:rPr>
-        <w:t xml:space="preserve">## regions_f = South:</w:t>
-      </w:r>
-      <w:r>
-        <w:br/>
-      </w:r>
-      <w:r>
-        <w:rPr>
-          <w:rStyle w:val="VerbatimChar"/>
-        </w:rPr>
-        <w:t xml:space="preserve">##  contrast          estimate    SE  df t.ratio p.value</w:t>
-      </w:r>
-      <w:r>
-        <w:br/>
-      </w:r>
-      <w:r>
-        <w:rPr>
-          <w:rStyle w:val="VerbatimChar"/>
-        </w:rPr>
-        <w:t xml:space="preserve">##  (Non-City) - City   -0.075 0.211 312  -0.355  0.7226</w:t>
-      </w:r>
-      <w:r>
-        <w:br/>
-      </w:r>
-      <w:r>
-        <w:rPr>
-          <w:rStyle w:val="VerbatimChar"/>
-        </w:rPr>
-        <w:t xml:space="preserve">## </w:t>
-      </w:r>
-      <w:r>
-        <w:br/>
-      </w:r>
-      <w:r>
-        <w:rPr>
-          <w:rStyle w:val="VerbatimChar"/>
-        </w:rPr>
-        <w:t xml:space="preserve">## regions_f = West:</w:t>
-      </w:r>
-      <w:r>
-        <w:br/>
-      </w:r>
-      <w:r>
-        <w:rPr>
-          <w:rStyle w:val="VerbatimChar"/>
-        </w:rPr>
-        <w:t xml:space="preserve">##  contrast          estimate    SE  df t.ratio p.value</w:t>
-      </w:r>
-      <w:r>
-        <w:br/>
-      </w:r>
-      <w:r>
-        <w:rPr>
-          <w:rStyle w:val="VerbatimChar"/>
-        </w:rPr>
-        <w:t xml:space="preserve">##  (Non-City) - City    0.225 0.211 312   1.066  0.2873</w:t>
-      </w:r>
-    </w:p>
-    <w:bookmarkEnd w:id="32"/>
-    <w:bookmarkStart w:id="33" w:name="problem-11-2-pts"/>
-    <w:p>
-      <w:pPr>
-        <w:pStyle w:val="Heading2"/>
-      </w:pPr>
-      <w:r>
-        <w:t xml:space="preserve">Problem 11 (2 pts)</w:t>
-      </w:r>
-    </w:p>
-    <w:p>
-      <w:pPr>
-        <w:pStyle w:val="FirstParagraph"/>
-      </w:pPr>
-      <w:r>
-        <w:t xml:space="preserve">We need to account for the fact that we can do the city vs non-city contrast for four regions. Use R to calculate the post-hoc adjusted critical value for the simple main effects of city resident status, keeping the familywise error rate at .05.</w:t>
-      </w:r>
-    </w:p>
-    <w:p>
-      <w:pPr>
-        <w:pStyle w:val="BodyText"/>
-      </w:pPr>
-      <w:r>
-        <w:t xml:space="preserve">Syntax:</w:t>
-      </w:r>
-    </w:p>
-    <w:p>
-      <w:pPr>
-        <w:pStyle w:val="SourceCode"/>
-      </w:pPr>
-      <w:r>
-        <w:rPr>
-          <w:rStyle w:val="NormalTok"/>
-        </w:rPr>
-        <w:t xml:space="preserve">crit_t_city_simple </w:t>
-      </w:r>
-      <w:r>
-        <w:rPr>
-          <w:rStyle w:val="OtherTok"/>
-        </w:rPr>
-        <w:t xml:space="preserve">&lt;-</w:t>
-      </w:r>
-      <w:r>
-        <w:rPr>
-          <w:rStyle w:val="NormalTok"/>
-        </w:rPr>
-        <w:t xml:space="preserve"> </w:t>
-      </w:r>
-      <w:r>
-        <w:rPr>
-          <w:rStyle w:val="FunctionTok"/>
-        </w:rPr>
-        <w:t xml:space="preserve">qtukey</w:t>
-      </w:r>
-      <w:r>
-        <w:rPr>
-          <w:rStyle w:val="NormalTok"/>
-        </w:rPr>
-        <w:t xml:space="preserve">(</w:t>
-      </w:r>
-      <w:r>
-        <w:rPr>
-          <w:rStyle w:val="DecValTok"/>
-        </w:rPr>
-        <w:t xml:space="preserve">1</w:t>
-      </w:r>
-      <w:r>
-        <w:rPr>
-          <w:rStyle w:val="NormalTok"/>
-        </w:rPr>
-        <w:t xml:space="preserve"> </w:t>
-      </w:r>
-      <w:r>
-        <w:rPr>
-          <w:rStyle w:val="SpecialCharTok"/>
-        </w:rPr>
-        <w:t xml:space="preserve">-</w:t>
-      </w:r>
-      <w:r>
-        <w:rPr>
-          <w:rStyle w:val="NormalTok"/>
-        </w:rPr>
-        <w:t xml:space="preserve"> alpha</w:t>
-      </w:r>
-      <w:r>
-        <w:rPr>
-          <w:rStyle w:val="SpecialCharTok"/>
-        </w:rPr>
-        <w:t xml:space="preserve">/</w:t>
-      </w:r>
-      <w:r>
-        <w:rPr>
-          <w:rStyle w:val="DecValTok"/>
-        </w:rPr>
-        <w:t xml:space="preserve">4</w:t>
-      </w:r>
-      <w:r>
-        <w:rPr>
-          <w:rStyle w:val="NormalTok"/>
-        </w:rPr>
-        <w:t xml:space="preserve">, </w:t>
-      </w:r>
-      <w:r>
-        <w:rPr>
-          <w:rStyle w:val="DecValTok"/>
-        </w:rPr>
-        <w:t xml:space="preserve">2</w:t>
-      </w:r>
-      <w:r>
-        <w:rPr>
-          <w:rStyle w:val="NormalTok"/>
-        </w:rPr>
-        <w:t xml:space="preserve">, df_error) </w:t>
-      </w:r>
-      <w:r>
-        <w:rPr>
-          <w:rStyle w:val="SpecialCharTok"/>
-        </w:rPr>
-        <w:t xml:space="preserve">/</w:t>
-      </w:r>
-      <w:r>
-        <w:rPr>
-          <w:rStyle w:val="NormalTok"/>
-        </w:rPr>
-        <w:t xml:space="preserve"> </w:t>
-      </w:r>
-      <w:r>
-        <w:rPr>
-          <w:rStyle w:val="FunctionTok"/>
-        </w:rPr>
-        <w:t xml:space="preserve">sqrt</w:t>
-      </w:r>
-      <w:r>
-        <w:rPr>
-          <w:rStyle w:val="NormalTok"/>
-        </w:rPr>
-        <w:t xml:space="preserve">(</w:t>
-      </w:r>
-      <w:r>
-        <w:rPr>
-          <w:rStyle w:val="DecValTok"/>
-        </w:rPr>
-        <w:t xml:space="preserve">2</w:t>
-      </w:r>
-      <w:r>
-        <w:rPr>
-          <w:rStyle w:val="NormalTok"/>
-        </w:rPr>
-        <w:t xml:space="preserve">)</w:t>
-      </w:r>
-      <w:r>
-        <w:br/>
-      </w:r>
-      <w:r>
-        <w:rPr>
-          <w:rStyle w:val="NormalTok"/>
-        </w:rPr>
-        <w:t xml:space="preserve">crit_t_city_simple</w:t>
-      </w:r>
-    </w:p>
-    <w:p>
-      <w:pPr>
-        <w:pStyle w:val="FirstParagraph"/>
-      </w:pPr>
-      <w:r>
-        <w:t xml:space="preserve">Output:</w:t>
-      </w:r>
-    </w:p>
-    <w:p>
-      <w:pPr>
-        <w:pStyle w:val="SourceCode"/>
-      </w:pPr>
-      <w:r>
-        <w:rPr>
-          <w:rStyle w:val="VerbatimChar"/>
-        </w:rPr>
-        <w:t xml:space="preserve">## [1] 2.512272</w:t>
-      </w:r>
-    </w:p>
-    <w:bookmarkEnd w:id="33"/>
-    <w:bookmarkStart w:id="34" w:name="problem-12-4-pts"/>
-    <w:p>
-      <w:pPr>
-        <w:pStyle w:val="Heading2"/>
-      </w:pPr>
-      <w:r>
-        <w:t xml:space="preserve">Problem 12 (4 pts)</w:t>
-      </w:r>
-    </w:p>
-    <w:p>
-      <w:pPr>
-        <w:pStyle w:val="FirstParagraph"/>
-      </w:pPr>
-      <w:r>
-        <w:t xml:space="preserve">For each contrast (the city-noncity comparison within each region) calculate Cohen’s</w:t>
-      </w:r>
-      <w:r>
-        <w:t xml:space="preserve"> </w:t>
-      </w:r>
-      <w:r>
-        <w:rPr>
-          <w:i/>
-          <w:iCs/>
-        </w:rPr>
         <w:t xml:space="preserve">d</w:t>
       </w:r>
       <w:r>
@@ -3797,17 +3777,7 @@
         <w:pStyle w:val="BodyText"/>
       </w:pPr>
       <w:r>
-        <w:t xml:space="preserve">H0: 1</w:t>
-      </w:r>
-      <w:r>
-        <w:rPr>
-          <w:i/>
-          <w:iCs/>
-        </w:rPr>
-        <w:t xml:space="preserve">μ_Midwest,City + (-1)</w:t>
-      </w:r>
-      <w:r>
-        <w:t xml:space="preserve">μ_Northeast,City = 0.</w:t>
+        <w:t xml:space="preserve">Null: among city dwellers, the Midwest and Northeast population means are equal.</w:t>
       </w:r>
     </w:p>
     <w:bookmarkEnd w:id="36"/>
@@ -4412,47 +4382,7 @@
         </w:numPr>
       </w:pPr>
       <w:r>
-        <w:t xml:space="preserve">City dwellers, NE vs MW &amp; W: H0: 1</w:t>
-      </w:r>
-      <w:r>
-        <w:rPr>
-          <w:i/>
-          <w:iCs/>
-        </w:rPr>
-        <w:t xml:space="preserve">μ_C,NE + (-0.5)</w:t>
-      </w:r>
-      <w:r>
-        <w:t xml:space="preserve">μ_C,MW + (-0.5)</w:t>
-      </w:r>
-      <w:r>
-        <w:rPr>
-          <w:i/>
-          <w:iCs/>
-        </w:rPr>
-        <w:t xml:space="preserve">μ_C,W + 0</w:t>
-      </w:r>
-      <w:r>
-        <w:t xml:space="preserve">μ_C,S + 0</w:t>
-      </w:r>
-      <w:r>
-        <w:rPr>
-          <w:i/>
-          <w:iCs/>
-        </w:rPr>
-        <w:t xml:space="preserve">μ_NC,NE + 0</w:t>
-      </w:r>
-      <w:r>
-        <w:t xml:space="preserve">μ_NC,MW + 0</w:t>
-      </w:r>
-      <w:r>
-        <w:rPr>
-          <w:i/>
-          <w:iCs/>
-        </w:rPr>
-        <w:t xml:space="preserve">μ_NC,W + 0</w:t>
-      </w:r>
-      <w:r>
-        <w:t xml:space="preserve">μ_NC,S = 0</w:t>
+        <w:t xml:space="preserve">City dwellers, NE vs MW &amp; W: Null: among city dwellers, the Northeast mean equals the average of Midwest and West (no Northeast advantage).</w:t>
       </w:r>
     </w:p>
     <w:p>
@@ -4463,47 +4393,7 @@
         </w:numPr>
       </w:pPr>
       <w:r>
-        <w:t xml:space="preserve">Non-city dwellers, NE vs MW &amp; W: H0: 1</w:t>
-      </w:r>
-      <w:r>
-        <w:rPr>
-          <w:i/>
-          <w:iCs/>
-        </w:rPr>
-        <w:t xml:space="preserve">μ_NC,NE + (-0.5)</w:t>
-      </w:r>
-      <w:r>
-        <w:t xml:space="preserve">μ_NC,MW + (-0.5)</w:t>
-      </w:r>
-      <w:r>
-        <w:rPr>
-          <w:i/>
-          <w:iCs/>
-        </w:rPr>
-        <w:t xml:space="preserve">μ_NC,W + 0</w:t>
-      </w:r>
-      <w:r>
-        <w:t xml:space="preserve">μ_NC,S + 0</w:t>
-      </w:r>
-      <w:r>
-        <w:rPr>
-          <w:i/>
-          <w:iCs/>
-        </w:rPr>
-        <w:t xml:space="preserve">μ_C,NE + 0</w:t>
-      </w:r>
-      <w:r>
-        <w:t xml:space="preserve">μ_C,MW + 0</w:t>
-      </w:r>
-      <w:r>
-        <w:rPr>
-          <w:i/>
-          <w:iCs/>
-        </w:rPr>
-        <w:t xml:space="preserve">μ_C,W + 0</w:t>
-      </w:r>
-      <w:r>
-        <w:t xml:space="preserve">μ_C,S = 0</w:t>
+        <w:t xml:space="preserve">Non-city dwellers, NE vs MW &amp; W: Null: among non‑city dwellers, the Northeast mean equals the average of Midwest and West (no Northeast advantage).</w:t>
       </w:r>
     </w:p>
     <w:p>
@@ -4514,47 +4404,7 @@
         </w:numPr>
       </w:pPr>
       <w:r>
-        <w:t xml:space="preserve">Interaction contrast: H0: 1</w:t>
-      </w:r>
-      <w:r>
-        <w:rPr>
-          <w:i/>
-          <w:iCs/>
-        </w:rPr>
-        <w:t xml:space="preserve">μ_C,NE + (-0.5)</w:t>
-      </w:r>
-      <w:r>
-        <w:t xml:space="preserve">μ_C,MW + (-0.5)</w:t>
-      </w:r>
-      <w:r>
-        <w:rPr>
-          <w:i/>
-          <w:iCs/>
-        </w:rPr>
-        <w:t xml:space="preserve">μ_C,W + (-1)</w:t>
-      </w:r>
-      <w:r>
-        <w:t xml:space="preserve">μ_NC,NE + 0.5</w:t>
-      </w:r>
-      <w:r>
-        <w:rPr>
-          <w:i/>
-          <w:iCs/>
-        </w:rPr>
-        <w:t xml:space="preserve">μ_NC,MW + 0.5</w:t>
-      </w:r>
-      <w:r>
-        <w:t xml:space="preserve">μ_NC,W + 0</w:t>
-      </w:r>
-      <w:r>
-        <w:rPr>
-          <w:i/>
-          <w:iCs/>
-        </w:rPr>
-        <w:t xml:space="preserve">μ_C,S + 0</w:t>
-      </w:r>
-      <w:r>
-        <w:t xml:space="preserve">μ_NC,S = 0</w:t>
+        <w:t xml:space="preserve">Interaction contrast: Null: the Northeast vs (Midwest &amp; West) contrast is the same for city and non‑city dwellers (no interaction contrast).</w:t>
       </w:r>
     </w:p>
     <w:bookmarkEnd w:id="40"/>

</xml_diff>

<commit_message>
Add contrast formulas alongside null hypotheses
</commit_message>
<xml_diff>
--- a/lab09/lab09_output/lab_09.docx key.docx
+++ b/lab09/lab09_output/lab_09.docx key.docx
@@ -2027,7 +2027,17 @@
         <w:pStyle w:val="BodyText"/>
       </w:pPr>
       <w:r>
-        <w:t xml:space="preserve">Null: there is no difference between the South and West marginal means.</w:t>
+        <w:t xml:space="preserve">Null: there is no difference between the South and West marginal means. Formula: H0: (-1)</w:t>
+      </w:r>
+      <w:r>
+        <w:rPr>
+          <w:i/>
+          <w:iCs/>
+        </w:rPr>
+        <w:t xml:space="preserve">μ_S + (1)</w:t>
+      </w:r>
+      <w:r>
+        <w:t xml:space="preserve">μ_W = 0.</w:t>
       </w:r>
     </w:p>
     <w:bookmarkEnd w:id="28"/>
@@ -2597,7 +2607,17 @@
         <w:pStyle w:val="BodyText"/>
       </w:pPr>
       <w:r>
-        <w:t xml:space="preserve">Null: within the Northeast, city and non‑city population means are equal.</w:t>
+        <w:t xml:space="preserve">Null: within the Northeast, city and non‑city population means are equal. Formula: H0: (-1)</w:t>
+      </w:r>
+      <w:r>
+        <w:rPr>
+          <w:i/>
+          <w:iCs/>
+        </w:rPr>
+        <w:t xml:space="preserve">μ_C,NE + (1)</w:t>
+      </w:r>
+      <w:r>
+        <w:t xml:space="preserve">μ_NC,NE = 0.</w:t>
       </w:r>
     </w:p>
     <w:bookmarkEnd w:id="31"/>
@@ -3777,7 +3797,17 @@
         <w:pStyle w:val="BodyText"/>
       </w:pPr>
       <w:r>
-        <w:t xml:space="preserve">Null: among city dwellers, the Midwest and Northeast population means are equal.</w:t>
+        <w:t xml:space="preserve">Null: among city dwellers, the Midwest and Northeast population means are equal. Formula: H0: (-1)</w:t>
+      </w:r>
+      <w:r>
+        <w:rPr>
+          <w:i/>
+          <w:iCs/>
+        </w:rPr>
+        <w:t xml:space="preserve">μ_C,MW + (1)</w:t>
+      </w:r>
+      <w:r>
+        <w:t xml:space="preserve">μ_C,NE = 0.</w:t>
       </w:r>
     </w:p>
     <w:bookmarkEnd w:id="36"/>
@@ -4382,7 +4412,17 @@
         </w:numPr>
       </w:pPr>
       <w:r>
-        <w:t xml:space="preserve">City dwellers, NE vs MW &amp; W: Null: among city dwellers, the Northeast mean equals the average of Midwest and West (no Northeast advantage).</w:t>
+        <w:t xml:space="preserve">City dwellers, NE vs MW &amp; W: Null: among city dwellers, the Northeast mean equals the average of Midwest and West (no Northeast advantage). Formula: H0: (-0.5)</w:t>
+      </w:r>
+      <w:r>
+        <w:rPr>
+          <w:i/>
+          <w:iCs/>
+        </w:rPr>
+        <w:t xml:space="preserve">μ_C,MW + (1)</w:t>
+      </w:r>
+      <w:r>
+        <w:t xml:space="preserve">μ_C,NE + (-0.5)*μ_C,W = 0.</w:t>
       </w:r>
     </w:p>
     <w:p>
@@ -4393,7 +4433,17 @@
         </w:numPr>
       </w:pPr>
       <w:r>
-        <w:t xml:space="preserve">Non-city dwellers, NE vs MW &amp; W: Null: among non‑city dwellers, the Northeast mean equals the average of Midwest and West (no Northeast advantage).</w:t>
+        <w:t xml:space="preserve">Non-city dwellers, NE vs MW &amp; W: Null: among non‑city dwellers, the Northeast mean equals the average of Midwest and West (no Northeast advantage). Formula: H0: (-0.5)</w:t>
+      </w:r>
+      <w:r>
+        <w:rPr>
+          <w:i/>
+          <w:iCs/>
+        </w:rPr>
+        <w:t xml:space="preserve">μ_NC,MW + (1)</w:t>
+      </w:r>
+      <w:r>
+        <w:t xml:space="preserve">μ_NC,NE + (-0.5)*μ_NC,W = 0.</w:t>
       </w:r>
     </w:p>
     <w:p>
@@ -4404,7 +4454,37 @@
         </w:numPr>
       </w:pPr>
       <w:r>
-        <w:t xml:space="preserve">Interaction contrast: Null: the Northeast vs (Midwest &amp; West) contrast is the same for city and non‑city dwellers (no interaction contrast).</w:t>
+        <w:t xml:space="preserve">Interaction contrast: Null: the Northeast vs (Midwest &amp; West) contrast is the same for city and non‑city dwellers (no interaction contrast). Formula: H0: (0.5)</w:t>
+      </w:r>
+      <w:r>
+        <w:rPr>
+          <w:i/>
+          <w:iCs/>
+        </w:rPr>
+        <w:t xml:space="preserve">μ_NC,MW + (-0.5)</w:t>
+      </w:r>
+      <w:r>
+        <w:t xml:space="preserve">μ_C,MW + (-1)</w:t>
+      </w:r>
+      <w:r>
+        <w:rPr>
+          <w:i/>
+          <w:iCs/>
+        </w:rPr>
+        <w:t xml:space="preserve">μ_NC,NE + (1)</w:t>
+      </w:r>
+      <w:r>
+        <w:t xml:space="preserve">μ_C,NE + (0.5)</w:t>
+      </w:r>
+      <w:r>
+        <w:rPr>
+          <w:i/>
+          <w:iCs/>
+        </w:rPr>
+        <w:t xml:space="preserve">μ_NC,W + (-0.5)</w:t>
+      </w:r>
+      <w:r>
+        <w:t xml:space="preserve">μ_C,W = 0.</w:t>
       </w:r>
     </w:p>
     <w:bookmarkEnd w:id="40"/>

</xml_diff>

<commit_message>
Ensure syntax blocks for all Lab 9 key items
</commit_message>
<xml_diff>
--- a/lab09/lab09_output/lab_09.docx key.docx
+++ b/lab09/lab09_output/lab_09.docx key.docx
@@ -478,6 +478,33 @@
       </w:pPr>
       <w:r>
         <w:t xml:space="preserve">Copy and paste your Excel table of marginal and cell means from the prior lab. If you made mistakes in that lab assignment, correct the table and paste it.</w:t>
+      </w:r>
+    </w:p>
+    <w:p>
+      <w:pPr>
+        <w:pStyle w:val="BodyText"/>
+      </w:pPr>
+      <w:r>
+        <w:t xml:space="preserve">Syntax:</w:t>
+      </w:r>
+    </w:p>
+    <w:p>
+      <w:pPr>
+        <w:pStyle w:val="SourceCode"/>
+      </w:pPr>
+      <w:r>
+        <w:rPr>
+          <w:rStyle w:val="VerbatimChar"/>
+        </w:rPr>
+        <w:t xml:space="preserve">Excel table pasted below.</w:t>
+      </w:r>
+    </w:p>
+    <w:p>
+      <w:pPr>
+        <w:pStyle w:val="FirstParagraph"/>
+      </w:pPr>
+      <w:r>
+        <w:t xml:space="preserve">Output:</w:t>
       </w:r>
     </w:p>
     <w:p>
@@ -2027,215 +2054,269 @@
         <w:pStyle w:val="BodyText"/>
       </w:pPr>
       <w:r>
-        <w:t xml:space="preserve">Null: there is no difference between the South and West marginal means. Formula: H0: (-1)</w:t>
+        <w:t xml:space="preserve">Syntax:</w:t>
+      </w:r>
+    </w:p>
+    <w:p>
+      <w:pPr>
+        <w:pStyle w:val="SourceCode"/>
+      </w:pPr>
+      <w:r>
+        <w:rPr>
+          <w:rStyle w:val="VerbatimChar"/>
+        </w:rPr>
+        <w:t xml:space="preserve">Null: there is no difference between the South and West marginal means.</w:t>
+      </w:r>
+      <w:r>
+        <w:br/>
+      </w:r>
+      <w:r>
+        <w:rPr>
+          <w:rStyle w:val="VerbatimChar"/>
+        </w:rPr>
+        <w:t xml:space="preserve">Formula: H0: (-1)*μ_S + (1)*μ_W = 0.</w:t>
+      </w:r>
+    </w:p>
+    <w:p>
+      <w:pPr>
+        <w:pStyle w:val="FirstParagraph"/>
+      </w:pPr>
+      <w:r>
+        <w:t xml:space="preserve">Output:</w:t>
+      </w:r>
+    </w:p>
+    <w:p>
+      <w:pPr>
+        <w:pStyle w:val="SourceCode"/>
+      </w:pPr>
+      <w:r>
+        <w:rPr>
+          <w:rStyle w:val="VerbatimChar"/>
+        </w:rPr>
+        <w:t xml:space="preserve">Null: there is no difference between the South and West marginal means.</w:t>
+      </w:r>
+      <w:r>
+        <w:br/>
+      </w:r>
+      <w:r>
+        <w:rPr>
+          <w:rStyle w:val="VerbatimChar"/>
+        </w:rPr>
+        <w:t xml:space="preserve">Formula: H0: (-1)*μ_S + (1)*μ_W = 0.</w:t>
+      </w:r>
+    </w:p>
+    <w:bookmarkEnd w:id="28"/>
+    <w:bookmarkStart w:id="29" w:name="problem-7-1-pt"/>
+    <w:p>
+      <w:pPr>
+        <w:pStyle w:val="Heading2"/>
+      </w:pPr>
+      <w:r>
+        <w:t xml:space="preserve">Problem 7 (1 pt)</w:t>
+      </w:r>
+    </w:p>
+    <w:p>
+      <w:pPr>
+        <w:pStyle w:val="FirstParagraph"/>
+      </w:pPr>
+      <w:r>
+        <w:t xml:space="preserve">Produce pair-wise contrasts for the main effects of region, using a Tukey-HSD adjustment.</w:t>
+      </w:r>
+    </w:p>
+    <w:p>
+      <w:pPr>
+        <w:pStyle w:val="BodyText"/>
+      </w:pPr>
+      <w:r>
+        <w:t xml:space="preserve">Syntax:</w:t>
+      </w:r>
+    </w:p>
+    <w:p>
+      <w:pPr>
+        <w:pStyle w:val="SourceCode"/>
+      </w:pPr>
+      <w:r>
+        <w:rPr>
+          <w:rStyle w:val="FunctionTok"/>
+        </w:rPr>
+        <w:t xml:space="preserve">pairs</w:t>
+      </w:r>
+      <w:r>
+        <w:rPr>
+          <w:rStyle w:val="NormalTok"/>
+        </w:rPr>
+        <w:t xml:space="preserve">(em_regions, </w:t>
+      </w:r>
+      <w:r>
+        <w:rPr>
+          <w:rStyle w:val="AttributeTok"/>
+        </w:rPr>
+        <w:t xml:space="preserve">adjust =</w:t>
+      </w:r>
+      <w:r>
+        <w:rPr>
+          <w:rStyle w:val="NormalTok"/>
+        </w:rPr>
+        <w:t xml:space="preserve"> </w:t>
+      </w:r>
+      <w:r>
+        <w:rPr>
+          <w:rStyle w:val="StringTok"/>
+        </w:rPr>
+        <w:t xml:space="preserve">"tukey"</w:t>
+      </w:r>
+      <w:r>
+        <w:rPr>
+          <w:rStyle w:val="NormalTok"/>
+        </w:rPr>
+        <w:t xml:space="preserve">)</w:t>
+      </w:r>
+    </w:p>
+    <w:p>
+      <w:pPr>
+        <w:pStyle w:val="FirstParagraph"/>
+      </w:pPr>
+      <w:r>
+        <w:t xml:space="preserve">Output:</w:t>
+      </w:r>
+    </w:p>
+    <w:p>
+      <w:pPr>
+        <w:pStyle w:val="SourceCode"/>
+      </w:pPr>
+      <w:r>
+        <w:rPr>
+          <w:rStyle w:val="VerbatimChar"/>
+        </w:rPr>
+        <w:t xml:space="preserve">##  contrast            estimate    SE  df t.ratio p.value</w:t>
+      </w:r>
+      <w:r>
+        <w:br/>
+      </w:r>
+      <w:r>
+        <w:rPr>
+          <w:rStyle w:val="VerbatimChar"/>
+        </w:rPr>
+        <w:t xml:space="preserve">##  Midwest - Northeast    0.150 0.149 312   1.005  0.7466</w:t>
+      </w:r>
+      <w:r>
+        <w:br/>
+      </w:r>
+      <w:r>
+        <w:rPr>
+          <w:rStyle w:val="VerbatimChar"/>
+        </w:rPr>
+        <w:t xml:space="preserve">##  Midwest - South        0.375 0.149 312   2.513  0.0599</w:t>
+      </w:r>
+      <w:r>
+        <w:br/>
+      </w:r>
+      <w:r>
+        <w:rPr>
+          <w:rStyle w:val="VerbatimChar"/>
+        </w:rPr>
+        <w:t xml:space="preserve">##  Midwest - West        -0.025 0.149 312  -0.168  0.9983</w:t>
+      </w:r>
+      <w:r>
+        <w:br/>
+      </w:r>
+      <w:r>
+        <w:rPr>
+          <w:rStyle w:val="VerbatimChar"/>
+        </w:rPr>
+        <w:t xml:space="preserve">##  Northeast - South      0.225 0.149 312   1.508  0.4342</w:t>
+      </w:r>
+      <w:r>
+        <w:br/>
+      </w:r>
+      <w:r>
+        <w:rPr>
+          <w:rStyle w:val="VerbatimChar"/>
+        </w:rPr>
+        <w:t xml:space="preserve">##  Northeast - West      -0.175 0.149 312  -1.173  0.6447</w:t>
+      </w:r>
+      <w:r>
+        <w:br/>
+      </w:r>
+      <w:r>
+        <w:rPr>
+          <w:rStyle w:val="VerbatimChar"/>
+        </w:rPr>
+        <w:t xml:space="preserve">##  South - West          -0.400 0.149 312  -2.680  0.0386</w:t>
+      </w:r>
+      <w:r>
+        <w:br/>
+      </w:r>
+      <w:r>
+        <w:rPr>
+          <w:rStyle w:val="VerbatimChar"/>
+        </w:rPr>
+        <w:t xml:space="preserve">## </w:t>
+      </w:r>
+      <w:r>
+        <w:br/>
+      </w:r>
+      <w:r>
+        <w:rPr>
+          <w:rStyle w:val="VerbatimChar"/>
+        </w:rPr>
+        <w:t xml:space="preserve">## Results are averaged over the levels of: sized_f </w:t>
+      </w:r>
+      <w:r>
+        <w:br/>
+      </w:r>
+      <w:r>
+        <w:rPr>
+          <w:rStyle w:val="VerbatimChar"/>
+        </w:rPr>
+        <w:t xml:space="preserve">## P value adjustment: tukey method for comparing a family of 4 estimates</w:t>
+      </w:r>
+    </w:p>
+    <w:bookmarkEnd w:id="29"/>
+    <w:bookmarkStart w:id="30" w:name="problem-8-2-pt"/>
+    <w:p>
+      <w:pPr>
+        <w:pStyle w:val="Heading2"/>
+      </w:pPr>
+      <w:r>
+        <w:t xml:space="preserve">Problem 8 (2 pt)</w:t>
+      </w:r>
+    </w:p>
+    <w:p>
+      <w:pPr>
+        <w:pStyle w:val="FirstParagraph"/>
+      </w:pPr>
+      <w:r>
+        <w:t xml:space="preserve">Use R to calculate the Scheffe-adjusted critical value for the</w:t>
+      </w:r>
+      <w:r>
+        <w:t xml:space="preserve"> </w:t>
+      </w:r>
+      <w:r>
+        <w:rPr>
+          <w:b/>
+          <w:bCs/>
+        </w:rPr>
+        <w:t xml:space="preserve">main effects of region</w:t>
+      </w:r>
+      <w:r>
+        <w:t xml:space="preserve">, keeping the</w:t>
+      </w:r>
+      <w:r>
+        <w:t xml:space="preserve"> </w:t>
       </w:r>
       <w:r>
         <w:rPr>
           <w:i/>
           <w:iCs/>
         </w:rPr>
-        <w:t xml:space="preserve">μ_S + (1)</w:t>
-      </w:r>
-      <w:r>
-        <w:t xml:space="preserve">μ_W = 0.</w:t>
-      </w:r>
-    </w:p>
-    <w:bookmarkEnd w:id="28"/>
-    <w:bookmarkStart w:id="29" w:name="problem-7-1-pt"/>
-    <w:p>
-      <w:pPr>
-        <w:pStyle w:val="Heading2"/>
-      </w:pPr>
-      <w:r>
-        <w:t xml:space="preserve">Problem 7 (1 pt)</w:t>
-      </w:r>
-    </w:p>
-    <w:p>
-      <w:pPr>
-        <w:pStyle w:val="FirstParagraph"/>
-      </w:pPr>
-      <w:r>
-        <w:t xml:space="preserve">Produce pair-wise contrasts for the main effects of region, using a Tukey-HSD adjustment.</w:t>
-      </w:r>
-    </w:p>
-    <w:p>
-      <w:pPr>
-        <w:pStyle w:val="BodyText"/>
-      </w:pPr>
-      <w:r>
-        <w:t xml:space="preserve">Syntax:</w:t>
-      </w:r>
-    </w:p>
-    <w:p>
-      <w:pPr>
-        <w:pStyle w:val="SourceCode"/>
-      </w:pPr>
-      <w:r>
-        <w:rPr>
-          <w:rStyle w:val="FunctionTok"/>
-        </w:rPr>
-        <w:t xml:space="preserve">pairs</w:t>
-      </w:r>
-      <w:r>
-        <w:rPr>
-          <w:rStyle w:val="NormalTok"/>
-        </w:rPr>
-        <w:t xml:space="preserve">(em_regions, </w:t>
-      </w:r>
-      <w:r>
-        <w:rPr>
-          <w:rStyle w:val="AttributeTok"/>
-        </w:rPr>
-        <w:t xml:space="preserve">adjust =</w:t>
-      </w:r>
-      <w:r>
-        <w:rPr>
-          <w:rStyle w:val="NormalTok"/>
-        </w:rPr>
-        <w:t xml:space="preserve"> </w:t>
-      </w:r>
-      <w:r>
-        <w:rPr>
-          <w:rStyle w:val="StringTok"/>
-        </w:rPr>
-        <w:t xml:space="preserve">"tukey"</w:t>
-      </w:r>
-      <w:r>
-        <w:rPr>
-          <w:rStyle w:val="NormalTok"/>
-        </w:rPr>
-        <w:t xml:space="preserve">)</w:t>
-      </w:r>
-    </w:p>
-    <w:p>
-      <w:pPr>
-        <w:pStyle w:val="FirstParagraph"/>
-      </w:pPr>
-      <w:r>
-        <w:t xml:space="preserve">Output:</w:t>
-      </w:r>
-    </w:p>
-    <w:p>
-      <w:pPr>
-        <w:pStyle w:val="SourceCode"/>
-      </w:pPr>
-      <w:r>
-        <w:rPr>
-          <w:rStyle w:val="VerbatimChar"/>
-        </w:rPr>
-        <w:t xml:space="preserve">##  contrast            estimate    SE  df t.ratio p.value</w:t>
-      </w:r>
-      <w:r>
-        <w:br/>
-      </w:r>
-      <w:r>
-        <w:rPr>
-          <w:rStyle w:val="VerbatimChar"/>
-        </w:rPr>
-        <w:t xml:space="preserve">##  Midwest - Northeast    0.150 0.149 312   1.005  0.7466</w:t>
-      </w:r>
-      <w:r>
-        <w:br/>
-      </w:r>
-      <w:r>
-        <w:rPr>
-          <w:rStyle w:val="VerbatimChar"/>
-        </w:rPr>
-        <w:t xml:space="preserve">##  Midwest - South        0.375 0.149 312   2.513  0.0599</w:t>
-      </w:r>
-      <w:r>
-        <w:br/>
-      </w:r>
-      <w:r>
-        <w:rPr>
-          <w:rStyle w:val="VerbatimChar"/>
-        </w:rPr>
-        <w:t xml:space="preserve">##  Midwest - West        -0.025 0.149 312  -0.168  0.9983</w:t>
-      </w:r>
-      <w:r>
-        <w:br/>
-      </w:r>
-      <w:r>
-        <w:rPr>
-          <w:rStyle w:val="VerbatimChar"/>
-        </w:rPr>
-        <w:t xml:space="preserve">##  Northeast - South      0.225 0.149 312   1.508  0.4342</w:t>
-      </w:r>
-      <w:r>
-        <w:br/>
-      </w:r>
-      <w:r>
-        <w:rPr>
-          <w:rStyle w:val="VerbatimChar"/>
-        </w:rPr>
-        <w:t xml:space="preserve">##  Northeast - West      -0.175 0.149 312  -1.173  0.6447</w:t>
-      </w:r>
-      <w:r>
-        <w:br/>
-      </w:r>
-      <w:r>
-        <w:rPr>
-          <w:rStyle w:val="VerbatimChar"/>
-        </w:rPr>
-        <w:t xml:space="preserve">##  South - West          -0.400 0.149 312  -2.680  0.0386</w:t>
-      </w:r>
-      <w:r>
-        <w:br/>
-      </w:r>
-      <w:r>
-        <w:rPr>
-          <w:rStyle w:val="VerbatimChar"/>
-        </w:rPr>
-        <w:t xml:space="preserve">## </w:t>
-      </w:r>
-      <w:r>
-        <w:br/>
-      </w:r>
-      <w:r>
-        <w:rPr>
-          <w:rStyle w:val="VerbatimChar"/>
-        </w:rPr>
-        <w:t xml:space="preserve">## Results are averaged over the levels of: sized_f </w:t>
-      </w:r>
-      <w:r>
-        <w:br/>
-      </w:r>
-      <w:r>
-        <w:rPr>
-          <w:rStyle w:val="VerbatimChar"/>
-        </w:rPr>
-        <w:t xml:space="preserve">## P value adjustment: tukey method for comparing a family of 4 estimates</w:t>
-      </w:r>
-    </w:p>
-    <w:bookmarkEnd w:id="29"/>
-    <w:bookmarkStart w:id="30" w:name="problem-8-2-pt"/>
-    <w:p>
-      <w:pPr>
-        <w:pStyle w:val="Heading2"/>
-      </w:pPr>
-      <w:r>
-        <w:t xml:space="preserve">Problem 8 (2 pt)</w:t>
-      </w:r>
-    </w:p>
-    <w:p>
-      <w:pPr>
-        <w:pStyle w:val="FirstParagraph"/>
-      </w:pPr>
-      <w:r>
-        <w:t xml:space="preserve">Use R to calculate the Scheffe-adjusted critical value for the</w:t>
-      </w:r>
-      <w:r>
-        <w:t xml:space="preserve"> </w:t>
-      </w:r>
-      <w:r>
-        <w:rPr>
-          <w:b/>
-          <w:bCs/>
-        </w:rPr>
-        <w:t xml:space="preserve">main effects of region</w:t>
-      </w:r>
-      <w:r>
-        <w:t xml:space="preserve">, keeping the</w:t>
+        <w:t xml:space="preserve">familywise</w:t>
+      </w:r>
+      <w:r>
+        <w:t xml:space="preserve"> </w:t>
+      </w:r>
+      <w:r>
+        <w:t xml:space="preserve">error rate at 0.05. Take the square root of the critical value so it could be used to assess a</w:t>
       </w:r>
       <w:r>
         <w:t xml:space="preserve"> </w:t>
@@ -2245,13 +2326,882 @@
           <w:i/>
           <w:iCs/>
         </w:rPr>
-        <w:t xml:space="preserve">familywise</w:t>
-      </w:r>
-      <w:r>
-        <w:t xml:space="preserve"> </w:t>
-      </w:r>
-      <w:r>
-        <w:t xml:space="preserve">error rate at 0.05. Take the square root of the critical value so it could be used to assess a</w:t>
+        <w:t xml:space="preserve">t</w:t>
+      </w:r>
+      <w:r>
+        <w:t xml:space="preserve"> </w:t>
+      </w:r>
+      <w:r>
+        <w:t xml:space="preserve">test statistic.</w:t>
+      </w:r>
+    </w:p>
+    <w:p>
+      <w:pPr>
+        <w:pStyle w:val="BodyText"/>
+      </w:pPr>
+      <w:r>
+        <w:t xml:space="preserve">Syntax:</w:t>
+      </w:r>
+    </w:p>
+    <w:p>
+      <w:pPr>
+        <w:pStyle w:val="SourceCode"/>
+      </w:pPr>
+      <w:r>
+        <w:rPr>
+          <w:rStyle w:val="NormalTok"/>
+        </w:rPr>
+        <w:t xml:space="preserve">alpha </w:t>
+      </w:r>
+      <w:r>
+        <w:rPr>
+          <w:rStyle w:val="OtherTok"/>
+        </w:rPr>
+        <w:t xml:space="preserve">&lt;-</w:t>
+      </w:r>
+      <w:r>
+        <w:rPr>
+          <w:rStyle w:val="NormalTok"/>
+        </w:rPr>
+        <w:t xml:space="preserve"> </w:t>
+      </w:r>
+      <w:r>
+        <w:rPr>
+          <w:rStyle w:val="FloatTok"/>
+        </w:rPr>
+        <w:t xml:space="preserve">0.05</w:t>
+      </w:r>
+      <w:r>
+        <w:br/>
+      </w:r>
+      <w:r>
+        <w:rPr>
+          <w:rStyle w:val="NormalTok"/>
+        </w:rPr>
+        <w:t xml:space="preserve">A </w:t>
+      </w:r>
+      <w:r>
+        <w:rPr>
+          <w:rStyle w:val="OtherTok"/>
+        </w:rPr>
+        <w:t xml:space="preserve">&lt;-</w:t>
+      </w:r>
+      <w:r>
+        <w:rPr>
+          <w:rStyle w:val="NormalTok"/>
+        </w:rPr>
+        <w:t xml:space="preserve"> </w:t>
+      </w:r>
+      <w:r>
+        <w:rPr>
+          <w:rStyle w:val="DecValTok"/>
+        </w:rPr>
+        <w:t xml:space="preserve">4</w:t>
+      </w:r>
+      <w:r>
+        <w:br/>
+      </w:r>
+      <w:r>
+        <w:rPr>
+          <w:rStyle w:val="NormalTok"/>
+        </w:rPr>
+        <w:t xml:space="preserve">an </w:t>
+      </w:r>
+      <w:r>
+        <w:rPr>
+          <w:rStyle w:val="OtherTok"/>
+        </w:rPr>
+        <w:t xml:space="preserve">&lt;-</w:t>
+      </w:r>
+      <w:r>
+        <w:rPr>
+          <w:rStyle w:val="NormalTok"/>
+        </w:rPr>
+        <w:t xml:space="preserve"> </w:t>
+      </w:r>
+      <w:r>
+        <w:rPr>
+          <w:rStyle w:val="FunctionTok"/>
+        </w:rPr>
+        <w:t xml:space="preserve">as.data.frame</w:t>
+      </w:r>
+      <w:r>
+        <w:rPr>
+          <w:rStyle w:val="NormalTok"/>
+        </w:rPr>
+        <w:t xml:space="preserve">(ws_anova</w:t>
+      </w:r>
+      <w:r>
+        <w:rPr>
+          <w:rStyle w:val="SpecialCharTok"/>
+        </w:rPr>
+        <w:t xml:space="preserve">$</w:t>
+      </w:r>
+      <w:r>
+        <w:rPr>
+          <w:rStyle w:val="NormalTok"/>
+        </w:rPr>
+        <w:t xml:space="preserve">Anova)</w:t>
+      </w:r>
+      <w:r>
+        <w:br/>
+      </w:r>
+      <w:r>
+        <w:rPr>
+          <w:rStyle w:val="NormalTok"/>
+        </w:rPr>
+        <w:t xml:space="preserve">df_error </w:t>
+      </w:r>
+      <w:r>
+        <w:rPr>
+          <w:rStyle w:val="OtherTok"/>
+        </w:rPr>
+        <w:t xml:space="preserve">&lt;-</w:t>
+      </w:r>
+      <w:r>
+        <w:rPr>
+          <w:rStyle w:val="NormalTok"/>
+        </w:rPr>
+        <w:t xml:space="preserve"> an</w:t>
+      </w:r>
+      <w:r>
+        <w:rPr>
+          <w:rStyle w:val="SpecialCharTok"/>
+        </w:rPr>
+        <w:t xml:space="preserve">$</w:t>
+      </w:r>
+      <w:r>
+        <w:rPr>
+          <w:rStyle w:val="NormalTok"/>
+        </w:rPr>
+        <w:t xml:space="preserve">Df[</w:t>
+      </w:r>
+      <w:r>
+        <w:rPr>
+          <w:rStyle w:val="DecValTok"/>
+        </w:rPr>
+        <w:t xml:space="preserve">5</w:t>
+      </w:r>
+      <w:r>
+        <w:rPr>
+          <w:rStyle w:val="NormalTok"/>
+        </w:rPr>
+        <w:t xml:space="preserve">]</w:t>
+      </w:r>
+      <w:r>
+        <w:br/>
+      </w:r>
+      <w:r>
+        <w:br/>
+      </w:r>
+      <w:r>
+        <w:rPr>
+          <w:rStyle w:val="NormalTok"/>
+        </w:rPr>
+        <w:t xml:space="preserve">scheffe_main_region_t </w:t>
+      </w:r>
+      <w:r>
+        <w:rPr>
+          <w:rStyle w:val="OtherTok"/>
+        </w:rPr>
+        <w:t xml:space="preserve">&lt;-</w:t>
+      </w:r>
+      <w:r>
+        <w:rPr>
+          <w:rStyle w:val="NormalTok"/>
+        </w:rPr>
+        <w:t xml:space="preserve"> </w:t>
+      </w:r>
+      <w:r>
+        <w:rPr>
+          <w:rStyle w:val="FunctionTok"/>
+        </w:rPr>
+        <w:t xml:space="preserve">sqrt</w:t>
+      </w:r>
+      <w:r>
+        <w:rPr>
+          <w:rStyle w:val="NormalTok"/>
+        </w:rPr>
+        <w:t xml:space="preserve">((A </w:t>
+      </w:r>
+      <w:r>
+        <w:rPr>
+          <w:rStyle w:val="SpecialCharTok"/>
+        </w:rPr>
+        <w:t xml:space="preserve">-</w:t>
+      </w:r>
+      <w:r>
+        <w:rPr>
+          <w:rStyle w:val="NormalTok"/>
+        </w:rPr>
+        <w:t xml:space="preserve"> </w:t>
+      </w:r>
+      <w:r>
+        <w:rPr>
+          <w:rStyle w:val="DecValTok"/>
+        </w:rPr>
+        <w:t xml:space="preserve">1</w:t>
+      </w:r>
+      <w:r>
+        <w:rPr>
+          <w:rStyle w:val="NormalTok"/>
+        </w:rPr>
+        <w:t xml:space="preserve">) </w:t>
+      </w:r>
+      <w:r>
+        <w:rPr>
+          <w:rStyle w:val="SpecialCharTok"/>
+        </w:rPr>
+        <w:t xml:space="preserve">*</w:t>
+      </w:r>
+      <w:r>
+        <w:rPr>
+          <w:rStyle w:val="NormalTok"/>
+        </w:rPr>
+        <w:t xml:space="preserve"> </w:t>
+      </w:r>
+      <w:r>
+        <w:rPr>
+          <w:rStyle w:val="FunctionTok"/>
+        </w:rPr>
+        <w:t xml:space="preserve">qf</w:t>
+      </w:r>
+      <w:r>
+        <w:rPr>
+          <w:rStyle w:val="NormalTok"/>
+        </w:rPr>
+        <w:t xml:space="preserve">(</w:t>
+      </w:r>
+      <w:r>
+        <w:rPr>
+          <w:rStyle w:val="DecValTok"/>
+        </w:rPr>
+        <w:t xml:space="preserve">1</w:t>
+      </w:r>
+      <w:r>
+        <w:rPr>
+          <w:rStyle w:val="NormalTok"/>
+        </w:rPr>
+        <w:t xml:space="preserve"> </w:t>
+      </w:r>
+      <w:r>
+        <w:rPr>
+          <w:rStyle w:val="SpecialCharTok"/>
+        </w:rPr>
+        <w:t xml:space="preserve">-</w:t>
+      </w:r>
+      <w:r>
+        <w:rPr>
+          <w:rStyle w:val="NormalTok"/>
+        </w:rPr>
+        <w:t xml:space="preserve"> alpha, A </w:t>
+      </w:r>
+      <w:r>
+        <w:rPr>
+          <w:rStyle w:val="SpecialCharTok"/>
+        </w:rPr>
+        <w:t xml:space="preserve">-</w:t>
+      </w:r>
+      <w:r>
+        <w:rPr>
+          <w:rStyle w:val="NormalTok"/>
+        </w:rPr>
+        <w:t xml:space="preserve"> </w:t>
+      </w:r>
+      <w:r>
+        <w:rPr>
+          <w:rStyle w:val="DecValTok"/>
+        </w:rPr>
+        <w:t xml:space="preserve">1</w:t>
+      </w:r>
+      <w:r>
+        <w:rPr>
+          <w:rStyle w:val="NormalTok"/>
+        </w:rPr>
+        <w:t xml:space="preserve">, df_error))</w:t>
+      </w:r>
+      <w:r>
+        <w:br/>
+      </w:r>
+      <w:r>
+        <w:rPr>
+          <w:rStyle w:val="NormalTok"/>
+        </w:rPr>
+        <w:t xml:space="preserve">scheffe_main_region_t</w:t>
+      </w:r>
+    </w:p>
+    <w:p>
+      <w:pPr>
+        <w:pStyle w:val="FirstParagraph"/>
+      </w:pPr>
+      <w:r>
+        <w:t xml:space="preserve">Output:</w:t>
+      </w:r>
+    </w:p>
+    <w:p>
+      <w:pPr>
+        <w:pStyle w:val="SourceCode"/>
+      </w:pPr>
+      <w:r>
+        <w:rPr>
+          <w:rStyle w:val="VerbatimChar"/>
+        </w:rPr>
+        <w:t xml:space="preserve">## [1] 2.810808</w:t>
+      </w:r>
+    </w:p>
+    <w:bookmarkEnd w:id="30"/>
+    <w:bookmarkStart w:id="31" w:name="problem-9-1-pt"/>
+    <w:p>
+      <w:pPr>
+        <w:pStyle w:val="Heading2"/>
+      </w:pPr>
+      <w:r>
+        <w:t xml:space="preserve">Problem 9 (1 pt)</w:t>
+      </w:r>
+    </w:p>
+    <w:p>
+      <w:pPr>
+        <w:pStyle w:val="FirstParagraph"/>
+      </w:pPr>
+      <w:r>
+        <w:t xml:space="preserve">Write the null hypothesis for the simple effect of city status for people living in the Northeast.</w:t>
+      </w:r>
+    </w:p>
+    <w:p>
+      <w:pPr>
+        <w:pStyle w:val="BodyText"/>
+      </w:pPr>
+      <w:r>
+        <w:t xml:space="preserve">Syntax:</w:t>
+      </w:r>
+    </w:p>
+    <w:p>
+      <w:pPr>
+        <w:pStyle w:val="SourceCode"/>
+      </w:pPr>
+      <w:r>
+        <w:rPr>
+          <w:rStyle w:val="VerbatimChar"/>
+        </w:rPr>
+        <w:t xml:space="preserve">Null: within the Northeast, city and non‑city population means are equal.</w:t>
+      </w:r>
+      <w:r>
+        <w:br/>
+      </w:r>
+      <w:r>
+        <w:rPr>
+          <w:rStyle w:val="VerbatimChar"/>
+        </w:rPr>
+        <w:t xml:space="preserve">Formula: H0: (-1)*μ_C,NE + (1)*μ_NC,NE = 0.</w:t>
+      </w:r>
+    </w:p>
+    <w:p>
+      <w:pPr>
+        <w:pStyle w:val="FirstParagraph"/>
+      </w:pPr>
+      <w:r>
+        <w:t xml:space="preserve">Output:</w:t>
+      </w:r>
+    </w:p>
+    <w:p>
+      <w:pPr>
+        <w:pStyle w:val="SourceCode"/>
+      </w:pPr>
+      <w:r>
+        <w:rPr>
+          <w:rStyle w:val="VerbatimChar"/>
+        </w:rPr>
+        <w:t xml:space="preserve">Null: within the Northeast, city and non‑city population means are equal.</w:t>
+      </w:r>
+      <w:r>
+        <w:br/>
+      </w:r>
+      <w:r>
+        <w:rPr>
+          <w:rStyle w:val="VerbatimChar"/>
+        </w:rPr>
+        <w:t xml:space="preserve">Formula: H0: (-1)*μ_C,NE + (1)*μ_NC,NE = 0.</w:t>
+      </w:r>
+    </w:p>
+    <w:bookmarkEnd w:id="31"/>
+    <w:bookmarkStart w:id="32" w:name="problem-10-1-pt"/>
+    <w:p>
+      <w:pPr>
+        <w:pStyle w:val="Heading2"/>
+      </w:pPr>
+      <w:r>
+        <w:t xml:space="preserve">Problem 10 (1 pt)</w:t>
+      </w:r>
+    </w:p>
+    <w:p>
+      <w:pPr>
+        <w:pStyle w:val="FirstParagraph"/>
+      </w:pPr>
+      <w:r>
+        <w:t xml:space="preserve">Have R produce contrasts for the effect of city resident status for each region. It does not matter if you specify</w:t>
+      </w:r>
+      <w:r>
+        <w:t xml:space="preserve"> </w:t>
+      </w:r>
+      <w:r>
+        <w:t xml:space="preserve">“</w:t>
+      </w:r>
+      <w:r>
+        <w:t xml:space="preserve">none</w:t>
+      </w:r>
+      <w:r>
+        <w:t xml:space="preserve">”</w:t>
+      </w:r>
+      <w:r>
+        <w:t xml:space="preserve"> </w:t>
+      </w:r>
+      <w:r>
+        <w:t xml:space="preserve">or</w:t>
+      </w:r>
+      <w:r>
+        <w:t xml:space="preserve"> </w:t>
+      </w:r>
+      <w:r>
+        <w:t xml:space="preserve">“</w:t>
+      </w:r>
+      <w:r>
+        <w:t xml:space="preserve">tukey</w:t>
+      </w:r>
+      <w:r>
+        <w:t xml:space="preserve">”</w:t>
+      </w:r>
+      <w:r>
+        <w:t xml:space="preserve"> </w:t>
+      </w:r>
+      <w:r>
+        <w:t xml:space="preserve">for</w:t>
+      </w:r>
+      <w:r>
+        <w:t xml:space="preserve"> </w:t>
+      </w:r>
+      <w:r>
+        <w:rPr>
+          <w:rStyle w:val="VerbatimChar"/>
+        </w:rPr>
+        <w:t xml:space="preserve">adjust</w:t>
+      </w:r>
+      <w:r>
+        <w:t xml:space="preserve">–with two levels in the focal predictor the Tukey adjustment is equivalent to no adjustment.</w:t>
+      </w:r>
+    </w:p>
+    <w:p>
+      <w:pPr>
+        <w:pStyle w:val="BodyText"/>
+      </w:pPr>
+      <w:r>
+        <w:t xml:space="preserve">Syntax:</w:t>
+      </w:r>
+    </w:p>
+    <w:p>
+      <w:pPr>
+        <w:pStyle w:val="SourceCode"/>
+      </w:pPr>
+      <w:r>
+        <w:rPr>
+          <w:rStyle w:val="FunctionTok"/>
+        </w:rPr>
+        <w:t xml:space="preserve">pairs</w:t>
+      </w:r>
+      <w:r>
+        <w:rPr>
+          <w:rStyle w:val="NormalTok"/>
+        </w:rPr>
+        <w:t xml:space="preserve">(em_cell, </w:t>
+      </w:r>
+      <w:r>
+        <w:rPr>
+          <w:rStyle w:val="AttributeTok"/>
+        </w:rPr>
+        <w:t xml:space="preserve">simple =</w:t>
+      </w:r>
+      <w:r>
+        <w:rPr>
+          <w:rStyle w:val="NormalTok"/>
+        </w:rPr>
+        <w:t xml:space="preserve"> </w:t>
+      </w:r>
+      <w:r>
+        <w:rPr>
+          <w:rStyle w:val="StringTok"/>
+        </w:rPr>
+        <w:t xml:space="preserve">"sized_f"</w:t>
+      </w:r>
+      <w:r>
+        <w:rPr>
+          <w:rStyle w:val="NormalTok"/>
+        </w:rPr>
+        <w:t xml:space="preserve">, </w:t>
+      </w:r>
+      <w:r>
+        <w:rPr>
+          <w:rStyle w:val="AttributeTok"/>
+        </w:rPr>
+        <w:t xml:space="preserve">adjust =</w:t>
+      </w:r>
+      <w:r>
+        <w:rPr>
+          <w:rStyle w:val="NormalTok"/>
+        </w:rPr>
+        <w:t xml:space="preserve"> </w:t>
+      </w:r>
+      <w:r>
+        <w:rPr>
+          <w:rStyle w:val="StringTok"/>
+        </w:rPr>
+        <w:t xml:space="preserve">"none"</w:t>
+      </w:r>
+      <w:r>
+        <w:rPr>
+          <w:rStyle w:val="NormalTok"/>
+        </w:rPr>
+        <w:t xml:space="preserve">)</w:t>
+      </w:r>
+    </w:p>
+    <w:p>
+      <w:pPr>
+        <w:pStyle w:val="FirstParagraph"/>
+      </w:pPr>
+      <w:r>
+        <w:t xml:space="preserve">Output:</w:t>
+      </w:r>
+    </w:p>
+    <w:p>
+      <w:pPr>
+        <w:pStyle w:val="SourceCode"/>
+      </w:pPr>
+      <w:r>
+        <w:rPr>
+          <w:rStyle w:val="VerbatimChar"/>
+        </w:rPr>
+        <w:t xml:space="preserve">## regions_f = Midwest:</w:t>
+      </w:r>
+      <w:r>
+        <w:br/>
+      </w:r>
+      <w:r>
+        <w:rPr>
+          <w:rStyle w:val="VerbatimChar"/>
+        </w:rPr>
+        <w:t xml:space="preserve">##  contrast          estimate    SE  df t.ratio p.value</w:t>
+      </w:r>
+      <w:r>
+        <w:br/>
+      </w:r>
+      <w:r>
+        <w:rPr>
+          <w:rStyle w:val="VerbatimChar"/>
+        </w:rPr>
+        <w:t xml:space="preserve">##  (Non-City) - City   -0.625 0.211 312  -2.961  0.0033</w:t>
+      </w:r>
+      <w:r>
+        <w:br/>
+      </w:r>
+      <w:r>
+        <w:rPr>
+          <w:rStyle w:val="VerbatimChar"/>
+        </w:rPr>
+        <w:t xml:space="preserve">## </w:t>
+      </w:r>
+      <w:r>
+        <w:br/>
+      </w:r>
+      <w:r>
+        <w:rPr>
+          <w:rStyle w:val="VerbatimChar"/>
+        </w:rPr>
+        <w:t xml:space="preserve">## regions_f = Northeast:</w:t>
+      </w:r>
+      <w:r>
+        <w:br/>
+      </w:r>
+      <w:r>
+        <w:rPr>
+          <w:rStyle w:val="VerbatimChar"/>
+        </w:rPr>
+        <w:t xml:space="preserve">##  contrast          estimate    SE  df t.ratio p.value</w:t>
+      </w:r>
+      <w:r>
+        <w:br/>
+      </w:r>
+      <w:r>
+        <w:rPr>
+          <w:rStyle w:val="VerbatimChar"/>
+        </w:rPr>
+        <w:t xml:space="preserve">##  (Non-City) - City    1.525 0.211 312   7.225  &lt;.0001</w:t>
+      </w:r>
+      <w:r>
+        <w:br/>
+      </w:r>
+      <w:r>
+        <w:rPr>
+          <w:rStyle w:val="VerbatimChar"/>
+        </w:rPr>
+        <w:t xml:space="preserve">## </w:t>
+      </w:r>
+      <w:r>
+        <w:br/>
+      </w:r>
+      <w:r>
+        <w:rPr>
+          <w:rStyle w:val="VerbatimChar"/>
+        </w:rPr>
+        <w:t xml:space="preserve">## regions_f = South:</w:t>
+      </w:r>
+      <w:r>
+        <w:br/>
+      </w:r>
+      <w:r>
+        <w:rPr>
+          <w:rStyle w:val="VerbatimChar"/>
+        </w:rPr>
+        <w:t xml:space="preserve">##  contrast          estimate    SE  df t.ratio p.value</w:t>
+      </w:r>
+      <w:r>
+        <w:br/>
+      </w:r>
+      <w:r>
+        <w:rPr>
+          <w:rStyle w:val="VerbatimChar"/>
+        </w:rPr>
+        <w:t xml:space="preserve">##  (Non-City) - City   -0.075 0.211 312  -0.355  0.7226</w:t>
+      </w:r>
+      <w:r>
+        <w:br/>
+      </w:r>
+      <w:r>
+        <w:rPr>
+          <w:rStyle w:val="VerbatimChar"/>
+        </w:rPr>
+        <w:t xml:space="preserve">## </w:t>
+      </w:r>
+      <w:r>
+        <w:br/>
+      </w:r>
+      <w:r>
+        <w:rPr>
+          <w:rStyle w:val="VerbatimChar"/>
+        </w:rPr>
+        <w:t xml:space="preserve">## regions_f = West:</w:t>
+      </w:r>
+      <w:r>
+        <w:br/>
+      </w:r>
+      <w:r>
+        <w:rPr>
+          <w:rStyle w:val="VerbatimChar"/>
+        </w:rPr>
+        <w:t xml:space="preserve">##  contrast          estimate    SE  df t.ratio p.value</w:t>
+      </w:r>
+      <w:r>
+        <w:br/>
+      </w:r>
+      <w:r>
+        <w:rPr>
+          <w:rStyle w:val="VerbatimChar"/>
+        </w:rPr>
+        <w:t xml:space="preserve">##  (Non-City) - City    0.225 0.211 312   1.066  0.2873</w:t>
+      </w:r>
+    </w:p>
+    <w:bookmarkEnd w:id="32"/>
+    <w:bookmarkStart w:id="33" w:name="problem-11-2-pts"/>
+    <w:p>
+      <w:pPr>
+        <w:pStyle w:val="Heading2"/>
+      </w:pPr>
+      <w:r>
+        <w:t xml:space="preserve">Problem 11 (2 pts)</w:t>
+      </w:r>
+    </w:p>
+    <w:p>
+      <w:pPr>
+        <w:pStyle w:val="FirstParagraph"/>
+      </w:pPr>
+      <w:r>
+        <w:t xml:space="preserve">We need to account for the fact that we can do the city vs non-city contrast for four regions. Use R to calculate the post-hoc adjusted critical value for the simple main effects of city resident status, keeping the familywise error rate at .05.</w:t>
+      </w:r>
+    </w:p>
+    <w:p>
+      <w:pPr>
+        <w:pStyle w:val="BodyText"/>
+      </w:pPr>
+      <w:r>
+        <w:t xml:space="preserve">Syntax:</w:t>
+      </w:r>
+    </w:p>
+    <w:p>
+      <w:pPr>
+        <w:pStyle w:val="SourceCode"/>
+      </w:pPr>
+      <w:r>
+        <w:rPr>
+          <w:rStyle w:val="NormalTok"/>
+        </w:rPr>
+        <w:t xml:space="preserve">crit_t_city_simple </w:t>
+      </w:r>
+      <w:r>
+        <w:rPr>
+          <w:rStyle w:val="OtherTok"/>
+        </w:rPr>
+        <w:t xml:space="preserve">&lt;-</w:t>
+      </w:r>
+      <w:r>
+        <w:rPr>
+          <w:rStyle w:val="NormalTok"/>
+        </w:rPr>
+        <w:t xml:space="preserve"> </w:t>
+      </w:r>
+      <w:r>
+        <w:rPr>
+          <w:rStyle w:val="FunctionTok"/>
+        </w:rPr>
+        <w:t xml:space="preserve">qtukey</w:t>
+      </w:r>
+      <w:r>
+        <w:rPr>
+          <w:rStyle w:val="NormalTok"/>
+        </w:rPr>
+        <w:t xml:space="preserve">(</w:t>
+      </w:r>
+      <w:r>
+        <w:rPr>
+          <w:rStyle w:val="DecValTok"/>
+        </w:rPr>
+        <w:t xml:space="preserve">1</w:t>
+      </w:r>
+      <w:r>
+        <w:rPr>
+          <w:rStyle w:val="NormalTok"/>
+        </w:rPr>
+        <w:t xml:space="preserve"> </w:t>
+      </w:r>
+      <w:r>
+        <w:rPr>
+          <w:rStyle w:val="SpecialCharTok"/>
+        </w:rPr>
+        <w:t xml:space="preserve">-</w:t>
+      </w:r>
+      <w:r>
+        <w:rPr>
+          <w:rStyle w:val="NormalTok"/>
+        </w:rPr>
+        <w:t xml:space="preserve"> alpha</w:t>
+      </w:r>
+      <w:r>
+        <w:rPr>
+          <w:rStyle w:val="SpecialCharTok"/>
+        </w:rPr>
+        <w:t xml:space="preserve">/</w:t>
+      </w:r>
+      <w:r>
+        <w:rPr>
+          <w:rStyle w:val="DecValTok"/>
+        </w:rPr>
+        <w:t xml:space="preserve">4</w:t>
+      </w:r>
+      <w:r>
+        <w:rPr>
+          <w:rStyle w:val="NormalTok"/>
+        </w:rPr>
+        <w:t xml:space="preserve">, </w:t>
+      </w:r>
+      <w:r>
+        <w:rPr>
+          <w:rStyle w:val="DecValTok"/>
+        </w:rPr>
+        <w:t xml:space="preserve">2</w:t>
+      </w:r>
+      <w:r>
+        <w:rPr>
+          <w:rStyle w:val="NormalTok"/>
+        </w:rPr>
+        <w:t xml:space="preserve">, df_error) </w:t>
+      </w:r>
+      <w:r>
+        <w:rPr>
+          <w:rStyle w:val="SpecialCharTok"/>
+        </w:rPr>
+        <w:t xml:space="preserve">/</w:t>
+      </w:r>
+      <w:r>
+        <w:rPr>
+          <w:rStyle w:val="NormalTok"/>
+        </w:rPr>
+        <w:t xml:space="preserve"> </w:t>
+      </w:r>
+      <w:r>
+        <w:rPr>
+          <w:rStyle w:val="FunctionTok"/>
+        </w:rPr>
+        <w:t xml:space="preserve">sqrt</w:t>
+      </w:r>
+      <w:r>
+        <w:rPr>
+          <w:rStyle w:val="NormalTok"/>
+        </w:rPr>
+        <w:t xml:space="preserve">(</w:t>
+      </w:r>
+      <w:r>
+        <w:rPr>
+          <w:rStyle w:val="DecValTok"/>
+        </w:rPr>
+        <w:t xml:space="preserve">2</w:t>
+      </w:r>
+      <w:r>
+        <w:rPr>
+          <w:rStyle w:val="NormalTok"/>
+        </w:rPr>
+        <w:t xml:space="preserve">)</w:t>
+      </w:r>
+      <w:r>
+        <w:br/>
+      </w:r>
+      <w:r>
+        <w:rPr>
+          <w:rStyle w:val="NormalTok"/>
+        </w:rPr>
+        <w:t xml:space="preserve">crit_t_city_simple</w:t>
+      </w:r>
+    </w:p>
+    <w:p>
+      <w:pPr>
+        <w:pStyle w:val="FirstParagraph"/>
+      </w:pPr>
+      <w:r>
+        <w:t xml:space="preserve">Output:</w:t>
+      </w:r>
+    </w:p>
+    <w:p>
+      <w:pPr>
+        <w:pStyle w:val="SourceCode"/>
+      </w:pPr>
+      <w:r>
+        <w:rPr>
+          <w:rStyle w:val="VerbatimChar"/>
+        </w:rPr>
+        <w:t xml:space="preserve">## [1] 2.512272</w:t>
+      </w:r>
+    </w:p>
+    <w:bookmarkEnd w:id="33"/>
+    <w:bookmarkStart w:id="34" w:name="problem-12-4-pts"/>
+    <w:p>
+      <w:pPr>
+        <w:pStyle w:val="Heading2"/>
+      </w:pPr>
+      <w:r>
+        <w:t xml:space="preserve">Problem 12 (4 pts)</w:t>
+      </w:r>
+    </w:p>
+    <w:p>
+      <w:pPr>
+        <w:pStyle w:val="FirstParagraph"/>
+      </w:pPr>
+      <w:r>
+        <w:t xml:space="preserve">For each contrast (the city-noncity comparison within each region) calculate Cohen’s</w:t>
       </w:r>
       <w:r>
         <w:t xml:space="preserve"> </w:t>
@@ -2261,853 +3211,6 @@
           <w:i/>
           <w:iCs/>
         </w:rPr>
-        <w:t xml:space="preserve">t</w:t>
-      </w:r>
-      <w:r>
-        <w:t xml:space="preserve"> </w:t>
-      </w:r>
-      <w:r>
-        <w:t xml:space="preserve">test statistic.</w:t>
-      </w:r>
-    </w:p>
-    <w:p>
-      <w:pPr>
-        <w:pStyle w:val="BodyText"/>
-      </w:pPr>
-      <w:r>
-        <w:t xml:space="preserve">Syntax:</w:t>
-      </w:r>
-    </w:p>
-    <w:p>
-      <w:pPr>
-        <w:pStyle w:val="SourceCode"/>
-      </w:pPr>
-      <w:r>
-        <w:rPr>
-          <w:rStyle w:val="NormalTok"/>
-        </w:rPr>
-        <w:t xml:space="preserve">alpha </w:t>
-      </w:r>
-      <w:r>
-        <w:rPr>
-          <w:rStyle w:val="OtherTok"/>
-        </w:rPr>
-        <w:t xml:space="preserve">&lt;-</w:t>
-      </w:r>
-      <w:r>
-        <w:rPr>
-          <w:rStyle w:val="NormalTok"/>
-        </w:rPr>
-        <w:t xml:space="preserve"> </w:t>
-      </w:r>
-      <w:r>
-        <w:rPr>
-          <w:rStyle w:val="FloatTok"/>
-        </w:rPr>
-        <w:t xml:space="preserve">0.05</w:t>
-      </w:r>
-      <w:r>
-        <w:br/>
-      </w:r>
-      <w:r>
-        <w:rPr>
-          <w:rStyle w:val="NormalTok"/>
-        </w:rPr>
-        <w:t xml:space="preserve">A </w:t>
-      </w:r>
-      <w:r>
-        <w:rPr>
-          <w:rStyle w:val="OtherTok"/>
-        </w:rPr>
-        <w:t xml:space="preserve">&lt;-</w:t>
-      </w:r>
-      <w:r>
-        <w:rPr>
-          <w:rStyle w:val="NormalTok"/>
-        </w:rPr>
-        <w:t xml:space="preserve"> </w:t>
-      </w:r>
-      <w:r>
-        <w:rPr>
-          <w:rStyle w:val="DecValTok"/>
-        </w:rPr>
-        <w:t xml:space="preserve">4</w:t>
-      </w:r>
-      <w:r>
-        <w:br/>
-      </w:r>
-      <w:r>
-        <w:rPr>
-          <w:rStyle w:val="NormalTok"/>
-        </w:rPr>
-        <w:t xml:space="preserve">an </w:t>
-      </w:r>
-      <w:r>
-        <w:rPr>
-          <w:rStyle w:val="OtherTok"/>
-        </w:rPr>
-        <w:t xml:space="preserve">&lt;-</w:t>
-      </w:r>
-      <w:r>
-        <w:rPr>
-          <w:rStyle w:val="NormalTok"/>
-        </w:rPr>
-        <w:t xml:space="preserve"> </w:t>
-      </w:r>
-      <w:r>
-        <w:rPr>
-          <w:rStyle w:val="FunctionTok"/>
-        </w:rPr>
-        <w:t xml:space="preserve">as.data.frame</w:t>
-      </w:r>
-      <w:r>
-        <w:rPr>
-          <w:rStyle w:val="NormalTok"/>
-        </w:rPr>
-        <w:t xml:space="preserve">(ws_anova</w:t>
-      </w:r>
-      <w:r>
-        <w:rPr>
-          <w:rStyle w:val="SpecialCharTok"/>
-        </w:rPr>
-        <w:t xml:space="preserve">$</w:t>
-      </w:r>
-      <w:r>
-        <w:rPr>
-          <w:rStyle w:val="NormalTok"/>
-        </w:rPr>
-        <w:t xml:space="preserve">Anova)</w:t>
-      </w:r>
-      <w:r>
-        <w:br/>
-      </w:r>
-      <w:r>
-        <w:rPr>
-          <w:rStyle w:val="NormalTok"/>
-        </w:rPr>
-        <w:t xml:space="preserve">df_error </w:t>
-      </w:r>
-      <w:r>
-        <w:rPr>
-          <w:rStyle w:val="OtherTok"/>
-        </w:rPr>
-        <w:t xml:space="preserve">&lt;-</w:t>
-      </w:r>
-      <w:r>
-        <w:rPr>
-          <w:rStyle w:val="NormalTok"/>
-        </w:rPr>
-        <w:t xml:space="preserve"> an</w:t>
-      </w:r>
-      <w:r>
-        <w:rPr>
-          <w:rStyle w:val="SpecialCharTok"/>
-        </w:rPr>
-        <w:t xml:space="preserve">$</w:t>
-      </w:r>
-      <w:r>
-        <w:rPr>
-          <w:rStyle w:val="NormalTok"/>
-        </w:rPr>
-        <w:t xml:space="preserve">Df[</w:t>
-      </w:r>
-      <w:r>
-        <w:rPr>
-          <w:rStyle w:val="DecValTok"/>
-        </w:rPr>
-        <w:t xml:space="preserve">5</w:t>
-      </w:r>
-      <w:r>
-        <w:rPr>
-          <w:rStyle w:val="NormalTok"/>
-        </w:rPr>
-        <w:t xml:space="preserve">]</w:t>
-      </w:r>
-      <w:r>
-        <w:br/>
-      </w:r>
-      <w:r>
-        <w:br/>
-      </w:r>
-      <w:r>
-        <w:rPr>
-          <w:rStyle w:val="NormalTok"/>
-        </w:rPr>
-        <w:t xml:space="preserve">scheffe_main_region_t </w:t>
-      </w:r>
-      <w:r>
-        <w:rPr>
-          <w:rStyle w:val="OtherTok"/>
-        </w:rPr>
-        <w:t xml:space="preserve">&lt;-</w:t>
-      </w:r>
-      <w:r>
-        <w:rPr>
-          <w:rStyle w:val="NormalTok"/>
-        </w:rPr>
-        <w:t xml:space="preserve"> </w:t>
-      </w:r>
-      <w:r>
-        <w:rPr>
-          <w:rStyle w:val="FunctionTok"/>
-        </w:rPr>
-        <w:t xml:space="preserve">sqrt</w:t>
-      </w:r>
-      <w:r>
-        <w:rPr>
-          <w:rStyle w:val="NormalTok"/>
-        </w:rPr>
-        <w:t xml:space="preserve">((A </w:t>
-      </w:r>
-      <w:r>
-        <w:rPr>
-          <w:rStyle w:val="SpecialCharTok"/>
-        </w:rPr>
-        <w:t xml:space="preserve">-</w:t>
-      </w:r>
-      <w:r>
-        <w:rPr>
-          <w:rStyle w:val="NormalTok"/>
-        </w:rPr>
-        <w:t xml:space="preserve"> </w:t>
-      </w:r>
-      <w:r>
-        <w:rPr>
-          <w:rStyle w:val="DecValTok"/>
-        </w:rPr>
-        <w:t xml:space="preserve">1</w:t>
-      </w:r>
-      <w:r>
-        <w:rPr>
-          <w:rStyle w:val="NormalTok"/>
-        </w:rPr>
-        <w:t xml:space="preserve">) </w:t>
-      </w:r>
-      <w:r>
-        <w:rPr>
-          <w:rStyle w:val="SpecialCharTok"/>
-        </w:rPr>
-        <w:t xml:space="preserve">*</w:t>
-      </w:r>
-      <w:r>
-        <w:rPr>
-          <w:rStyle w:val="NormalTok"/>
-        </w:rPr>
-        <w:t xml:space="preserve"> </w:t>
-      </w:r>
-      <w:r>
-        <w:rPr>
-          <w:rStyle w:val="FunctionTok"/>
-        </w:rPr>
-        <w:t xml:space="preserve">qf</w:t>
-      </w:r>
-      <w:r>
-        <w:rPr>
-          <w:rStyle w:val="NormalTok"/>
-        </w:rPr>
-        <w:t xml:space="preserve">(</w:t>
-      </w:r>
-      <w:r>
-        <w:rPr>
-          <w:rStyle w:val="DecValTok"/>
-        </w:rPr>
-        <w:t xml:space="preserve">1</w:t>
-      </w:r>
-      <w:r>
-        <w:rPr>
-          <w:rStyle w:val="NormalTok"/>
-        </w:rPr>
-        <w:t xml:space="preserve"> </w:t>
-      </w:r>
-      <w:r>
-        <w:rPr>
-          <w:rStyle w:val="SpecialCharTok"/>
-        </w:rPr>
-        <w:t xml:space="preserve">-</w:t>
-      </w:r>
-      <w:r>
-        <w:rPr>
-          <w:rStyle w:val="NormalTok"/>
-        </w:rPr>
-        <w:t xml:space="preserve"> alpha, A </w:t>
-      </w:r>
-      <w:r>
-        <w:rPr>
-          <w:rStyle w:val="SpecialCharTok"/>
-        </w:rPr>
-        <w:t xml:space="preserve">-</w:t>
-      </w:r>
-      <w:r>
-        <w:rPr>
-          <w:rStyle w:val="NormalTok"/>
-        </w:rPr>
-        <w:t xml:space="preserve"> </w:t>
-      </w:r>
-      <w:r>
-        <w:rPr>
-          <w:rStyle w:val="DecValTok"/>
-        </w:rPr>
-        <w:t xml:space="preserve">1</w:t>
-      </w:r>
-      <w:r>
-        <w:rPr>
-          <w:rStyle w:val="NormalTok"/>
-        </w:rPr>
-        <w:t xml:space="preserve">, df_error))</w:t>
-      </w:r>
-      <w:r>
-        <w:br/>
-      </w:r>
-      <w:r>
-        <w:rPr>
-          <w:rStyle w:val="NormalTok"/>
-        </w:rPr>
-        <w:t xml:space="preserve">scheffe_main_region_t</w:t>
-      </w:r>
-    </w:p>
-    <w:p>
-      <w:pPr>
-        <w:pStyle w:val="FirstParagraph"/>
-      </w:pPr>
-      <w:r>
-        <w:t xml:space="preserve">Output:</w:t>
-      </w:r>
-    </w:p>
-    <w:p>
-      <w:pPr>
-        <w:pStyle w:val="SourceCode"/>
-      </w:pPr>
-      <w:r>
-        <w:rPr>
-          <w:rStyle w:val="VerbatimChar"/>
-        </w:rPr>
-        <w:t xml:space="preserve">## [1] 2.810808</w:t>
-      </w:r>
-    </w:p>
-    <w:bookmarkEnd w:id="30"/>
-    <w:bookmarkStart w:id="31" w:name="problem-9-1-pt"/>
-    <w:p>
-      <w:pPr>
-        <w:pStyle w:val="Heading2"/>
-      </w:pPr>
-      <w:r>
-        <w:t xml:space="preserve">Problem 9 (1 pt)</w:t>
-      </w:r>
-    </w:p>
-    <w:p>
-      <w:pPr>
-        <w:pStyle w:val="FirstParagraph"/>
-      </w:pPr>
-      <w:r>
-        <w:t xml:space="preserve">Write the null hypothesis for the simple effect of city status for people living in the Northeast.</w:t>
-      </w:r>
-    </w:p>
-    <w:p>
-      <w:pPr>
-        <w:pStyle w:val="BodyText"/>
-      </w:pPr>
-      <w:r>
-        <w:t xml:space="preserve">Null: within the Northeast, city and non‑city population means are equal. Formula: H0: (-1)</w:t>
-      </w:r>
-      <w:r>
-        <w:rPr>
-          <w:i/>
-          <w:iCs/>
-        </w:rPr>
-        <w:t xml:space="preserve">μ_C,NE + (1)</w:t>
-      </w:r>
-      <w:r>
-        <w:t xml:space="preserve">μ_NC,NE = 0.</w:t>
-      </w:r>
-    </w:p>
-    <w:bookmarkEnd w:id="31"/>
-    <w:bookmarkStart w:id="32" w:name="problem-10-1-pt"/>
-    <w:p>
-      <w:pPr>
-        <w:pStyle w:val="Heading2"/>
-      </w:pPr>
-      <w:r>
-        <w:t xml:space="preserve">Problem 10 (1 pt)</w:t>
-      </w:r>
-    </w:p>
-    <w:p>
-      <w:pPr>
-        <w:pStyle w:val="FirstParagraph"/>
-      </w:pPr>
-      <w:r>
-        <w:t xml:space="preserve">Have R produce contrasts for the effect of city resident status for each region. It does not matter if you specify</w:t>
-      </w:r>
-      <w:r>
-        <w:t xml:space="preserve"> </w:t>
-      </w:r>
-      <w:r>
-        <w:t xml:space="preserve">“</w:t>
-      </w:r>
-      <w:r>
-        <w:t xml:space="preserve">none</w:t>
-      </w:r>
-      <w:r>
-        <w:t xml:space="preserve">”</w:t>
-      </w:r>
-      <w:r>
-        <w:t xml:space="preserve"> </w:t>
-      </w:r>
-      <w:r>
-        <w:t xml:space="preserve">or</w:t>
-      </w:r>
-      <w:r>
-        <w:t xml:space="preserve"> </w:t>
-      </w:r>
-      <w:r>
-        <w:t xml:space="preserve">“</w:t>
-      </w:r>
-      <w:r>
-        <w:t xml:space="preserve">tukey</w:t>
-      </w:r>
-      <w:r>
-        <w:t xml:space="preserve">”</w:t>
-      </w:r>
-      <w:r>
-        <w:t xml:space="preserve"> </w:t>
-      </w:r>
-      <w:r>
-        <w:t xml:space="preserve">for</w:t>
-      </w:r>
-      <w:r>
-        <w:t xml:space="preserve"> </w:t>
-      </w:r>
-      <w:r>
-        <w:rPr>
-          <w:rStyle w:val="VerbatimChar"/>
-        </w:rPr>
-        <w:t xml:space="preserve">adjust</w:t>
-      </w:r>
-      <w:r>
-        <w:t xml:space="preserve">–with two levels in the focal predictor the Tukey adjustment is equivalent to no adjustment.</w:t>
-      </w:r>
-    </w:p>
-    <w:p>
-      <w:pPr>
-        <w:pStyle w:val="BodyText"/>
-      </w:pPr>
-      <w:r>
-        <w:t xml:space="preserve">Syntax:</w:t>
-      </w:r>
-    </w:p>
-    <w:p>
-      <w:pPr>
-        <w:pStyle w:val="SourceCode"/>
-      </w:pPr>
-      <w:r>
-        <w:rPr>
-          <w:rStyle w:val="FunctionTok"/>
-        </w:rPr>
-        <w:t xml:space="preserve">pairs</w:t>
-      </w:r>
-      <w:r>
-        <w:rPr>
-          <w:rStyle w:val="NormalTok"/>
-        </w:rPr>
-        <w:t xml:space="preserve">(em_cell, </w:t>
-      </w:r>
-      <w:r>
-        <w:rPr>
-          <w:rStyle w:val="AttributeTok"/>
-        </w:rPr>
-        <w:t xml:space="preserve">simple =</w:t>
-      </w:r>
-      <w:r>
-        <w:rPr>
-          <w:rStyle w:val="NormalTok"/>
-        </w:rPr>
-        <w:t xml:space="preserve"> </w:t>
-      </w:r>
-      <w:r>
-        <w:rPr>
-          <w:rStyle w:val="StringTok"/>
-        </w:rPr>
-        <w:t xml:space="preserve">"sized_f"</w:t>
-      </w:r>
-      <w:r>
-        <w:rPr>
-          <w:rStyle w:val="NormalTok"/>
-        </w:rPr>
-        <w:t xml:space="preserve">, </w:t>
-      </w:r>
-      <w:r>
-        <w:rPr>
-          <w:rStyle w:val="AttributeTok"/>
-        </w:rPr>
-        <w:t xml:space="preserve">adjust =</w:t>
-      </w:r>
-      <w:r>
-        <w:rPr>
-          <w:rStyle w:val="NormalTok"/>
-        </w:rPr>
-        <w:t xml:space="preserve"> </w:t>
-      </w:r>
-      <w:r>
-        <w:rPr>
-          <w:rStyle w:val="StringTok"/>
-        </w:rPr>
-        <w:t xml:space="preserve">"none"</w:t>
-      </w:r>
-      <w:r>
-        <w:rPr>
-          <w:rStyle w:val="NormalTok"/>
-        </w:rPr>
-        <w:t xml:space="preserve">)</w:t>
-      </w:r>
-    </w:p>
-    <w:p>
-      <w:pPr>
-        <w:pStyle w:val="FirstParagraph"/>
-      </w:pPr>
-      <w:r>
-        <w:t xml:space="preserve">Output:</w:t>
-      </w:r>
-    </w:p>
-    <w:p>
-      <w:pPr>
-        <w:pStyle w:val="SourceCode"/>
-      </w:pPr>
-      <w:r>
-        <w:rPr>
-          <w:rStyle w:val="VerbatimChar"/>
-        </w:rPr>
-        <w:t xml:space="preserve">## regions_f = Midwest:</w:t>
-      </w:r>
-      <w:r>
-        <w:br/>
-      </w:r>
-      <w:r>
-        <w:rPr>
-          <w:rStyle w:val="VerbatimChar"/>
-        </w:rPr>
-        <w:t xml:space="preserve">##  contrast          estimate    SE  df t.ratio p.value</w:t>
-      </w:r>
-      <w:r>
-        <w:br/>
-      </w:r>
-      <w:r>
-        <w:rPr>
-          <w:rStyle w:val="VerbatimChar"/>
-        </w:rPr>
-        <w:t xml:space="preserve">##  (Non-City) - City   -0.625 0.211 312  -2.961  0.0033</w:t>
-      </w:r>
-      <w:r>
-        <w:br/>
-      </w:r>
-      <w:r>
-        <w:rPr>
-          <w:rStyle w:val="VerbatimChar"/>
-        </w:rPr>
-        <w:t xml:space="preserve">## </w:t>
-      </w:r>
-      <w:r>
-        <w:br/>
-      </w:r>
-      <w:r>
-        <w:rPr>
-          <w:rStyle w:val="VerbatimChar"/>
-        </w:rPr>
-        <w:t xml:space="preserve">## regions_f = Northeast:</w:t>
-      </w:r>
-      <w:r>
-        <w:br/>
-      </w:r>
-      <w:r>
-        <w:rPr>
-          <w:rStyle w:val="VerbatimChar"/>
-        </w:rPr>
-        <w:t xml:space="preserve">##  contrast          estimate    SE  df t.ratio p.value</w:t>
-      </w:r>
-      <w:r>
-        <w:br/>
-      </w:r>
-      <w:r>
-        <w:rPr>
-          <w:rStyle w:val="VerbatimChar"/>
-        </w:rPr>
-        <w:t xml:space="preserve">##  (Non-City) - City    1.525 0.211 312   7.225  &lt;.0001</w:t>
-      </w:r>
-      <w:r>
-        <w:br/>
-      </w:r>
-      <w:r>
-        <w:rPr>
-          <w:rStyle w:val="VerbatimChar"/>
-        </w:rPr>
-        <w:t xml:space="preserve">## </w:t>
-      </w:r>
-      <w:r>
-        <w:br/>
-      </w:r>
-      <w:r>
-        <w:rPr>
-          <w:rStyle w:val="VerbatimChar"/>
-        </w:rPr>
-        <w:t xml:space="preserve">## regions_f = South:</w:t>
-      </w:r>
-      <w:r>
-        <w:br/>
-      </w:r>
-      <w:r>
-        <w:rPr>
-          <w:rStyle w:val="VerbatimChar"/>
-        </w:rPr>
-        <w:t xml:space="preserve">##  contrast          estimate    SE  df t.ratio p.value</w:t>
-      </w:r>
-      <w:r>
-        <w:br/>
-      </w:r>
-      <w:r>
-        <w:rPr>
-          <w:rStyle w:val="VerbatimChar"/>
-        </w:rPr>
-        <w:t xml:space="preserve">##  (Non-City) - City   -0.075 0.211 312  -0.355  0.7226</w:t>
-      </w:r>
-      <w:r>
-        <w:br/>
-      </w:r>
-      <w:r>
-        <w:rPr>
-          <w:rStyle w:val="VerbatimChar"/>
-        </w:rPr>
-        <w:t xml:space="preserve">## </w:t>
-      </w:r>
-      <w:r>
-        <w:br/>
-      </w:r>
-      <w:r>
-        <w:rPr>
-          <w:rStyle w:val="VerbatimChar"/>
-        </w:rPr>
-        <w:t xml:space="preserve">## regions_f = West:</w:t>
-      </w:r>
-      <w:r>
-        <w:br/>
-      </w:r>
-      <w:r>
-        <w:rPr>
-          <w:rStyle w:val="VerbatimChar"/>
-        </w:rPr>
-        <w:t xml:space="preserve">##  contrast          estimate    SE  df t.ratio p.value</w:t>
-      </w:r>
-      <w:r>
-        <w:br/>
-      </w:r>
-      <w:r>
-        <w:rPr>
-          <w:rStyle w:val="VerbatimChar"/>
-        </w:rPr>
-        <w:t xml:space="preserve">##  (Non-City) - City    0.225 0.211 312   1.066  0.2873</w:t>
-      </w:r>
-    </w:p>
-    <w:bookmarkEnd w:id="32"/>
-    <w:bookmarkStart w:id="33" w:name="problem-11-2-pts"/>
-    <w:p>
-      <w:pPr>
-        <w:pStyle w:val="Heading2"/>
-      </w:pPr>
-      <w:r>
-        <w:t xml:space="preserve">Problem 11 (2 pts)</w:t>
-      </w:r>
-    </w:p>
-    <w:p>
-      <w:pPr>
-        <w:pStyle w:val="FirstParagraph"/>
-      </w:pPr>
-      <w:r>
-        <w:t xml:space="preserve">We need to account for the fact that we can do the city vs non-city contrast for four regions. Use R to calculate the post-hoc adjusted critical value for the simple main effects of city resident status, keeping the familywise error rate at .05.</w:t>
-      </w:r>
-    </w:p>
-    <w:p>
-      <w:pPr>
-        <w:pStyle w:val="BodyText"/>
-      </w:pPr>
-      <w:r>
-        <w:t xml:space="preserve">Syntax:</w:t>
-      </w:r>
-    </w:p>
-    <w:p>
-      <w:pPr>
-        <w:pStyle w:val="SourceCode"/>
-      </w:pPr>
-      <w:r>
-        <w:rPr>
-          <w:rStyle w:val="NormalTok"/>
-        </w:rPr>
-        <w:t xml:space="preserve">crit_t_city_simple </w:t>
-      </w:r>
-      <w:r>
-        <w:rPr>
-          <w:rStyle w:val="OtherTok"/>
-        </w:rPr>
-        <w:t xml:space="preserve">&lt;-</w:t>
-      </w:r>
-      <w:r>
-        <w:rPr>
-          <w:rStyle w:val="NormalTok"/>
-        </w:rPr>
-        <w:t xml:space="preserve"> </w:t>
-      </w:r>
-      <w:r>
-        <w:rPr>
-          <w:rStyle w:val="FunctionTok"/>
-        </w:rPr>
-        <w:t xml:space="preserve">qtukey</w:t>
-      </w:r>
-      <w:r>
-        <w:rPr>
-          <w:rStyle w:val="NormalTok"/>
-        </w:rPr>
-        <w:t xml:space="preserve">(</w:t>
-      </w:r>
-      <w:r>
-        <w:rPr>
-          <w:rStyle w:val="DecValTok"/>
-        </w:rPr>
-        <w:t xml:space="preserve">1</w:t>
-      </w:r>
-      <w:r>
-        <w:rPr>
-          <w:rStyle w:val="NormalTok"/>
-        </w:rPr>
-        <w:t xml:space="preserve"> </w:t>
-      </w:r>
-      <w:r>
-        <w:rPr>
-          <w:rStyle w:val="SpecialCharTok"/>
-        </w:rPr>
-        <w:t xml:space="preserve">-</w:t>
-      </w:r>
-      <w:r>
-        <w:rPr>
-          <w:rStyle w:val="NormalTok"/>
-        </w:rPr>
-        <w:t xml:space="preserve"> alpha</w:t>
-      </w:r>
-      <w:r>
-        <w:rPr>
-          <w:rStyle w:val="SpecialCharTok"/>
-        </w:rPr>
-        <w:t xml:space="preserve">/</w:t>
-      </w:r>
-      <w:r>
-        <w:rPr>
-          <w:rStyle w:val="DecValTok"/>
-        </w:rPr>
-        <w:t xml:space="preserve">4</w:t>
-      </w:r>
-      <w:r>
-        <w:rPr>
-          <w:rStyle w:val="NormalTok"/>
-        </w:rPr>
-        <w:t xml:space="preserve">, </w:t>
-      </w:r>
-      <w:r>
-        <w:rPr>
-          <w:rStyle w:val="DecValTok"/>
-        </w:rPr>
-        <w:t xml:space="preserve">2</w:t>
-      </w:r>
-      <w:r>
-        <w:rPr>
-          <w:rStyle w:val="NormalTok"/>
-        </w:rPr>
-        <w:t xml:space="preserve">, df_error) </w:t>
-      </w:r>
-      <w:r>
-        <w:rPr>
-          <w:rStyle w:val="SpecialCharTok"/>
-        </w:rPr>
-        <w:t xml:space="preserve">/</w:t>
-      </w:r>
-      <w:r>
-        <w:rPr>
-          <w:rStyle w:val="NormalTok"/>
-        </w:rPr>
-        <w:t xml:space="preserve"> </w:t>
-      </w:r>
-      <w:r>
-        <w:rPr>
-          <w:rStyle w:val="FunctionTok"/>
-        </w:rPr>
-        <w:t xml:space="preserve">sqrt</w:t>
-      </w:r>
-      <w:r>
-        <w:rPr>
-          <w:rStyle w:val="NormalTok"/>
-        </w:rPr>
-        <w:t xml:space="preserve">(</w:t>
-      </w:r>
-      <w:r>
-        <w:rPr>
-          <w:rStyle w:val="DecValTok"/>
-        </w:rPr>
-        <w:t xml:space="preserve">2</w:t>
-      </w:r>
-      <w:r>
-        <w:rPr>
-          <w:rStyle w:val="NormalTok"/>
-        </w:rPr>
-        <w:t xml:space="preserve">)</w:t>
-      </w:r>
-      <w:r>
-        <w:br/>
-      </w:r>
-      <w:r>
-        <w:rPr>
-          <w:rStyle w:val="NormalTok"/>
-        </w:rPr>
-        <w:t xml:space="preserve">crit_t_city_simple</w:t>
-      </w:r>
-    </w:p>
-    <w:p>
-      <w:pPr>
-        <w:pStyle w:val="FirstParagraph"/>
-      </w:pPr>
-      <w:r>
-        <w:t xml:space="preserve">Output:</w:t>
-      </w:r>
-    </w:p>
-    <w:p>
-      <w:pPr>
-        <w:pStyle w:val="SourceCode"/>
-      </w:pPr>
-      <w:r>
-        <w:rPr>
-          <w:rStyle w:val="VerbatimChar"/>
-        </w:rPr>
-        <w:t xml:space="preserve">## [1] 2.512272</w:t>
-      </w:r>
-    </w:p>
-    <w:bookmarkEnd w:id="33"/>
-    <w:bookmarkStart w:id="34" w:name="problem-12-4-pts"/>
-    <w:p>
-      <w:pPr>
-        <w:pStyle w:val="Heading2"/>
-      </w:pPr>
-      <w:r>
-        <w:t xml:space="preserve">Problem 12 (4 pts)</w:t>
-      </w:r>
-    </w:p>
-    <w:p>
-      <w:pPr>
-        <w:pStyle w:val="FirstParagraph"/>
-      </w:pPr>
-      <w:r>
-        <w:t xml:space="preserve">For each contrast (the city-noncity comparison within each region) calculate Cohen’s</w:t>
-      </w:r>
-      <w:r>
-        <w:t xml:space="preserve"> </w:t>
-      </w:r>
-      <w:r>
-        <w:rPr>
-          <w:i/>
-          <w:iCs/>
-        </w:rPr>
         <w:t xml:space="preserve">d</w:t>
       </w:r>
       <w:r>
@@ -3631,6 +3734,114 @@
     </w:p>
     <w:p>
       <w:pPr>
+        <w:pStyle w:val="BodyText"/>
+      </w:pPr>
+      <w:r>
+        <w:t xml:space="preserve">Syntax:</w:t>
+      </w:r>
+    </w:p>
+    <w:p>
+      <w:pPr>
+        <w:pStyle w:val="SourceCode"/>
+      </w:pPr>
+      <w:r>
+        <w:rPr>
+          <w:rStyle w:val="NormalTok"/>
+        </w:rPr>
+        <w:t xml:space="preserve">sc_city</w:t>
+      </w:r>
+      <w:r>
+        <w:rPr>
+          <w:rStyle w:val="SpecialCharTok"/>
+        </w:rPr>
+        <w:t xml:space="preserve">$</w:t>
+      </w:r>
+      <w:r>
+        <w:rPr>
+          <w:rStyle w:val="NormalTok"/>
+        </w:rPr>
+        <w:t xml:space="preserve">bonf_p </w:t>
+      </w:r>
+      <w:r>
+        <w:rPr>
+          <w:rStyle w:val="OtherTok"/>
+        </w:rPr>
+        <w:t xml:space="preserve">&lt;-</w:t>
+      </w:r>
+      <w:r>
+        <w:rPr>
+          <w:rStyle w:val="NormalTok"/>
+        </w:rPr>
+        <w:t xml:space="preserve"> </w:t>
+      </w:r>
+      <w:r>
+        <w:rPr>
+          <w:rStyle w:val="FunctionTok"/>
+        </w:rPr>
+        <w:t xml:space="preserve">p.adjust</w:t>
+      </w:r>
+      <w:r>
+        <w:rPr>
+          <w:rStyle w:val="NormalTok"/>
+        </w:rPr>
+        <w:t xml:space="preserve">(sc_city</w:t>
+      </w:r>
+      <w:r>
+        <w:rPr>
+          <w:rStyle w:val="SpecialCharTok"/>
+        </w:rPr>
+        <w:t xml:space="preserve">$</w:t>
+      </w:r>
+      <w:r>
+        <w:rPr>
+          <w:rStyle w:val="NormalTok"/>
+        </w:rPr>
+        <w:t xml:space="preserve">p.value, </w:t>
+      </w:r>
+      <w:r>
+        <w:rPr>
+          <w:rStyle w:val="AttributeTok"/>
+        </w:rPr>
+        <w:t xml:space="preserve">method =</w:t>
+      </w:r>
+      <w:r>
+        <w:rPr>
+          <w:rStyle w:val="NormalTok"/>
+        </w:rPr>
+        <w:t xml:space="preserve"> </w:t>
+      </w:r>
+      <w:r>
+        <w:rPr>
+          <w:rStyle w:val="StringTok"/>
+        </w:rPr>
+        <w:t xml:space="preserve">"bonferroni"</w:t>
+      </w:r>
+      <w:r>
+        <w:rPr>
+          <w:rStyle w:val="NormalTok"/>
+        </w:rPr>
+        <w:t xml:space="preserve">)</w:t>
+      </w:r>
+      <w:r>
+        <w:br/>
+      </w:r>
+      <w:r>
+        <w:rPr>
+          <w:rStyle w:val="NormalTok"/>
+        </w:rPr>
+        <w:t xml:space="preserve">sc_city</w:t>
+      </w:r>
+    </w:p>
+    <w:p>
+      <w:pPr>
+        <w:pStyle w:val="FirstParagraph"/>
+      </w:pPr>
+      <w:r>
+        <w:t xml:space="preserve">Output:</w:t>
+      </w:r>
+    </w:p>
+    <w:p>
+      <w:pPr>
         <w:pStyle w:val="SourceCode"/>
       </w:pPr>
       <w:r>
@@ -3797,17 +4008,55 @@
         <w:pStyle w:val="BodyText"/>
       </w:pPr>
       <w:r>
-        <w:t xml:space="preserve">Null: among city dwellers, the Midwest and Northeast population means are equal. Formula: H0: (-1)</w:t>
-      </w:r>
-      <w:r>
-        <w:rPr>
-          <w:i/>
-          <w:iCs/>
-        </w:rPr>
-        <w:t xml:space="preserve">μ_C,MW + (1)</w:t>
-      </w:r>
-      <w:r>
-        <w:t xml:space="preserve">μ_C,NE = 0.</w:t>
+        <w:t xml:space="preserve">Syntax:</w:t>
+      </w:r>
+    </w:p>
+    <w:p>
+      <w:pPr>
+        <w:pStyle w:val="SourceCode"/>
+      </w:pPr>
+      <w:r>
+        <w:rPr>
+          <w:rStyle w:val="VerbatimChar"/>
+        </w:rPr>
+        <w:t xml:space="preserve">Null: among city dwellers, the Midwest and Northeast population means are equal.</w:t>
+      </w:r>
+      <w:r>
+        <w:br/>
+      </w:r>
+      <w:r>
+        <w:rPr>
+          <w:rStyle w:val="VerbatimChar"/>
+        </w:rPr>
+        <w:t xml:space="preserve">Formula: H0: (-1)*μ_C,MW + (1)*μ_C,NE = 0.</w:t>
+      </w:r>
+    </w:p>
+    <w:p>
+      <w:pPr>
+        <w:pStyle w:val="FirstParagraph"/>
+      </w:pPr>
+      <w:r>
+        <w:t xml:space="preserve">Output:</w:t>
+      </w:r>
+    </w:p>
+    <w:p>
+      <w:pPr>
+        <w:pStyle w:val="SourceCode"/>
+      </w:pPr>
+      <w:r>
+        <w:rPr>
+          <w:rStyle w:val="VerbatimChar"/>
+        </w:rPr>
+        <w:t xml:space="preserve">Null: among city dwellers, the Midwest and Northeast population means are equal.</w:t>
+      </w:r>
+      <w:r>
+        <w:br/>
+      </w:r>
+      <w:r>
+        <w:rPr>
+          <w:rStyle w:val="VerbatimChar"/>
+        </w:rPr>
+        <w:t xml:space="preserve">Formula: H0: (-1)*μ_C,MW + (1)*μ_C,NE = 0.</w:t>
       </w:r>
     </w:p>
     <w:bookmarkEnd w:id="36"/>
@@ -4299,6 +4548,291 @@
     </w:p>
     <w:p>
       <w:pPr>
+        <w:pStyle w:val="BodyText"/>
+      </w:pPr>
+      <w:r>
+        <w:t xml:space="preserve">Syntax:</w:t>
+      </w:r>
+    </w:p>
+    <w:p>
+      <w:pPr>
+        <w:pStyle w:val="SourceCode"/>
+      </w:pPr>
+      <w:r>
+        <w:rPr>
+          <w:rStyle w:val="NormalTok"/>
+        </w:rPr>
+        <w:t xml:space="preserve">sc_region </w:t>
+      </w:r>
+      <w:r>
+        <w:rPr>
+          <w:rStyle w:val="OtherTok"/>
+        </w:rPr>
+        <w:t xml:space="preserve">&lt;-</w:t>
+      </w:r>
+      <w:r>
+        <w:rPr>
+          <w:rStyle w:val="NormalTok"/>
+        </w:rPr>
+        <w:t xml:space="preserve"> </w:t>
+      </w:r>
+      <w:r>
+        <w:rPr>
+          <w:rStyle w:val="FunctionTok"/>
+        </w:rPr>
+        <w:t xml:space="preserve">as.data.frame</w:t>
+      </w:r>
+      <w:r>
+        <w:rPr>
+          <w:rStyle w:val="NormalTok"/>
+        </w:rPr>
+        <w:t xml:space="preserve">(</w:t>
+      </w:r>
+      <w:r>
+        <w:rPr>
+          <w:rStyle w:val="FunctionTok"/>
+        </w:rPr>
+        <w:t xml:space="preserve">pairs</w:t>
+      </w:r>
+      <w:r>
+        <w:rPr>
+          <w:rStyle w:val="NormalTok"/>
+        </w:rPr>
+        <w:t xml:space="preserve">(em_cell, </w:t>
+      </w:r>
+      <w:r>
+        <w:rPr>
+          <w:rStyle w:val="AttributeTok"/>
+        </w:rPr>
+        <w:t xml:space="preserve">simple =</w:t>
+      </w:r>
+      <w:r>
+        <w:rPr>
+          <w:rStyle w:val="NormalTok"/>
+        </w:rPr>
+        <w:t xml:space="preserve"> </w:t>
+      </w:r>
+      <w:r>
+        <w:rPr>
+          <w:rStyle w:val="StringTok"/>
+        </w:rPr>
+        <w:t xml:space="preserve">"regions_f"</w:t>
+      </w:r>
+      <w:r>
+        <w:rPr>
+          <w:rStyle w:val="NormalTok"/>
+        </w:rPr>
+        <w:t xml:space="preserve">, </w:t>
+      </w:r>
+      <w:r>
+        <w:rPr>
+          <w:rStyle w:val="AttributeTok"/>
+        </w:rPr>
+        <w:t xml:space="preserve">adjust =</w:t>
+      </w:r>
+      <w:r>
+        <w:rPr>
+          <w:rStyle w:val="NormalTok"/>
+        </w:rPr>
+        <w:t xml:space="preserve"> </w:t>
+      </w:r>
+      <w:r>
+        <w:rPr>
+          <w:rStyle w:val="StringTok"/>
+        </w:rPr>
+        <w:t xml:space="preserve">"none"</w:t>
+      </w:r>
+      <w:r>
+        <w:rPr>
+          <w:rStyle w:val="NormalTok"/>
+        </w:rPr>
+        <w:t xml:space="preserve">))</w:t>
+      </w:r>
+      <w:r>
+        <w:br/>
+      </w:r>
+      <w:r>
+        <w:rPr>
+          <w:rStyle w:val="NormalTok"/>
+        </w:rPr>
+        <w:t xml:space="preserve">sc_region</w:t>
+      </w:r>
+      <w:r>
+        <w:rPr>
+          <w:rStyle w:val="SpecialCharTok"/>
+        </w:rPr>
+        <w:t xml:space="preserve">$</w:t>
+      </w:r>
+      <w:r>
+        <w:rPr>
+          <w:rStyle w:val="NormalTok"/>
+        </w:rPr>
+        <w:t xml:space="preserve">survive </w:t>
+      </w:r>
+      <w:r>
+        <w:rPr>
+          <w:rStyle w:val="OtherTok"/>
+        </w:rPr>
+        <w:t xml:space="preserve">&lt;-</w:t>
+      </w:r>
+      <w:r>
+        <w:rPr>
+          <w:rStyle w:val="NormalTok"/>
+        </w:rPr>
+        <w:t xml:space="preserve"> </w:t>
+      </w:r>
+      <w:r>
+        <w:rPr>
+          <w:rStyle w:val="FunctionTok"/>
+        </w:rPr>
+        <w:t xml:space="preserve">abs</w:t>
+      </w:r>
+      <w:r>
+        <w:rPr>
+          <w:rStyle w:val="NormalTok"/>
+        </w:rPr>
+        <w:t xml:space="preserve">(sc_region</w:t>
+      </w:r>
+      <w:r>
+        <w:rPr>
+          <w:rStyle w:val="SpecialCharTok"/>
+        </w:rPr>
+        <w:t xml:space="preserve">$</w:t>
+      </w:r>
+      <w:r>
+        <w:rPr>
+          <w:rStyle w:val="NormalTok"/>
+        </w:rPr>
+        <w:t xml:space="preserve">t.ratio) </w:t>
+      </w:r>
+      <w:r>
+        <w:rPr>
+          <w:rStyle w:val="SpecialCharTok"/>
+        </w:rPr>
+        <w:t xml:space="preserve">&gt;=</w:t>
+      </w:r>
+      <w:r>
+        <w:rPr>
+          <w:rStyle w:val="NormalTok"/>
+        </w:rPr>
+        <w:t xml:space="preserve"> crit_t_region_simple</w:t>
+      </w:r>
+      <w:r>
+        <w:br/>
+      </w:r>
+      <w:r>
+        <w:rPr>
+          <w:rStyle w:val="NormalTok"/>
+        </w:rPr>
+        <w:t xml:space="preserve">sc_region[sc_region</w:t>
+      </w:r>
+      <w:r>
+        <w:rPr>
+          <w:rStyle w:val="SpecialCharTok"/>
+        </w:rPr>
+        <w:t xml:space="preserve">$</w:t>
+      </w:r>
+      <w:r>
+        <w:rPr>
+          <w:rStyle w:val="NormalTok"/>
+        </w:rPr>
+        <w:t xml:space="preserve">survive </w:t>
+      </w:r>
+      <w:r>
+        <w:rPr>
+          <w:rStyle w:val="SpecialCharTok"/>
+        </w:rPr>
+        <w:t xml:space="preserve">==</w:t>
+      </w:r>
+      <w:r>
+        <w:rPr>
+          <w:rStyle w:val="NormalTok"/>
+        </w:rPr>
+        <w:t xml:space="preserve"> </w:t>
+      </w:r>
+      <w:r>
+        <w:rPr>
+          <w:rStyle w:val="ConstantTok"/>
+        </w:rPr>
+        <w:t xml:space="preserve">TRUE</w:t>
+      </w:r>
+      <w:r>
+        <w:rPr>
+          <w:rStyle w:val="NormalTok"/>
+        </w:rPr>
+        <w:t xml:space="preserve">, </w:t>
+      </w:r>
+      <w:r>
+        <w:rPr>
+          <w:rStyle w:val="FunctionTok"/>
+        </w:rPr>
+        <w:t xml:space="preserve">c</w:t>
+      </w:r>
+      <w:r>
+        <w:rPr>
+          <w:rStyle w:val="NormalTok"/>
+        </w:rPr>
+        <w:t xml:space="preserve">(</w:t>
+      </w:r>
+      <w:r>
+        <w:rPr>
+          <w:rStyle w:val="StringTok"/>
+        </w:rPr>
+        <w:t xml:space="preserve">"contrast"</w:t>
+      </w:r>
+      <w:r>
+        <w:rPr>
+          <w:rStyle w:val="NormalTok"/>
+        </w:rPr>
+        <w:t xml:space="preserve">, </w:t>
+      </w:r>
+      <w:r>
+        <w:rPr>
+          <w:rStyle w:val="StringTok"/>
+        </w:rPr>
+        <w:t xml:space="preserve">"sized_f"</w:t>
+      </w:r>
+      <w:r>
+        <w:rPr>
+          <w:rStyle w:val="NormalTok"/>
+        </w:rPr>
+        <w:t xml:space="preserve">, </w:t>
+      </w:r>
+      <w:r>
+        <w:rPr>
+          <w:rStyle w:val="StringTok"/>
+        </w:rPr>
+        <w:t xml:space="preserve">"t.ratio"</w:t>
+      </w:r>
+      <w:r>
+        <w:rPr>
+          <w:rStyle w:val="NormalTok"/>
+        </w:rPr>
+        <w:t xml:space="preserve">, </w:t>
+      </w:r>
+      <w:r>
+        <w:rPr>
+          <w:rStyle w:val="StringTok"/>
+        </w:rPr>
+        <w:t xml:space="preserve">"p.value"</w:t>
+      </w:r>
+      <w:r>
+        <w:rPr>
+          <w:rStyle w:val="NormalTok"/>
+        </w:rPr>
+        <w:t xml:space="preserve">)]</w:t>
+      </w:r>
+    </w:p>
+    <w:p>
+      <w:pPr>
+        <w:pStyle w:val="FirstParagraph"/>
+      </w:pPr>
+      <w:r>
+        <w:t xml:space="preserve">Output:</w:t>
+      </w:r>
+    </w:p>
+    <w:p>
+      <w:pPr>
         <w:pStyle w:val="SourceCode"/>
       </w:pPr>
       <w:r>
@@ -4373,6 +4907,7 @@
     </w:p>
     <w:p>
       <w:pPr>
+        <w:pStyle w:val="Compact"/>
         <w:numPr>
           <w:ilvl w:val="0"/>
           <w:numId w:val="1001"/>
@@ -4384,6 +4919,7 @@
     </w:p>
     <w:p>
       <w:pPr>
+        <w:pStyle w:val="Compact"/>
         <w:numPr>
           <w:ilvl w:val="0"/>
           <w:numId w:val="1001"/>
@@ -4395,6 +4931,7 @@
     </w:p>
     <w:p>
       <w:pPr>
+        <w:pStyle w:val="Compact"/>
         <w:numPr>
           <w:ilvl w:val="0"/>
           <w:numId w:val="1001"/>
@@ -4406,95 +4943,1759 @@
     </w:p>
     <w:p>
       <w:pPr>
-        <w:numPr>
-          <w:ilvl w:val="0"/>
-          <w:numId w:val="1001"/>
-        </w:numPr>
-      </w:pPr>
-      <w:r>
-        <w:t xml:space="preserve">City dwellers, NE vs MW &amp; W: Null: among city dwellers, the Northeast mean equals the average of Midwest and West (no Northeast advantage). Formula: H0: (-0.5)</w:t>
+        <w:pStyle w:val="FirstParagraph"/>
+      </w:pPr>
+      <w:r>
+        <w:t xml:space="preserve">Syntax:</w:t>
+      </w:r>
+    </w:p>
+    <w:p>
+      <w:pPr>
+        <w:pStyle w:val="SourceCode"/>
+      </w:pPr>
+      <w:r>
+        <w:rPr>
+          <w:rStyle w:val="VerbatimChar"/>
+        </w:rPr>
+        <w:t xml:space="preserve">City dwellers, NE vs MW &amp; W:</w:t>
+      </w:r>
+      <w:r>
+        <w:br/>
+      </w:r>
+      <w:r>
+        <w:rPr>
+          <w:rStyle w:val="VerbatimChar"/>
+        </w:rPr>
+        <w:t xml:space="preserve">Null: among city dwellers, the Northeast mean equals the average of Midwest and West (no Northeast advantage).</w:t>
+      </w:r>
+      <w:r>
+        <w:br/>
+      </w:r>
+      <w:r>
+        <w:rPr>
+          <w:rStyle w:val="VerbatimChar"/>
+        </w:rPr>
+        <w:t xml:space="preserve">Formula: H0: (-0.5)*μ_C,MW + (1)*μ_C,NE + (-0.5)*μ_C,W = 0.</w:t>
+      </w:r>
+      <w:r>
+        <w:br/>
+      </w:r>
+      <w:r>
+        <w:br/>
+      </w:r>
+      <w:r>
+        <w:rPr>
+          <w:rStyle w:val="VerbatimChar"/>
+        </w:rPr>
+        <w:t xml:space="preserve">Non-city dwellers, NE vs MW &amp; W:</w:t>
+      </w:r>
+      <w:r>
+        <w:br/>
+      </w:r>
+      <w:r>
+        <w:rPr>
+          <w:rStyle w:val="VerbatimChar"/>
+        </w:rPr>
+        <w:t xml:space="preserve">Null: among non‑city dwellers, the Northeast mean equals the average of Midwest and West (no Northeast advantage).</w:t>
+      </w:r>
+      <w:r>
+        <w:br/>
+      </w:r>
+      <w:r>
+        <w:rPr>
+          <w:rStyle w:val="VerbatimChar"/>
+        </w:rPr>
+        <w:t xml:space="preserve">Formula: H0: (-0.5)*μ_NC,MW + (1)*μ_NC,NE + (-0.5)*μ_NC,W = 0.</w:t>
+      </w:r>
+      <w:r>
+        <w:br/>
+      </w:r>
+      <w:r>
+        <w:br/>
+      </w:r>
+      <w:r>
+        <w:rPr>
+          <w:rStyle w:val="VerbatimChar"/>
+        </w:rPr>
+        <w:t xml:space="preserve">Interaction contrast:</w:t>
+      </w:r>
+      <w:r>
+        <w:br/>
+      </w:r>
+      <w:r>
+        <w:rPr>
+          <w:rStyle w:val="VerbatimChar"/>
+        </w:rPr>
+        <w:t xml:space="preserve">Null: the Northeast vs (Midwest &amp; West) contrast is the same for city and non‑city dwellers (no interaction contrast).</w:t>
+      </w:r>
+      <w:r>
+        <w:br/>
+      </w:r>
+      <w:r>
+        <w:rPr>
+          <w:rStyle w:val="VerbatimChar"/>
+        </w:rPr>
+        <w:t xml:space="preserve">Formula: H0: (0.5)*μ_NC,MW + (-0.5)*μ_C,MW + (-1)*μ_NC,NE + (1)*μ_C,NE + (0.5)*μ_NC,W + (-0.5)*μ_C,W = 0.</w:t>
+      </w:r>
+    </w:p>
+    <w:p>
+      <w:pPr>
+        <w:pStyle w:val="FirstParagraph"/>
+      </w:pPr>
+      <w:r>
+        <w:t xml:space="preserve">Output:</w:t>
+      </w:r>
+    </w:p>
+    <w:p>
+      <w:pPr>
+        <w:pStyle w:val="SourceCode"/>
+      </w:pPr>
+      <w:r>
+        <w:rPr>
+          <w:rStyle w:val="VerbatimChar"/>
+        </w:rPr>
+        <w:t xml:space="preserve">City dwellers, NE vs MW &amp; W:</w:t>
+      </w:r>
+      <w:r>
+        <w:br/>
+      </w:r>
+      <w:r>
+        <w:rPr>
+          <w:rStyle w:val="VerbatimChar"/>
+        </w:rPr>
+        <w:t xml:space="preserve">Null: among city dwellers, the Northeast mean equals the average of Midwest and West (no Northeast advantage).</w:t>
+      </w:r>
+      <w:r>
+        <w:br/>
+      </w:r>
+      <w:r>
+        <w:rPr>
+          <w:rStyle w:val="VerbatimChar"/>
+        </w:rPr>
+        <w:t xml:space="preserve">Formula: H0: (-0.5)*μ_C,MW + (1)*μ_C,NE + (-0.5)*μ_C,W = 0.</w:t>
+      </w:r>
+      <w:r>
+        <w:br/>
+      </w:r>
+      <w:r>
+        <w:br/>
+      </w:r>
+      <w:r>
+        <w:rPr>
+          <w:rStyle w:val="VerbatimChar"/>
+        </w:rPr>
+        <w:t xml:space="preserve">Non-city dwellers, NE vs MW &amp; W:</w:t>
+      </w:r>
+      <w:r>
+        <w:br/>
+      </w:r>
+      <w:r>
+        <w:rPr>
+          <w:rStyle w:val="VerbatimChar"/>
+        </w:rPr>
+        <w:t xml:space="preserve">Null: among non‑city dwellers, the Northeast mean equals the average of Midwest and West (no Northeast advantage).</w:t>
+      </w:r>
+      <w:r>
+        <w:br/>
+      </w:r>
+      <w:r>
+        <w:rPr>
+          <w:rStyle w:val="VerbatimChar"/>
+        </w:rPr>
+        <w:t xml:space="preserve">Formula: H0: (-0.5)*μ_NC,MW + (1)*μ_NC,NE + (-0.5)*μ_NC,W = 0.</w:t>
+      </w:r>
+      <w:r>
+        <w:br/>
+      </w:r>
+      <w:r>
+        <w:br/>
+      </w:r>
+      <w:r>
+        <w:rPr>
+          <w:rStyle w:val="VerbatimChar"/>
+        </w:rPr>
+        <w:t xml:space="preserve">Interaction contrast:</w:t>
+      </w:r>
+      <w:r>
+        <w:br/>
+      </w:r>
+      <w:r>
+        <w:rPr>
+          <w:rStyle w:val="VerbatimChar"/>
+        </w:rPr>
+        <w:t xml:space="preserve">Null: the Northeast vs (Midwest &amp; West) contrast is the same for city and non‑city dwellers (no interaction contrast).</w:t>
+      </w:r>
+      <w:r>
+        <w:br/>
+      </w:r>
+      <w:r>
+        <w:rPr>
+          <w:rStyle w:val="VerbatimChar"/>
+        </w:rPr>
+        <w:t xml:space="preserve">Formula: H0: (0.5)*μ_NC,MW + (-0.5)*μ_C,MW + (-1)*μ_NC,NE + (1)*μ_C,NE + (0.5)*μ_NC,W + (-0.5)*μ_C,W = 0.</w:t>
+      </w:r>
+    </w:p>
+    <w:bookmarkEnd w:id="40"/>
+    <w:bookmarkStart w:id="41" w:name="problem-19-3-pt"/>
+    <w:p>
+      <w:pPr>
+        <w:pStyle w:val="Heading2"/>
+      </w:pPr>
+      <w:r>
+        <w:t xml:space="preserve">Problem 19 (3 pt)</w:t>
+      </w:r>
+    </w:p>
+    <w:p>
+      <w:pPr>
+        <w:pStyle w:val="FirstParagraph"/>
+      </w:pPr>
+      <w:r>
+        <w:t xml:space="preserve">Create contrast vectors for a complex contrast of Northeast vs Midwest and West among city dwellers and non-city dwellers. Your vectors should have eight values in them, listing the contrast coefficients for the cells, in the order they are listed in the cell</w:t>
+      </w:r>
+      <w:r>
+        <w:t xml:space="preserve"> </w:t>
+      </w:r>
+      <w:r>
+        <w:rPr>
+          <w:rStyle w:val="VerbatimChar"/>
+        </w:rPr>
+        <w:t xml:space="preserve">emmGrid</w:t>
+      </w:r>
+      <w:r>
+        <w:t xml:space="preserve"> </w:t>
+      </w:r>
+      <w:r>
+        <w:t xml:space="preserve">object.</w:t>
+      </w:r>
+    </w:p>
+    <w:p>
+      <w:pPr>
+        <w:pStyle w:val="BodyText"/>
+      </w:pPr>
+      <w:r>
+        <w:t xml:space="preserve">Syntax:</w:t>
+      </w:r>
+    </w:p>
+    <w:p>
+      <w:pPr>
+        <w:pStyle w:val="SourceCode"/>
+      </w:pPr>
+      <w:r>
+        <w:rPr>
+          <w:rStyle w:val="NormalTok"/>
+        </w:rPr>
+        <w:t xml:space="preserve">contrast_city </w:t>
+      </w:r>
+      <w:r>
+        <w:rPr>
+          <w:rStyle w:val="OtherTok"/>
+        </w:rPr>
+        <w:t xml:space="preserve">&lt;-</w:t>
+      </w:r>
+      <w:r>
+        <w:rPr>
+          <w:rStyle w:val="NormalTok"/>
+        </w:rPr>
+        <w:t xml:space="preserve"> </w:t>
+      </w:r>
+      <w:r>
+        <w:rPr>
+          <w:rStyle w:val="FunctionTok"/>
+        </w:rPr>
+        <w:t xml:space="preserve">c</w:t>
+      </w:r>
+      <w:r>
+        <w:rPr>
+          <w:rStyle w:val="NormalTok"/>
+        </w:rPr>
+        <w:t xml:space="preserve">(</w:t>
+      </w:r>
+      <w:r>
+        <w:rPr>
+          <w:rStyle w:val="DecValTok"/>
+        </w:rPr>
+        <w:t xml:space="preserve">0</w:t>
+      </w:r>
+      <w:r>
+        <w:rPr>
+          <w:rStyle w:val="NormalTok"/>
+        </w:rPr>
+        <w:t xml:space="preserve">, </w:t>
+      </w:r>
+      <w:r>
+        <w:rPr>
+          <w:rStyle w:val="SpecialCharTok"/>
+        </w:rPr>
+        <w:t xml:space="preserve">-</w:t>
+      </w:r>
+      <w:r>
+        <w:rPr>
+          <w:rStyle w:val="FloatTok"/>
+        </w:rPr>
+        <w:t xml:space="preserve">0.5</w:t>
+      </w:r>
+      <w:r>
+        <w:rPr>
+          <w:rStyle w:val="NormalTok"/>
+        </w:rPr>
+        <w:t xml:space="preserve">, </w:t>
+      </w:r>
+      <w:r>
+        <w:rPr>
+          <w:rStyle w:val="DecValTok"/>
+        </w:rPr>
+        <w:t xml:space="preserve">0</w:t>
+      </w:r>
+      <w:r>
+        <w:rPr>
+          <w:rStyle w:val="NormalTok"/>
+        </w:rPr>
+        <w:t xml:space="preserve">, </w:t>
+      </w:r>
+      <w:r>
+        <w:rPr>
+          <w:rStyle w:val="DecValTok"/>
+        </w:rPr>
+        <w:t xml:space="preserve">1</w:t>
+      </w:r>
+      <w:r>
+        <w:rPr>
+          <w:rStyle w:val="NormalTok"/>
+        </w:rPr>
+        <w:t xml:space="preserve">, </w:t>
+      </w:r>
+      <w:r>
+        <w:rPr>
+          <w:rStyle w:val="DecValTok"/>
+        </w:rPr>
+        <w:t xml:space="preserve">0</w:t>
+      </w:r>
+      <w:r>
+        <w:rPr>
+          <w:rStyle w:val="NormalTok"/>
+        </w:rPr>
+        <w:t xml:space="preserve">, </w:t>
+      </w:r>
+      <w:r>
+        <w:rPr>
+          <w:rStyle w:val="DecValTok"/>
+        </w:rPr>
+        <w:t xml:space="preserve">0</w:t>
+      </w:r>
+      <w:r>
+        <w:rPr>
+          <w:rStyle w:val="NormalTok"/>
+        </w:rPr>
+        <w:t xml:space="preserve">, </w:t>
+      </w:r>
+      <w:r>
+        <w:rPr>
+          <w:rStyle w:val="DecValTok"/>
+        </w:rPr>
+        <w:t xml:space="preserve">0</w:t>
+      </w:r>
+      <w:r>
+        <w:rPr>
+          <w:rStyle w:val="NormalTok"/>
+        </w:rPr>
+        <w:t xml:space="preserve">, </w:t>
+      </w:r>
+      <w:r>
+        <w:rPr>
+          <w:rStyle w:val="SpecialCharTok"/>
+        </w:rPr>
+        <w:t xml:space="preserve">-</w:t>
+      </w:r>
+      <w:r>
+        <w:rPr>
+          <w:rStyle w:val="FloatTok"/>
+        </w:rPr>
+        <w:t xml:space="preserve">0.5</w:t>
+      </w:r>
+      <w:r>
+        <w:rPr>
+          <w:rStyle w:val="NormalTok"/>
+        </w:rPr>
+        <w:t xml:space="preserve">)</w:t>
+      </w:r>
+      <w:r>
+        <w:br/>
+      </w:r>
+      <w:r>
+        <w:rPr>
+          <w:rStyle w:val="NormalTok"/>
+        </w:rPr>
+        <w:t xml:space="preserve">contrast_noncity </w:t>
+      </w:r>
+      <w:r>
+        <w:rPr>
+          <w:rStyle w:val="OtherTok"/>
+        </w:rPr>
+        <w:t xml:space="preserve">&lt;-</w:t>
+      </w:r>
+      <w:r>
+        <w:rPr>
+          <w:rStyle w:val="NormalTok"/>
+        </w:rPr>
+        <w:t xml:space="preserve"> </w:t>
+      </w:r>
+      <w:r>
+        <w:rPr>
+          <w:rStyle w:val="FunctionTok"/>
+        </w:rPr>
+        <w:t xml:space="preserve">c</w:t>
+      </w:r>
+      <w:r>
+        <w:rPr>
+          <w:rStyle w:val="NormalTok"/>
+        </w:rPr>
+        <w:t xml:space="preserve">(</w:t>
+      </w:r>
+      <w:r>
+        <w:rPr>
+          <w:rStyle w:val="SpecialCharTok"/>
+        </w:rPr>
+        <w:t xml:space="preserve">-</w:t>
+      </w:r>
+      <w:r>
+        <w:rPr>
+          <w:rStyle w:val="FloatTok"/>
+        </w:rPr>
+        <w:t xml:space="preserve">0.5</w:t>
+      </w:r>
+      <w:r>
+        <w:rPr>
+          <w:rStyle w:val="NormalTok"/>
+        </w:rPr>
+        <w:t xml:space="preserve">, </w:t>
+      </w:r>
+      <w:r>
+        <w:rPr>
+          <w:rStyle w:val="DecValTok"/>
+        </w:rPr>
+        <w:t xml:space="preserve">0</w:t>
+      </w:r>
+      <w:r>
+        <w:rPr>
+          <w:rStyle w:val="NormalTok"/>
+        </w:rPr>
+        <w:t xml:space="preserve">, </w:t>
+      </w:r>
+      <w:r>
+        <w:rPr>
+          <w:rStyle w:val="DecValTok"/>
+        </w:rPr>
+        <w:t xml:space="preserve">1</w:t>
+      </w:r>
+      <w:r>
+        <w:rPr>
+          <w:rStyle w:val="NormalTok"/>
+        </w:rPr>
+        <w:t xml:space="preserve">, </w:t>
+      </w:r>
+      <w:r>
+        <w:rPr>
+          <w:rStyle w:val="DecValTok"/>
+        </w:rPr>
+        <w:t xml:space="preserve">0</w:t>
+      </w:r>
+      <w:r>
+        <w:rPr>
+          <w:rStyle w:val="NormalTok"/>
+        </w:rPr>
+        <w:t xml:space="preserve">, </w:t>
+      </w:r>
+      <w:r>
+        <w:rPr>
+          <w:rStyle w:val="DecValTok"/>
+        </w:rPr>
+        <w:t xml:space="preserve">0</w:t>
+      </w:r>
+      <w:r>
+        <w:rPr>
+          <w:rStyle w:val="NormalTok"/>
+        </w:rPr>
+        <w:t xml:space="preserve">, </w:t>
+      </w:r>
+      <w:r>
+        <w:rPr>
+          <w:rStyle w:val="DecValTok"/>
+        </w:rPr>
+        <w:t xml:space="preserve">0</w:t>
+      </w:r>
+      <w:r>
+        <w:rPr>
+          <w:rStyle w:val="NormalTok"/>
+        </w:rPr>
+        <w:t xml:space="preserve">, </w:t>
+      </w:r>
+      <w:r>
+        <w:rPr>
+          <w:rStyle w:val="SpecialCharTok"/>
+        </w:rPr>
+        <w:t xml:space="preserve">-</w:t>
+      </w:r>
+      <w:r>
+        <w:rPr>
+          <w:rStyle w:val="FloatTok"/>
+        </w:rPr>
+        <w:t xml:space="preserve">0.5</w:t>
+      </w:r>
+      <w:r>
+        <w:rPr>
+          <w:rStyle w:val="NormalTok"/>
+        </w:rPr>
+        <w:t xml:space="preserve">, </w:t>
+      </w:r>
+      <w:r>
+        <w:rPr>
+          <w:rStyle w:val="DecValTok"/>
+        </w:rPr>
+        <w:t xml:space="preserve">0</w:t>
+      </w:r>
+      <w:r>
+        <w:rPr>
+          <w:rStyle w:val="NormalTok"/>
+        </w:rPr>
+        <w:t xml:space="preserve">)</w:t>
+      </w:r>
+      <w:r>
+        <w:br/>
+      </w:r>
+      <w:r>
+        <w:rPr>
+          <w:rStyle w:val="NormalTok"/>
+        </w:rPr>
+        <w:t xml:space="preserve">contrast_interaction </w:t>
+      </w:r>
+      <w:r>
+        <w:rPr>
+          <w:rStyle w:val="OtherTok"/>
+        </w:rPr>
+        <w:t xml:space="preserve">&lt;-</w:t>
+      </w:r>
+      <w:r>
+        <w:rPr>
+          <w:rStyle w:val="NormalTok"/>
+        </w:rPr>
+        <w:t xml:space="preserve"> contrast_city </w:t>
+      </w:r>
+      <w:r>
+        <w:rPr>
+          <w:rStyle w:val="SpecialCharTok"/>
+        </w:rPr>
+        <w:t xml:space="preserve">-</w:t>
+      </w:r>
+      <w:r>
+        <w:rPr>
+          <w:rStyle w:val="NormalTok"/>
+        </w:rPr>
+        <w:t xml:space="preserve"> contrast_noncity</w:t>
+      </w:r>
+      <w:r>
+        <w:br/>
+      </w:r>
+      <w:r>
+        <w:br/>
+      </w:r>
+      <w:r>
+        <w:rPr>
+          <w:rStyle w:val="NormalTok"/>
+        </w:rPr>
+        <w:t xml:space="preserve">contrast_city</w:t>
+      </w:r>
+      <w:r>
+        <w:br/>
+      </w:r>
+      <w:r>
+        <w:rPr>
+          <w:rStyle w:val="NormalTok"/>
+        </w:rPr>
+        <w:t xml:space="preserve">contrast_noncity</w:t>
+      </w:r>
+      <w:r>
+        <w:br/>
+      </w:r>
+      <w:r>
+        <w:rPr>
+          <w:rStyle w:val="NormalTok"/>
+        </w:rPr>
+        <w:t xml:space="preserve">contrast_interaction</w:t>
+      </w:r>
+    </w:p>
+    <w:p>
+      <w:pPr>
+        <w:pStyle w:val="FirstParagraph"/>
+      </w:pPr>
+      <w:r>
+        <w:t xml:space="preserve">Output:</w:t>
+      </w:r>
+    </w:p>
+    <w:p>
+      <w:pPr>
+        <w:pStyle w:val="SourceCode"/>
+      </w:pPr>
+      <w:r>
+        <w:rPr>
+          <w:rStyle w:val="VerbatimChar"/>
+        </w:rPr>
+        <w:t xml:space="preserve">## [1]  0.0 -0.5  0.0  1.0  0.0  0.0  0.0 -0.5</w:t>
+      </w:r>
+    </w:p>
+    <w:p>
+      <w:pPr>
+        <w:pStyle w:val="SourceCode"/>
+      </w:pPr>
+      <w:r>
+        <w:rPr>
+          <w:rStyle w:val="VerbatimChar"/>
+        </w:rPr>
+        <w:t xml:space="preserve">## [1] -0.5  0.0  1.0  0.0  0.0  0.0 -0.5  0.0</w:t>
+      </w:r>
+    </w:p>
+    <w:p>
+      <w:pPr>
+        <w:pStyle w:val="SourceCode"/>
+      </w:pPr>
+      <w:r>
+        <w:rPr>
+          <w:rStyle w:val="VerbatimChar"/>
+        </w:rPr>
+        <w:t xml:space="preserve">## [1]  0.5 -0.5 -1.0  1.0  0.0  0.0  0.5 -0.5</w:t>
+      </w:r>
+    </w:p>
+    <w:bookmarkEnd w:id="41"/>
+    <w:bookmarkStart w:id="42" w:name="problem-20-1-pt"/>
+    <w:p>
+      <w:pPr>
+        <w:pStyle w:val="Heading2"/>
+      </w:pPr>
+      <w:r>
+        <w:t xml:space="preserve">Problem 20 (1 pt)</w:t>
+      </w:r>
+    </w:p>
+    <w:p>
+      <w:pPr>
+        <w:pStyle w:val="FirstParagraph"/>
+      </w:pPr>
+      <w:r>
+        <w:t xml:space="preserve">Assemble the contrast vectors in a list.</w:t>
+      </w:r>
+    </w:p>
+    <w:p>
+      <w:pPr>
+        <w:pStyle w:val="BodyText"/>
+      </w:pPr>
+      <w:r>
+        <w:t xml:space="preserve">Syntax:</w:t>
+      </w:r>
+    </w:p>
+    <w:p>
+      <w:pPr>
+        <w:pStyle w:val="SourceCode"/>
+      </w:pPr>
+      <w:r>
+        <w:rPr>
+          <w:rStyle w:val="NormalTok"/>
+        </w:rPr>
+        <w:t xml:space="preserve">contrast_list </w:t>
+      </w:r>
+      <w:r>
+        <w:rPr>
+          <w:rStyle w:val="OtherTok"/>
+        </w:rPr>
+        <w:t xml:space="preserve">&lt;-</w:t>
+      </w:r>
+      <w:r>
+        <w:rPr>
+          <w:rStyle w:val="NormalTok"/>
+        </w:rPr>
+        <w:t xml:space="preserve"> </w:t>
+      </w:r>
+      <w:r>
+        <w:rPr>
+          <w:rStyle w:val="FunctionTok"/>
+        </w:rPr>
+        <w:t xml:space="preserve">list</w:t>
+      </w:r>
+      <w:r>
+        <w:rPr>
+          <w:rStyle w:val="NormalTok"/>
+        </w:rPr>
+        <w:t xml:space="preserve">(</w:t>
+      </w:r>
+      <w:r>
+        <w:br/>
+      </w:r>
+      <w:r>
+        <w:rPr>
+          <w:rStyle w:val="NormalTok"/>
+        </w:rPr>
+        <w:t xml:space="preserve">  </w:t>
+      </w:r>
+      <w:r>
+        <w:rPr>
+          <w:rStyle w:val="AttributeTok"/>
+        </w:rPr>
+        <w:t xml:space="preserve">city_NE_vs_MW_W =</w:t>
+      </w:r>
+      <w:r>
+        <w:rPr>
+          <w:rStyle w:val="NormalTok"/>
+        </w:rPr>
+        <w:t xml:space="preserve"> contrast_city,</w:t>
+      </w:r>
+      <w:r>
+        <w:br/>
+      </w:r>
+      <w:r>
+        <w:rPr>
+          <w:rStyle w:val="NormalTok"/>
+        </w:rPr>
+        <w:t xml:space="preserve">  </w:t>
+      </w:r>
+      <w:r>
+        <w:rPr>
+          <w:rStyle w:val="AttributeTok"/>
+        </w:rPr>
+        <w:t xml:space="preserve">noncity_NE_vs_MW_W =</w:t>
+      </w:r>
+      <w:r>
+        <w:rPr>
+          <w:rStyle w:val="NormalTok"/>
+        </w:rPr>
+        <w:t xml:space="preserve"> contrast_noncity,</w:t>
+      </w:r>
+      <w:r>
+        <w:br/>
+      </w:r>
+      <w:r>
+        <w:rPr>
+          <w:rStyle w:val="NormalTok"/>
+        </w:rPr>
+        <w:t xml:space="preserve">  </w:t>
+      </w:r>
+      <w:r>
+        <w:rPr>
+          <w:rStyle w:val="AttributeTok"/>
+        </w:rPr>
+        <w:t xml:space="preserve">interaction_NE_vs_MW_W =</w:t>
+      </w:r>
+      <w:r>
+        <w:rPr>
+          <w:rStyle w:val="NormalTok"/>
+        </w:rPr>
+        <w:t xml:space="preserve"> contrast_interaction</w:t>
+      </w:r>
+      <w:r>
+        <w:br/>
+      </w:r>
+      <w:r>
+        <w:rPr>
+          <w:rStyle w:val="NormalTok"/>
+        </w:rPr>
+        <w:t xml:space="preserve">)</w:t>
+      </w:r>
+      <w:r>
+        <w:br/>
+      </w:r>
+      <w:r>
+        <w:rPr>
+          <w:rStyle w:val="NormalTok"/>
+        </w:rPr>
+        <w:t xml:space="preserve">contrast_list</w:t>
+      </w:r>
+    </w:p>
+    <w:p>
+      <w:pPr>
+        <w:pStyle w:val="FirstParagraph"/>
+      </w:pPr>
+      <w:r>
+        <w:t xml:space="preserve">Output:</w:t>
+      </w:r>
+    </w:p>
+    <w:p>
+      <w:pPr>
+        <w:pStyle w:val="SourceCode"/>
+      </w:pPr>
+      <w:r>
+        <w:rPr>
+          <w:rStyle w:val="VerbatimChar"/>
+        </w:rPr>
+        <w:t xml:space="preserve">## $city_NE_vs_MW_W</w:t>
+      </w:r>
+      <w:r>
+        <w:br/>
+      </w:r>
+      <w:r>
+        <w:rPr>
+          <w:rStyle w:val="VerbatimChar"/>
+        </w:rPr>
+        <w:t xml:space="preserve">## [1]  0.0 -0.5  0.0  1.0  0.0  0.0  0.0 -0.5</w:t>
+      </w:r>
+      <w:r>
+        <w:br/>
+      </w:r>
+      <w:r>
+        <w:rPr>
+          <w:rStyle w:val="VerbatimChar"/>
+        </w:rPr>
+        <w:t xml:space="preserve">## </w:t>
+      </w:r>
+      <w:r>
+        <w:br/>
+      </w:r>
+      <w:r>
+        <w:rPr>
+          <w:rStyle w:val="VerbatimChar"/>
+        </w:rPr>
+        <w:t xml:space="preserve">## $noncity_NE_vs_MW_W</w:t>
+      </w:r>
+      <w:r>
+        <w:br/>
+      </w:r>
+      <w:r>
+        <w:rPr>
+          <w:rStyle w:val="VerbatimChar"/>
+        </w:rPr>
+        <w:t xml:space="preserve">## [1] -0.5  0.0  1.0  0.0  0.0  0.0 -0.5  0.0</w:t>
+      </w:r>
+      <w:r>
+        <w:br/>
+      </w:r>
+      <w:r>
+        <w:rPr>
+          <w:rStyle w:val="VerbatimChar"/>
+        </w:rPr>
+        <w:t xml:space="preserve">## </w:t>
+      </w:r>
+      <w:r>
+        <w:br/>
+      </w:r>
+      <w:r>
+        <w:rPr>
+          <w:rStyle w:val="VerbatimChar"/>
+        </w:rPr>
+        <w:t xml:space="preserve">## $interaction_NE_vs_MW_W</w:t>
+      </w:r>
+      <w:r>
+        <w:br/>
+      </w:r>
+      <w:r>
+        <w:rPr>
+          <w:rStyle w:val="VerbatimChar"/>
+        </w:rPr>
+        <w:t xml:space="preserve">## [1]  0.5 -0.5 -1.0  1.0  0.0  0.0  0.5 -0.5</w:t>
+      </w:r>
+    </w:p>
+    <w:bookmarkEnd w:id="42"/>
+    <w:bookmarkStart w:id="43" w:name="problem-21-1-pt"/>
+    <w:p>
+      <w:pPr>
+        <w:pStyle w:val="Heading2"/>
+      </w:pPr>
+      <w:r>
+        <w:t xml:space="preserve">Problem 21 (1 pt)</w:t>
+      </w:r>
+    </w:p>
+    <w:p>
+      <w:pPr>
+        <w:pStyle w:val="FirstParagraph"/>
+      </w:pPr>
+      <w:r>
+        <w:t xml:space="preserve">Have R calculate these contrasts using the cell</w:t>
+      </w:r>
+      <w:r>
+        <w:t xml:space="preserve"> </w:t>
+      </w:r>
+      <w:r>
+        <w:rPr>
+          <w:rStyle w:val="VerbatimChar"/>
+        </w:rPr>
+        <w:t xml:space="preserve">emmGRID</w:t>
+      </w:r>
+      <w:r>
+        <w:t xml:space="preserve"> </w:t>
+      </w:r>
+      <w:r>
+        <w:t xml:space="preserve">object. Do not apply any adjustments–yet.</w:t>
+      </w:r>
+    </w:p>
+    <w:p>
+      <w:pPr>
+        <w:pStyle w:val="BodyText"/>
+      </w:pPr>
+      <w:r>
+        <w:t xml:space="preserve">Syntax:</w:t>
+      </w:r>
+    </w:p>
+    <w:p>
+      <w:pPr>
+        <w:pStyle w:val="SourceCode"/>
+      </w:pPr>
+      <w:r>
+        <w:rPr>
+          <w:rStyle w:val="NormalTok"/>
+        </w:rPr>
+        <w:t xml:space="preserve">complex_contrasts </w:t>
+      </w:r>
+      <w:r>
+        <w:rPr>
+          <w:rStyle w:val="OtherTok"/>
+        </w:rPr>
+        <w:t xml:space="preserve">&lt;-</w:t>
+      </w:r>
+      <w:r>
+        <w:rPr>
+          <w:rStyle w:val="NormalTok"/>
+        </w:rPr>
+        <w:t xml:space="preserve"> </w:t>
+      </w:r>
+      <w:r>
+        <w:rPr>
+          <w:rStyle w:val="FunctionTok"/>
+        </w:rPr>
+        <w:t xml:space="preserve">contrast</w:t>
+      </w:r>
+      <w:r>
+        <w:rPr>
+          <w:rStyle w:val="NormalTok"/>
+        </w:rPr>
+        <w:t xml:space="preserve">(em_cell, contrast_list, </w:t>
+      </w:r>
+      <w:r>
+        <w:rPr>
+          <w:rStyle w:val="AttributeTok"/>
+        </w:rPr>
+        <w:t xml:space="preserve">adjust =</w:t>
+      </w:r>
+      <w:r>
+        <w:rPr>
+          <w:rStyle w:val="NormalTok"/>
+        </w:rPr>
+        <w:t xml:space="preserve"> </w:t>
+      </w:r>
+      <w:r>
+        <w:rPr>
+          <w:rStyle w:val="StringTok"/>
+        </w:rPr>
+        <w:t xml:space="preserve">"none"</w:t>
+      </w:r>
+      <w:r>
+        <w:rPr>
+          <w:rStyle w:val="NormalTok"/>
+        </w:rPr>
+        <w:t xml:space="preserve">)</w:t>
+      </w:r>
+      <w:r>
+        <w:br/>
+      </w:r>
+      <w:r>
+        <w:rPr>
+          <w:rStyle w:val="NormalTok"/>
+        </w:rPr>
+        <w:t xml:space="preserve">complex_contrasts</w:t>
+      </w:r>
+    </w:p>
+    <w:p>
+      <w:pPr>
+        <w:pStyle w:val="FirstParagraph"/>
+      </w:pPr>
+      <w:r>
+        <w:t xml:space="preserve">Output:</w:t>
+      </w:r>
+    </w:p>
+    <w:p>
+      <w:pPr>
+        <w:pStyle w:val="SourceCode"/>
+      </w:pPr>
+      <w:r>
+        <w:rPr>
+          <w:rStyle w:val="VerbatimChar"/>
+        </w:rPr>
+        <w:t xml:space="preserve">##  contrast               estimate    SE  df t.ratio p.value</w:t>
+      </w:r>
+      <w:r>
+        <w:br/>
+      </w:r>
+      <w:r>
+        <w:rPr>
+          <w:rStyle w:val="VerbatimChar"/>
+        </w:rPr>
+        <w:t xml:space="preserve">##  city_NE_vs_MW_W           -1.02 0.183 312  -5.607  &lt;.0001</w:t>
+      </w:r>
+      <w:r>
+        <w:br/>
+      </w:r>
+      <w:r>
+        <w:rPr>
+          <w:rStyle w:val="VerbatimChar"/>
+        </w:rPr>
+        <w:t xml:space="preserve">##  noncity_NE_vs_MW_W         0.70 0.183 312   3.829  0.0002</w:t>
+      </w:r>
+      <w:r>
+        <w:br/>
+      </w:r>
+      <w:r>
+        <w:rPr>
+          <w:rStyle w:val="VerbatimChar"/>
+        </w:rPr>
+        <w:t xml:space="preserve">##  interaction_NE_vs_MW_W    -1.73 0.259 312  -6.673  &lt;.0001</w:t>
+      </w:r>
+    </w:p>
+    <w:bookmarkEnd w:id="43"/>
+    <w:bookmarkStart w:id="44" w:name="problem-22-2-pts"/>
+    <w:p>
+      <w:pPr>
+        <w:pStyle w:val="Heading2"/>
+      </w:pPr>
+      <w:r>
+        <w:t xml:space="preserve">Problem 22 (2 pts)</w:t>
+      </w:r>
+    </w:p>
+    <w:p>
+      <w:pPr>
+        <w:pStyle w:val="FirstParagraph"/>
+      </w:pPr>
+      <w:r>
+        <w:t xml:space="preserve">Calculate the Scheffe- and Bonferroni-adjusted critical value for a a complex simple contrast of region by city status. Take the square root to get a critical value comparable to a t-statistic.</w:t>
+      </w:r>
+    </w:p>
+    <w:p>
+      <w:pPr>
+        <w:pStyle w:val="BodyText"/>
+      </w:pPr>
+      <w:r>
+        <w:t xml:space="preserve">Syntax:</w:t>
+      </w:r>
+    </w:p>
+    <w:p>
+      <w:pPr>
+        <w:pStyle w:val="SourceCode"/>
+      </w:pPr>
+      <w:r>
+        <w:rPr>
+          <w:rStyle w:val="NormalTok"/>
+        </w:rPr>
+        <w:t xml:space="preserve">scheffe_simple_t </w:t>
+      </w:r>
+      <w:r>
+        <w:rPr>
+          <w:rStyle w:val="OtherTok"/>
+        </w:rPr>
+        <w:t xml:space="preserve">&lt;-</w:t>
+      </w:r>
+      <w:r>
+        <w:rPr>
+          <w:rStyle w:val="NormalTok"/>
+        </w:rPr>
+        <w:t xml:space="preserve"> </w:t>
+      </w:r>
+      <w:r>
+        <w:rPr>
+          <w:rStyle w:val="FunctionTok"/>
+        </w:rPr>
+        <w:t xml:space="preserve">sqrt</w:t>
+      </w:r>
+      <w:r>
+        <w:rPr>
+          <w:rStyle w:val="NormalTok"/>
+        </w:rPr>
+        <w:t xml:space="preserve">((A </w:t>
+      </w:r>
+      <w:r>
+        <w:rPr>
+          <w:rStyle w:val="SpecialCharTok"/>
+        </w:rPr>
+        <w:t xml:space="preserve">-</w:t>
+      </w:r>
+      <w:r>
+        <w:rPr>
+          <w:rStyle w:val="NormalTok"/>
+        </w:rPr>
+        <w:t xml:space="preserve"> </w:t>
+      </w:r>
+      <w:r>
+        <w:rPr>
+          <w:rStyle w:val="DecValTok"/>
+        </w:rPr>
+        <w:t xml:space="preserve">1</w:t>
+      </w:r>
+      <w:r>
+        <w:rPr>
+          <w:rStyle w:val="NormalTok"/>
+        </w:rPr>
+        <w:t xml:space="preserve">) </w:t>
+      </w:r>
+      <w:r>
+        <w:rPr>
+          <w:rStyle w:val="SpecialCharTok"/>
+        </w:rPr>
+        <w:t xml:space="preserve">*</w:t>
+      </w:r>
+      <w:r>
+        <w:rPr>
+          <w:rStyle w:val="NormalTok"/>
+        </w:rPr>
+        <w:t xml:space="preserve"> </w:t>
+      </w:r>
+      <w:r>
+        <w:rPr>
+          <w:rStyle w:val="FunctionTok"/>
+        </w:rPr>
+        <w:t xml:space="preserve">qf</w:t>
+      </w:r>
+      <w:r>
+        <w:rPr>
+          <w:rStyle w:val="NormalTok"/>
+        </w:rPr>
+        <w:t xml:space="preserve">(</w:t>
+      </w:r>
+      <w:r>
+        <w:rPr>
+          <w:rStyle w:val="DecValTok"/>
+        </w:rPr>
+        <w:t xml:space="preserve">1</w:t>
+      </w:r>
+      <w:r>
+        <w:rPr>
+          <w:rStyle w:val="NormalTok"/>
+        </w:rPr>
+        <w:t xml:space="preserve"> </w:t>
+      </w:r>
+      <w:r>
+        <w:rPr>
+          <w:rStyle w:val="SpecialCharTok"/>
+        </w:rPr>
+        <w:t xml:space="preserve">-</w:t>
+      </w:r>
+      <w:r>
+        <w:rPr>
+          <w:rStyle w:val="NormalTok"/>
+        </w:rPr>
+        <w:t xml:space="preserve"> alpha, A </w:t>
+      </w:r>
+      <w:r>
+        <w:rPr>
+          <w:rStyle w:val="SpecialCharTok"/>
+        </w:rPr>
+        <w:t xml:space="preserve">-</w:t>
+      </w:r>
+      <w:r>
+        <w:rPr>
+          <w:rStyle w:val="NormalTok"/>
+        </w:rPr>
+        <w:t xml:space="preserve"> </w:t>
+      </w:r>
+      <w:r>
+        <w:rPr>
+          <w:rStyle w:val="DecValTok"/>
+        </w:rPr>
+        <w:t xml:space="preserve">1</w:t>
+      </w:r>
+      <w:r>
+        <w:rPr>
+          <w:rStyle w:val="NormalTok"/>
+        </w:rPr>
+        <w:t xml:space="preserve">, df_error))</w:t>
+      </w:r>
+      <w:r>
+        <w:br/>
+      </w:r>
+      <w:r>
+        <w:rPr>
+          <w:rStyle w:val="NormalTok"/>
+        </w:rPr>
+        <w:t xml:space="preserve">bonf_simple_t </w:t>
+      </w:r>
+      <w:r>
+        <w:rPr>
+          <w:rStyle w:val="OtherTok"/>
+        </w:rPr>
+        <w:t xml:space="preserve">&lt;-</w:t>
+      </w:r>
+      <w:r>
+        <w:rPr>
+          <w:rStyle w:val="NormalTok"/>
+        </w:rPr>
+        <w:t xml:space="preserve"> </w:t>
+      </w:r>
+      <w:r>
+        <w:rPr>
+          <w:rStyle w:val="FunctionTok"/>
+        </w:rPr>
+        <w:t xml:space="preserve">qtukey</w:t>
+      </w:r>
+      <w:r>
+        <w:rPr>
+          <w:rStyle w:val="NormalTok"/>
+        </w:rPr>
+        <w:t xml:space="preserve">(</w:t>
+      </w:r>
+      <w:r>
+        <w:rPr>
+          <w:rStyle w:val="DecValTok"/>
+        </w:rPr>
+        <w:t xml:space="preserve">1</w:t>
+      </w:r>
+      <w:r>
+        <w:rPr>
+          <w:rStyle w:val="NormalTok"/>
+        </w:rPr>
+        <w:t xml:space="preserve"> </w:t>
+      </w:r>
+      <w:r>
+        <w:rPr>
+          <w:rStyle w:val="SpecialCharTok"/>
+        </w:rPr>
+        <w:t xml:space="preserve">-</w:t>
+      </w:r>
+      <w:r>
+        <w:rPr>
+          <w:rStyle w:val="NormalTok"/>
+        </w:rPr>
+        <w:t xml:space="preserve"> alpha</w:t>
+      </w:r>
+      <w:r>
+        <w:rPr>
+          <w:rStyle w:val="SpecialCharTok"/>
+        </w:rPr>
+        <w:t xml:space="preserve">/</w:t>
+      </w:r>
+      <w:r>
+        <w:rPr>
+          <w:rStyle w:val="DecValTok"/>
+        </w:rPr>
+        <w:t xml:space="preserve">2</w:t>
+      </w:r>
+      <w:r>
+        <w:rPr>
+          <w:rStyle w:val="NormalTok"/>
+        </w:rPr>
+        <w:t xml:space="preserve">, </w:t>
+      </w:r>
+      <w:r>
+        <w:rPr>
+          <w:rStyle w:val="DecValTok"/>
+        </w:rPr>
+        <w:t xml:space="preserve">2</w:t>
+      </w:r>
+      <w:r>
+        <w:rPr>
+          <w:rStyle w:val="NormalTok"/>
+        </w:rPr>
+        <w:t xml:space="preserve">, df_error) </w:t>
+      </w:r>
+      <w:r>
+        <w:rPr>
+          <w:rStyle w:val="SpecialCharTok"/>
+        </w:rPr>
+        <w:t xml:space="preserve">/</w:t>
+      </w:r>
+      <w:r>
+        <w:rPr>
+          <w:rStyle w:val="NormalTok"/>
+        </w:rPr>
+        <w:t xml:space="preserve"> </w:t>
+      </w:r>
+      <w:r>
+        <w:rPr>
+          <w:rStyle w:val="FunctionTok"/>
+        </w:rPr>
+        <w:t xml:space="preserve">sqrt</w:t>
+      </w:r>
+      <w:r>
+        <w:rPr>
+          <w:rStyle w:val="NormalTok"/>
+        </w:rPr>
+        <w:t xml:space="preserve">(</w:t>
+      </w:r>
+      <w:r>
+        <w:rPr>
+          <w:rStyle w:val="DecValTok"/>
+        </w:rPr>
+        <w:t xml:space="preserve">2</w:t>
+      </w:r>
+      <w:r>
+        <w:rPr>
+          <w:rStyle w:val="NormalTok"/>
+        </w:rPr>
+        <w:t xml:space="preserve">)</w:t>
+      </w:r>
+      <w:r>
+        <w:br/>
+      </w:r>
+      <w:r>
+        <w:br/>
+      </w:r>
+      <w:r>
+        <w:rPr>
+          <w:rStyle w:val="NormalTok"/>
+        </w:rPr>
+        <w:t xml:space="preserve">scheffe_simple_t</w:t>
+      </w:r>
+      <w:r>
+        <w:br/>
+      </w:r>
+      <w:r>
+        <w:rPr>
+          <w:rStyle w:val="NormalTok"/>
+        </w:rPr>
+        <w:t xml:space="preserve">bonf_simple_t</w:t>
+      </w:r>
+    </w:p>
+    <w:p>
+      <w:pPr>
+        <w:pStyle w:val="FirstParagraph"/>
+      </w:pPr>
+      <w:r>
+        <w:t xml:space="preserve">Output:</w:t>
+      </w:r>
+    </w:p>
+    <w:p>
+      <w:pPr>
+        <w:pStyle w:val="SourceCode"/>
+      </w:pPr>
+      <w:r>
+        <w:rPr>
+          <w:rStyle w:val="VerbatimChar"/>
+        </w:rPr>
+        <w:t xml:space="preserve">## [1] 2.810808</w:t>
+      </w:r>
+    </w:p>
+    <w:p>
+      <w:pPr>
+        <w:pStyle w:val="SourceCode"/>
+      </w:pPr>
+      <w:r>
+        <w:rPr>
+          <w:rStyle w:val="VerbatimChar"/>
+        </w:rPr>
+        <w:t xml:space="preserve">## [1] 2.252272</w:t>
+      </w:r>
+    </w:p>
+    <w:bookmarkEnd w:id="44"/>
+    <w:bookmarkStart w:id="45" w:name="problem-23-2-pt"/>
+    <w:p>
+      <w:pPr>
+        <w:pStyle w:val="Heading2"/>
+      </w:pPr>
+      <w:r>
+        <w:t xml:space="preserve">Problem 23 (2 pt)</w:t>
+      </w:r>
+    </w:p>
+    <w:p>
+      <w:pPr>
+        <w:pStyle w:val="FirstParagraph"/>
+      </w:pPr>
+      <w:r>
+        <w:t xml:space="preserve">Calculate the Scheffe-adjusted critical value for an interaction contrast. Take the square root to get a critical value comparable to a t-statistic.</w:t>
+      </w:r>
+    </w:p>
+    <w:p>
+      <w:pPr>
+        <w:pStyle w:val="BodyText"/>
+      </w:pPr>
+      <w:r>
+        <w:t xml:space="preserve">Syntax:</w:t>
+      </w:r>
+    </w:p>
+    <w:p>
+      <w:pPr>
+        <w:pStyle w:val="SourceCode"/>
+      </w:pPr>
+      <w:r>
+        <w:rPr>
+          <w:rStyle w:val="NormalTok"/>
+        </w:rPr>
+        <w:t xml:space="preserve">scheffe_interaction_t </w:t>
+      </w:r>
+      <w:r>
+        <w:rPr>
+          <w:rStyle w:val="OtherTok"/>
+        </w:rPr>
+        <w:t xml:space="preserve">&lt;-</w:t>
+      </w:r>
+      <w:r>
+        <w:rPr>
+          <w:rStyle w:val="NormalTok"/>
+        </w:rPr>
+        <w:t xml:space="preserve"> </w:t>
+      </w:r>
+      <w:r>
+        <w:rPr>
+          <w:rStyle w:val="FunctionTok"/>
+        </w:rPr>
+        <w:t xml:space="preserve">sqrt</w:t>
+      </w:r>
+      <w:r>
+        <w:rPr>
+          <w:rStyle w:val="NormalTok"/>
+        </w:rPr>
+        <w:t xml:space="preserve">((A </w:t>
+      </w:r>
+      <w:r>
+        <w:rPr>
+          <w:rStyle w:val="SpecialCharTok"/>
+        </w:rPr>
+        <w:t xml:space="preserve">-</w:t>
+      </w:r>
+      <w:r>
+        <w:rPr>
+          <w:rStyle w:val="NormalTok"/>
+        </w:rPr>
+        <w:t xml:space="preserve"> </w:t>
+      </w:r>
+      <w:r>
+        <w:rPr>
+          <w:rStyle w:val="DecValTok"/>
+        </w:rPr>
+        <w:t xml:space="preserve">1</w:t>
+      </w:r>
+      <w:r>
+        <w:rPr>
+          <w:rStyle w:val="NormalTok"/>
+        </w:rPr>
+        <w:t xml:space="preserve">) </w:t>
+      </w:r>
+      <w:r>
+        <w:rPr>
+          <w:rStyle w:val="SpecialCharTok"/>
+        </w:rPr>
+        <w:t xml:space="preserve">*</w:t>
+      </w:r>
+      <w:r>
+        <w:rPr>
+          <w:rStyle w:val="NormalTok"/>
+        </w:rPr>
+        <w:t xml:space="preserve"> (</w:t>
+      </w:r>
+      <w:r>
+        <w:rPr>
+          <w:rStyle w:val="DecValTok"/>
+        </w:rPr>
+        <w:t xml:space="preserve">2</w:t>
+      </w:r>
+      <w:r>
+        <w:rPr>
+          <w:rStyle w:val="NormalTok"/>
+        </w:rPr>
+        <w:t xml:space="preserve"> </w:t>
+      </w:r>
+      <w:r>
+        <w:rPr>
+          <w:rStyle w:val="SpecialCharTok"/>
+        </w:rPr>
+        <w:t xml:space="preserve">-</w:t>
+      </w:r>
+      <w:r>
+        <w:rPr>
+          <w:rStyle w:val="NormalTok"/>
+        </w:rPr>
+        <w:t xml:space="preserve"> </w:t>
+      </w:r>
+      <w:r>
+        <w:rPr>
+          <w:rStyle w:val="DecValTok"/>
+        </w:rPr>
+        <w:t xml:space="preserve">1</w:t>
+      </w:r>
+      <w:r>
+        <w:rPr>
+          <w:rStyle w:val="NormalTok"/>
+        </w:rPr>
+        <w:t xml:space="preserve">) </w:t>
+      </w:r>
+      <w:r>
+        <w:rPr>
+          <w:rStyle w:val="SpecialCharTok"/>
+        </w:rPr>
+        <w:t xml:space="preserve">*</w:t>
+      </w:r>
+      <w:r>
+        <w:rPr>
+          <w:rStyle w:val="NormalTok"/>
+        </w:rPr>
+        <w:t xml:space="preserve"> </w:t>
+      </w:r>
+      <w:r>
+        <w:rPr>
+          <w:rStyle w:val="FunctionTok"/>
+        </w:rPr>
+        <w:t xml:space="preserve">qf</w:t>
+      </w:r>
+      <w:r>
+        <w:rPr>
+          <w:rStyle w:val="NormalTok"/>
+        </w:rPr>
+        <w:t xml:space="preserve">(</w:t>
+      </w:r>
+      <w:r>
+        <w:rPr>
+          <w:rStyle w:val="DecValTok"/>
+        </w:rPr>
+        <w:t xml:space="preserve">1</w:t>
+      </w:r>
+      <w:r>
+        <w:rPr>
+          <w:rStyle w:val="NormalTok"/>
+        </w:rPr>
+        <w:t xml:space="preserve"> </w:t>
+      </w:r>
+      <w:r>
+        <w:rPr>
+          <w:rStyle w:val="SpecialCharTok"/>
+        </w:rPr>
+        <w:t xml:space="preserve">-</w:t>
+      </w:r>
+      <w:r>
+        <w:rPr>
+          <w:rStyle w:val="NormalTok"/>
+        </w:rPr>
+        <w:t xml:space="preserve"> alpha, (A </w:t>
+      </w:r>
+      <w:r>
+        <w:rPr>
+          <w:rStyle w:val="SpecialCharTok"/>
+        </w:rPr>
+        <w:t xml:space="preserve">-</w:t>
+      </w:r>
+      <w:r>
+        <w:rPr>
+          <w:rStyle w:val="NormalTok"/>
+        </w:rPr>
+        <w:t xml:space="preserve"> </w:t>
+      </w:r>
+      <w:r>
+        <w:rPr>
+          <w:rStyle w:val="DecValTok"/>
+        </w:rPr>
+        <w:t xml:space="preserve">1</w:t>
+      </w:r>
+      <w:r>
+        <w:rPr>
+          <w:rStyle w:val="NormalTok"/>
+        </w:rPr>
+        <w:t xml:space="preserve">) </w:t>
+      </w:r>
+      <w:r>
+        <w:rPr>
+          <w:rStyle w:val="SpecialCharTok"/>
+        </w:rPr>
+        <w:t xml:space="preserve">*</w:t>
+      </w:r>
+      <w:r>
+        <w:rPr>
+          <w:rStyle w:val="NormalTok"/>
+        </w:rPr>
+        <w:t xml:space="preserve"> (</w:t>
+      </w:r>
+      <w:r>
+        <w:rPr>
+          <w:rStyle w:val="DecValTok"/>
+        </w:rPr>
+        <w:t xml:space="preserve">2</w:t>
+      </w:r>
+      <w:r>
+        <w:rPr>
+          <w:rStyle w:val="NormalTok"/>
+        </w:rPr>
+        <w:t xml:space="preserve"> </w:t>
+      </w:r>
+      <w:r>
+        <w:rPr>
+          <w:rStyle w:val="SpecialCharTok"/>
+        </w:rPr>
+        <w:t xml:space="preserve">-</w:t>
+      </w:r>
+      <w:r>
+        <w:rPr>
+          <w:rStyle w:val="NormalTok"/>
+        </w:rPr>
+        <w:t xml:space="preserve"> </w:t>
+      </w:r>
+      <w:r>
+        <w:rPr>
+          <w:rStyle w:val="DecValTok"/>
+        </w:rPr>
+        <w:t xml:space="preserve">1</w:t>
+      </w:r>
+      <w:r>
+        <w:rPr>
+          <w:rStyle w:val="NormalTok"/>
+        </w:rPr>
+        <w:t xml:space="preserve">), df_error))</w:t>
+      </w:r>
+      <w:r>
+        <w:br/>
+      </w:r>
+      <w:r>
+        <w:rPr>
+          <w:rStyle w:val="NormalTok"/>
+        </w:rPr>
+        <w:t xml:space="preserve">scheffe_interaction_t</w:t>
+      </w:r>
+    </w:p>
+    <w:p>
+      <w:pPr>
+        <w:pStyle w:val="FirstParagraph"/>
+      </w:pPr>
+      <w:r>
+        <w:t xml:space="preserve">Output:</w:t>
+      </w:r>
+    </w:p>
+    <w:p>
+      <w:pPr>
+        <w:pStyle w:val="SourceCode"/>
+      </w:pPr>
+      <w:r>
+        <w:rPr>
+          <w:rStyle w:val="VerbatimChar"/>
+        </w:rPr>
+        <w:t xml:space="preserve">## [1] 2.810808</w:t>
+      </w:r>
+    </w:p>
+    <w:bookmarkEnd w:id="45"/>
+    <w:bookmarkStart w:id="46" w:name="problem-24-3-pt"/>
+    <w:p>
+      <w:pPr>
+        <w:pStyle w:val="Heading2"/>
+      </w:pPr>
+      <w:r>
+        <w:t xml:space="preserve">Problem 24 (3 pt)</w:t>
+      </w:r>
+    </w:p>
+    <w:p>
+      <w:pPr>
+        <w:pStyle w:val="FirstParagraph"/>
+      </w:pPr>
+      <w:r>
+        <w:t xml:space="preserve">Calculate Cohen’s</w:t>
+      </w:r>
+      <w:r>
+        <w:t xml:space="preserve"> </w:t>
       </w:r>
       <w:r>
         <w:rPr>
           <w:i/>
           <w:iCs/>
         </w:rPr>
-        <w:t xml:space="preserve">μ_C,MW + (1)</w:t>
-      </w:r>
-      <w:r>
-        <w:t xml:space="preserve">μ_C,NE + (-0.5)*μ_C,W = 0.</w:t>
-      </w:r>
-    </w:p>
-    <w:p>
-      <w:pPr>
-        <w:numPr>
-          <w:ilvl w:val="0"/>
-          <w:numId w:val="1001"/>
-        </w:numPr>
-      </w:pPr>
-      <w:r>
-        <w:t xml:space="preserve">Non-city dwellers, NE vs MW &amp; W: Null: among non‑city dwellers, the Northeast mean equals the average of Midwest and West (no Northeast advantage). Formula: H0: (-0.5)</w:t>
-      </w:r>
-      <w:r>
-        <w:rPr>
-          <w:i/>
-          <w:iCs/>
-        </w:rPr>
-        <w:t xml:space="preserve">μ_NC,MW + (1)</w:t>
-      </w:r>
-      <w:r>
-        <w:t xml:space="preserve">μ_NC,NE + (-0.5)*μ_NC,W = 0.</w:t>
-      </w:r>
-    </w:p>
-    <w:p>
-      <w:pPr>
-        <w:numPr>
-          <w:ilvl w:val="0"/>
-          <w:numId w:val="1001"/>
-        </w:numPr>
-      </w:pPr>
-      <w:r>
-        <w:t xml:space="preserve">Interaction contrast: Null: the Northeast vs (Midwest &amp; West) contrast is the same for city and non‑city dwellers (no interaction contrast). Formula: H0: (0.5)</w:t>
-      </w:r>
-      <w:r>
-        <w:rPr>
-          <w:i/>
-          <w:iCs/>
-        </w:rPr>
-        <w:t xml:space="preserve">μ_NC,MW + (-0.5)</w:t>
-      </w:r>
-      <w:r>
-        <w:t xml:space="preserve">μ_C,MW + (-1)</w:t>
-      </w:r>
-      <w:r>
-        <w:rPr>
-          <w:i/>
-          <w:iCs/>
-        </w:rPr>
-        <w:t xml:space="preserve">μ_NC,NE + (1)</w:t>
-      </w:r>
-      <w:r>
-        <w:t xml:space="preserve">μ_C,NE + (0.5)</w:t>
-      </w:r>
-      <w:r>
-        <w:rPr>
-          <w:i/>
-          <w:iCs/>
-        </w:rPr>
-        <w:t xml:space="preserve">μ_NC,W + (-0.5)</w:t>
-      </w:r>
-      <w:r>
-        <w:t xml:space="preserve">μ_C,W = 0.</w:t>
-      </w:r>
-    </w:p>
-    <w:bookmarkEnd w:id="40"/>
-    <w:bookmarkStart w:id="41" w:name="problem-19-3-pt"/>
-    <w:p>
-      <w:pPr>
-        <w:pStyle w:val="Heading2"/>
-      </w:pPr>
-      <w:r>
-        <w:t xml:space="preserve">Problem 19 (3 pt)</w:t>
+        <w:t xml:space="preserve">d</w:t>
+      </w:r>
+      <w:r>
+        <w:t xml:space="preserve"> </w:t>
+      </w:r>
+      <w:r>
+        <w:t xml:space="preserve">for the three contrasts.</w:t>
+      </w:r>
+    </w:p>
+    <w:p>
+      <w:pPr>
+        <w:pStyle w:val="BodyText"/>
+      </w:pPr>
+      <w:r>
+        <w:t xml:space="preserve">Syntax:</w:t>
+      </w:r>
+    </w:p>
+    <w:p>
+      <w:pPr>
+        <w:pStyle w:val="SourceCode"/>
+      </w:pPr>
+      <w:r>
+        <w:rPr>
+          <w:rStyle w:val="NormalTok"/>
+        </w:rPr>
+        <w:t xml:space="preserve">cc </w:t>
+      </w:r>
+      <w:r>
+        <w:rPr>
+          <w:rStyle w:val="OtherTok"/>
+        </w:rPr>
+        <w:t xml:space="preserve">&lt;-</w:t>
+      </w:r>
+      <w:r>
+        <w:rPr>
+          <w:rStyle w:val="NormalTok"/>
+        </w:rPr>
+        <w:t xml:space="preserve"> </w:t>
+      </w:r>
+      <w:r>
+        <w:rPr>
+          <w:rStyle w:val="FunctionTok"/>
+        </w:rPr>
+        <w:t xml:space="preserve">as.data.frame</w:t>
+      </w:r>
+      <w:r>
+        <w:rPr>
+          <w:rStyle w:val="NormalTok"/>
+        </w:rPr>
+        <w:t xml:space="preserve">(complex_contrasts)</w:t>
+      </w:r>
+      <w:r>
+        <w:br/>
+      </w:r>
+      <w:r>
+        <w:rPr>
+          <w:rStyle w:val="NormalTok"/>
+        </w:rPr>
+        <w:t xml:space="preserve">cc</w:t>
+      </w:r>
+      <w:r>
+        <w:rPr>
+          <w:rStyle w:val="SpecialCharTok"/>
+        </w:rPr>
+        <w:t xml:space="preserve">$</w:t>
+      </w:r>
+      <w:r>
+        <w:rPr>
+          <w:rStyle w:val="NormalTok"/>
+        </w:rPr>
+        <w:t xml:space="preserve">d </w:t>
+      </w:r>
+      <w:r>
+        <w:rPr>
+          <w:rStyle w:val="OtherTok"/>
+        </w:rPr>
+        <w:t xml:space="preserve">&lt;-</w:t>
+      </w:r>
+      <w:r>
+        <w:rPr>
+          <w:rStyle w:val="NormalTok"/>
+        </w:rPr>
+        <w:t xml:space="preserve"> cc</w:t>
+      </w:r>
+      <w:r>
+        <w:rPr>
+          <w:rStyle w:val="SpecialCharTok"/>
+        </w:rPr>
+        <w:t xml:space="preserve">$</w:t>
+      </w:r>
+      <w:r>
+        <w:rPr>
+          <w:rStyle w:val="NormalTok"/>
+        </w:rPr>
+        <w:t xml:space="preserve">estimate </w:t>
+      </w:r>
+      <w:r>
+        <w:rPr>
+          <w:rStyle w:val="SpecialCharTok"/>
+        </w:rPr>
+        <w:t xml:space="preserve">/</w:t>
+      </w:r>
+      <w:r>
+        <w:rPr>
+          <w:rStyle w:val="NormalTok"/>
+        </w:rPr>
+        <w:t xml:space="preserve"> sd_pooled</w:t>
+      </w:r>
+      <w:r>
+        <w:br/>
+      </w:r>
+      <w:r>
+        <w:rPr>
+          <w:rStyle w:val="NormalTok"/>
+        </w:rPr>
+        <w:t xml:space="preserve">cc</w:t>
       </w:r>
     </w:p>
     <w:p>
@@ -4502,321 +6703,7 @@
         <w:pStyle w:val="FirstParagraph"/>
       </w:pPr>
       <w:r>
-        <w:t xml:space="preserve">Create contrast vectors for a complex contrast of Northeast vs Midwest and West among city dwellers and non-city dwellers. Your vectors should have eight values in them, listing the contrast coefficients for the cells, in the order they are listed in the cell</w:t>
-      </w:r>
-      <w:r>
-        <w:t xml:space="preserve"> </w:t>
-      </w:r>
-      <w:r>
-        <w:rPr>
-          <w:rStyle w:val="VerbatimChar"/>
-        </w:rPr>
-        <w:t xml:space="preserve">emmGrid</w:t>
-      </w:r>
-      <w:r>
-        <w:t xml:space="preserve"> </w:t>
-      </w:r>
-      <w:r>
-        <w:t xml:space="preserve">object.</w:t>
-      </w:r>
-    </w:p>
-    <w:p>
-      <w:pPr>
-        <w:pStyle w:val="SourceCode"/>
-      </w:pPr>
-      <w:r>
-        <w:rPr>
-          <w:rStyle w:val="VerbatimChar"/>
-        </w:rPr>
-        <w:t xml:space="preserve">## [1]  0.0 -0.5  0.0  1.0  0.0  0.0  0.0 -0.5</w:t>
-      </w:r>
-    </w:p>
-    <w:p>
-      <w:pPr>
-        <w:pStyle w:val="SourceCode"/>
-      </w:pPr>
-      <w:r>
-        <w:rPr>
-          <w:rStyle w:val="VerbatimChar"/>
-        </w:rPr>
-        <w:t xml:space="preserve">## [1] -0.5  0.0  1.0  0.0  0.0  0.0 -0.5  0.0</w:t>
-      </w:r>
-    </w:p>
-    <w:p>
-      <w:pPr>
-        <w:pStyle w:val="SourceCode"/>
-      </w:pPr>
-      <w:r>
-        <w:rPr>
-          <w:rStyle w:val="VerbatimChar"/>
-        </w:rPr>
-        <w:t xml:space="preserve">## [1]  0.5 -0.5 -1.0  1.0  0.0  0.0  0.5 -0.5</w:t>
-      </w:r>
-    </w:p>
-    <w:bookmarkEnd w:id="41"/>
-    <w:bookmarkStart w:id="42" w:name="problem-20-1-pt"/>
-    <w:p>
-      <w:pPr>
-        <w:pStyle w:val="Heading2"/>
-      </w:pPr>
-      <w:r>
-        <w:t xml:space="preserve">Problem 20 (1 pt)</w:t>
-      </w:r>
-    </w:p>
-    <w:p>
-      <w:pPr>
-        <w:pStyle w:val="FirstParagraph"/>
-      </w:pPr>
-      <w:r>
-        <w:t xml:space="preserve">Assemble the contrast vectors in a list.</w:t>
-      </w:r>
-    </w:p>
-    <w:p>
-      <w:pPr>
-        <w:pStyle w:val="SourceCode"/>
-      </w:pPr>
-      <w:r>
-        <w:rPr>
-          <w:rStyle w:val="VerbatimChar"/>
-        </w:rPr>
-        <w:t xml:space="preserve">## $city_NE_vs_MW_W</w:t>
-      </w:r>
-      <w:r>
-        <w:br/>
-      </w:r>
-      <w:r>
-        <w:rPr>
-          <w:rStyle w:val="VerbatimChar"/>
-        </w:rPr>
-        <w:t xml:space="preserve">## [1]  0.0 -0.5  0.0  1.0  0.0  0.0  0.0 -0.5</w:t>
-      </w:r>
-      <w:r>
-        <w:br/>
-      </w:r>
-      <w:r>
-        <w:rPr>
-          <w:rStyle w:val="VerbatimChar"/>
-        </w:rPr>
-        <w:t xml:space="preserve">## </w:t>
-      </w:r>
-      <w:r>
-        <w:br/>
-      </w:r>
-      <w:r>
-        <w:rPr>
-          <w:rStyle w:val="VerbatimChar"/>
-        </w:rPr>
-        <w:t xml:space="preserve">## $noncity_NE_vs_MW_W</w:t>
-      </w:r>
-      <w:r>
-        <w:br/>
-      </w:r>
-      <w:r>
-        <w:rPr>
-          <w:rStyle w:val="VerbatimChar"/>
-        </w:rPr>
-        <w:t xml:space="preserve">## [1] -0.5  0.0  1.0  0.0  0.0  0.0 -0.5  0.0</w:t>
-      </w:r>
-      <w:r>
-        <w:br/>
-      </w:r>
-      <w:r>
-        <w:rPr>
-          <w:rStyle w:val="VerbatimChar"/>
-        </w:rPr>
-        <w:t xml:space="preserve">## </w:t>
-      </w:r>
-      <w:r>
-        <w:br/>
-      </w:r>
-      <w:r>
-        <w:rPr>
-          <w:rStyle w:val="VerbatimChar"/>
-        </w:rPr>
-        <w:t xml:space="preserve">## $interaction_NE_vs_MW_W</w:t>
-      </w:r>
-      <w:r>
-        <w:br/>
-      </w:r>
-      <w:r>
-        <w:rPr>
-          <w:rStyle w:val="VerbatimChar"/>
-        </w:rPr>
-        <w:t xml:space="preserve">## [1]  0.5 -0.5 -1.0  1.0  0.0  0.0  0.5 -0.5</w:t>
-      </w:r>
-    </w:p>
-    <w:bookmarkEnd w:id="42"/>
-    <w:bookmarkStart w:id="43" w:name="problem-21-1-pt"/>
-    <w:p>
-      <w:pPr>
-        <w:pStyle w:val="Heading2"/>
-      </w:pPr>
-      <w:r>
-        <w:t xml:space="preserve">Problem 21 (1 pt)</w:t>
-      </w:r>
-    </w:p>
-    <w:p>
-      <w:pPr>
-        <w:pStyle w:val="FirstParagraph"/>
-      </w:pPr>
-      <w:r>
-        <w:t xml:space="preserve">Have R calculate these contrasts using the cell</w:t>
-      </w:r>
-      <w:r>
-        <w:t xml:space="preserve"> </w:t>
-      </w:r>
-      <w:r>
-        <w:rPr>
-          <w:rStyle w:val="VerbatimChar"/>
-        </w:rPr>
-        <w:t xml:space="preserve">emmGRID</w:t>
-      </w:r>
-      <w:r>
-        <w:t xml:space="preserve"> </w:t>
-      </w:r>
-      <w:r>
-        <w:t xml:space="preserve">object. Do not apply any adjustments–yet.</w:t>
-      </w:r>
-    </w:p>
-    <w:p>
-      <w:pPr>
-        <w:pStyle w:val="SourceCode"/>
-      </w:pPr>
-      <w:r>
-        <w:rPr>
-          <w:rStyle w:val="VerbatimChar"/>
-        </w:rPr>
-        <w:t xml:space="preserve">##  contrast               estimate    SE  df t.ratio p.value</w:t>
-      </w:r>
-      <w:r>
-        <w:br/>
-      </w:r>
-      <w:r>
-        <w:rPr>
-          <w:rStyle w:val="VerbatimChar"/>
-        </w:rPr>
-        <w:t xml:space="preserve">##  city_NE_vs_MW_W           -1.02 0.183 312  -5.607  &lt;.0001</w:t>
-      </w:r>
-      <w:r>
-        <w:br/>
-      </w:r>
-      <w:r>
-        <w:rPr>
-          <w:rStyle w:val="VerbatimChar"/>
-        </w:rPr>
-        <w:t xml:space="preserve">##  noncity_NE_vs_MW_W         0.70 0.183 312   3.829  0.0002</w:t>
-      </w:r>
-      <w:r>
-        <w:br/>
-      </w:r>
-      <w:r>
-        <w:rPr>
-          <w:rStyle w:val="VerbatimChar"/>
-        </w:rPr>
-        <w:t xml:space="preserve">##  interaction_NE_vs_MW_W    -1.73 0.259 312  -6.673  &lt;.0001</w:t>
-      </w:r>
-    </w:p>
-    <w:bookmarkEnd w:id="43"/>
-    <w:bookmarkStart w:id="44" w:name="problem-22-2-pts"/>
-    <w:p>
-      <w:pPr>
-        <w:pStyle w:val="Heading2"/>
-      </w:pPr>
-      <w:r>
-        <w:t xml:space="preserve">Problem 22 (2 pts)</w:t>
-      </w:r>
-    </w:p>
-    <w:p>
-      <w:pPr>
-        <w:pStyle w:val="FirstParagraph"/>
-      </w:pPr>
-      <w:r>
-        <w:t xml:space="preserve">Calculate the Scheffe- and Bonferroni-adjusted critical value for a a complex simple contrast of region by city status. Take the square root to get a critical value comparable to a t-statistic.</w:t>
-      </w:r>
-    </w:p>
-    <w:p>
-      <w:pPr>
-        <w:pStyle w:val="SourceCode"/>
-      </w:pPr>
-      <w:r>
-        <w:rPr>
-          <w:rStyle w:val="VerbatimChar"/>
-        </w:rPr>
-        <w:t xml:space="preserve">## [1] 2.810808</w:t>
-      </w:r>
-    </w:p>
-    <w:p>
-      <w:pPr>
-        <w:pStyle w:val="SourceCode"/>
-      </w:pPr>
-      <w:r>
-        <w:rPr>
-          <w:rStyle w:val="VerbatimChar"/>
-        </w:rPr>
-        <w:t xml:space="preserve">## [1] 2.252272</w:t>
-      </w:r>
-    </w:p>
-    <w:bookmarkEnd w:id="44"/>
-    <w:bookmarkStart w:id="45" w:name="problem-23-2-pt"/>
-    <w:p>
-      <w:pPr>
-        <w:pStyle w:val="Heading2"/>
-      </w:pPr>
-      <w:r>
-        <w:t xml:space="preserve">Problem 23 (2 pt)</w:t>
-      </w:r>
-    </w:p>
-    <w:p>
-      <w:pPr>
-        <w:pStyle w:val="FirstParagraph"/>
-      </w:pPr>
-      <w:r>
-        <w:t xml:space="preserve">Calculate the Scheffe-adjusted critical value for an interaction contrast. Take the square root to get a critical value comparable to a t-statistic.</w:t>
-      </w:r>
-    </w:p>
-    <w:p>
-      <w:pPr>
-        <w:pStyle w:val="SourceCode"/>
-      </w:pPr>
-      <w:r>
-        <w:rPr>
-          <w:rStyle w:val="VerbatimChar"/>
-        </w:rPr>
-        <w:t xml:space="preserve">## [1] 2.810808</w:t>
-      </w:r>
-    </w:p>
-    <w:bookmarkEnd w:id="45"/>
-    <w:bookmarkStart w:id="46" w:name="problem-24-3-pt"/>
-    <w:p>
-      <w:pPr>
-        <w:pStyle w:val="Heading2"/>
-      </w:pPr>
-      <w:r>
-        <w:t xml:space="preserve">Problem 24 (3 pt)</w:t>
-      </w:r>
-    </w:p>
-    <w:p>
-      <w:pPr>
-        <w:pStyle w:val="FirstParagraph"/>
-      </w:pPr>
-      <w:r>
-        <w:t xml:space="preserve">Calculate Cohen’s</w:t>
-      </w:r>
-      <w:r>
-        <w:t xml:space="preserve"> </w:t>
-      </w:r>
-      <w:r>
-        <w:rPr>
-          <w:i/>
-          <w:iCs/>
-        </w:rPr>
-        <w:t xml:space="preserve">d</w:t>
-      </w:r>
-      <w:r>
-        <w:t xml:space="preserve"> </w:t>
-      </w:r>
-      <w:r>
-        <w:t xml:space="preserve">for the three contrasts.</w:t>
+        <w:t xml:space="preserve">Output:</w:t>
       </w:r>
     </w:p>
     <w:p>

</xml_diff>